<commit_message>
Fixed ICANN end date
</commit_message>
<xml_diff>
--- a/web/Resumes/Andrew/Resume.docx
+++ b/web/Resumes/Andrew/Resume.docx
@@ -78,16 +78,14 @@
         </w:rPr>
         <w:t xml:space="preserve"> </w:t>
       </w:r>
-      <w:hyperlink r:id="rId4">
-        <w:r>
-          <w:rPr>
-            <w:rStyle w:val="InternetLink"/>
-            <w:sz w:val="24"/>
-            <w:szCs w:val="24"/>
-          </w:rPr>
-          <w:t>Andrew@DeFaria.com</w:t>
-        </w:r>
-      </w:hyperlink>
+      <w:r>
+        <w:rPr>
+          <w:rStyle w:val="InternetLink"/>
+          <w:sz w:val="24"/>
+          <w:szCs w:val="24"/>
+        </w:rPr>
+        <w:t>Andrew@DeFaria.com</w:t>
+      </w:r>
     </w:p>
     <w:p>
       <w:pPr>
@@ -103,7 +101,7 @@
         </w:rPr>
         <w:t xml:space="preserve">For the most up to date copy of this resume see  </w:t>
       </w:r>
-      <w:hyperlink r:id="rId5">
+      <w:hyperlink r:id="rId3">
         <w:r>
           <w:rPr>
             <w:rStyle w:val="InternetLink"/>
@@ -178,7 +176,7 @@
       </w:tblPr>
       <w:tblGrid>
         <w:gridCol w:w="4680"/>
-        <w:gridCol w:w="4680"/>
+        <w:gridCol w:w="4679"/>
       </w:tblGrid>
       <w:tr>
         <w:trPr>
@@ -216,7 +214,7 @@
                 <w:u w:val="none"/>
               </w:rPr>
             </w:pPr>
-            <w:hyperlink r:id="rId6">
+            <w:hyperlink r:id="rId4">
               <w:r>
                 <w:rPr>
                   <w:rStyle w:val="InternetLink"/>
@@ -241,7 +239,7 @@
         </w:tc>
         <w:tc>
           <w:tcPr>
-            <w:tcW w:w="4680" w:type="dxa"/>
+            <w:tcW w:w="4679" w:type="dxa"/>
             <w:tcBorders>
               <w:top w:val="single" w:sz="4" w:space="0" w:color="000000"/>
               <w:left w:val="single" w:sz="4" w:space="0" w:color="000000"/>
@@ -328,7 +326,7 @@
                 <w:u w:val="none"/>
               </w:rPr>
             </w:pPr>
-            <w:hyperlink r:id="rId7">
+            <w:hyperlink r:id="rId5">
               <w:r>
                 <w:rPr>
                   <w:rStyle w:val="InternetLink"/>
@@ -353,7 +351,7 @@
         </w:tc>
         <w:tc>
           <w:tcPr>
-            <w:tcW w:w="4680" w:type="dxa"/>
+            <w:tcW w:w="4679" w:type="dxa"/>
             <w:tcBorders>
               <w:left w:val="single" w:sz="4" w:space="0" w:color="000000"/>
               <w:bottom w:val="single" w:sz="4" w:space="0" w:color="000000"/>
@@ -439,7 +437,7 @@
                 <w:u w:val="none"/>
               </w:rPr>
             </w:pPr>
-            <w:hyperlink r:id="rId8">
+            <w:hyperlink r:id="rId6">
               <w:r>
                 <w:rPr>
                   <w:rStyle w:val="InternetLink"/>
@@ -464,7 +462,7 @@
         </w:tc>
         <w:tc>
           <w:tcPr>
-            <w:tcW w:w="4680" w:type="dxa"/>
+            <w:tcW w:w="4679" w:type="dxa"/>
             <w:tcBorders>
               <w:left w:val="single" w:sz="4" w:space="0" w:color="000000"/>
               <w:bottom w:val="single" w:sz="4" w:space="0" w:color="000000"/>
@@ -550,7 +548,7 @@
                 <w:u w:val="none"/>
               </w:rPr>
             </w:pPr>
-            <w:hyperlink r:id="rId9">
+            <w:hyperlink r:id="rId7">
               <w:r>
                 <w:rPr>
                   <w:rStyle w:val="InternetLink"/>
@@ -575,7 +573,7 @@
         </w:tc>
         <w:tc>
           <w:tcPr>
-            <w:tcW w:w="4680" w:type="dxa"/>
+            <w:tcW w:w="4679" w:type="dxa"/>
             <w:tcBorders>
               <w:left w:val="single" w:sz="4" w:space="0" w:color="000000"/>
               <w:bottom w:val="single" w:sz="4" w:space="0" w:color="000000"/>
@@ -725,7 +723,7 @@
         </w:rPr>
         <w:t xml:space="preserve">Linux (Redhat, Centos, Ubuntu), Windows, Unix (Solaris, HP-UX), </w:t>
       </w:r>
-      <w:hyperlink r:id="rId10">
+      <w:hyperlink r:id="rId8">
         <w:r>
           <w:rPr>
             <w:rStyle w:val="InternetLink"/>
@@ -1484,7 +1482,7 @@
               <w:spacing w:before="0" w:after="283"/>
               <w:rPr/>
             </w:pPr>
-            <w:hyperlink r:id="rId11">
+            <w:hyperlink r:id="rId9">
               <w:r>
                 <w:rPr>
                   <w:rStyle w:val="InternetLink"/>
@@ -1534,7 +1532,7 @@
               <w:spacing w:before="0" w:after="283"/>
               <w:rPr/>
             </w:pPr>
-            <w:hyperlink r:id="rId12">
+            <w:hyperlink r:id="rId10">
               <w:r>
                 <w:rPr>
                   <w:rStyle w:val="InternetLink"/>
@@ -1588,7 +1586,7 @@
               <w:spacing w:before="0" w:after="283"/>
               <w:rPr/>
             </w:pPr>
-            <w:hyperlink r:id="rId13">
+            <w:hyperlink r:id="rId11">
               <w:r>
                 <w:rPr>
                   <w:rStyle w:val="InternetLink"/>
@@ -1636,7 +1634,7 @@
               <w:spacing w:before="0" w:after="283"/>
               <w:rPr/>
             </w:pPr>
-            <w:hyperlink r:id="rId14">
+            <w:hyperlink r:id="rId12">
               <w:r>
                 <w:rPr>
                   <w:rStyle w:val="InternetLink"/>
@@ -1689,7 +1687,7 @@
               <w:spacing w:before="0" w:after="283"/>
               <w:rPr/>
             </w:pPr>
-            <w:hyperlink r:id="rId15">
+            <w:hyperlink r:id="rId13">
               <w:r>
                 <w:rPr>
                   <w:rStyle w:val="InternetLink"/>
@@ -1737,7 +1735,7 @@
               <w:spacing w:before="0" w:after="283"/>
               <w:rPr/>
             </w:pPr>
-            <w:hyperlink r:id="rId16">
+            <w:hyperlink r:id="rId14">
               <w:r>
                 <w:rPr>
                   <w:rStyle w:val="InternetLink"/>
@@ -1790,7 +1788,7 @@
               <w:spacing w:before="0" w:after="283"/>
               <w:rPr/>
             </w:pPr>
-            <w:hyperlink r:id="rId17">
+            <w:hyperlink r:id="rId15">
               <w:r>
                 <w:rPr>
                   <w:rStyle w:val="InternetLink"/>
@@ -1838,7 +1836,7 @@
               <w:spacing w:before="0" w:after="283"/>
               <w:rPr/>
             </w:pPr>
-            <w:hyperlink r:id="rId18">
+            <w:hyperlink r:id="rId16">
               <w:r>
                 <w:rPr>
                   <w:rStyle w:val="InternetLink"/>
@@ -1936,19 +1934,11 @@
           <w:sz w:val="24"/>
           <w:szCs w:val="24"/>
         </w:rPr>
-        <w:t>Perl Develope</w:t>
+        <w:t>Perl Developer – Wells Fargo</w:t>
       </w:r>
       <w:r>
         <w:rPr>
           <w:color w:val="993330"/>
-          <w:sz w:val="24"/>
-          <w:szCs w:val="24"/>
-        </w:rPr>
-        <w:t>r – Wells Fargo</w:t>
-      </w:r>
-      <w:r>
-        <w:rPr>
-          <w:color w:val="993330"/>
           <w:sz w:val="20"/>
           <w:szCs w:val="20"/>
         </w:rPr>
@@ -1963,22 +1953,11 @@
           <w:sz w:val="20"/>
           <w:szCs w:val="20"/>
         </w:rPr>
-        <w:t>(J</w:t>
-      </w:r>
-      <w:r>
-        <w:rPr>
-          <w:b w:val="false"/>
-          <w:bCs w:val="false"/>
-          <w:i/>
-          <w:iCs/>
-          <w:sz w:val="20"/>
-          <w:szCs w:val="20"/>
-        </w:rPr>
-        <w:t xml:space="preserve">uly </w:t>
-      </w:r>
-      <w:r>
-        <w:rPr>
-          <w:rFonts w:eastAsia="Noto Sans CJK SC Regular" w:cs="FreeSans" w:ascii="Arial Unicode MS" w:hAnsi="Arial Unicode MS"/>
+        <w:t xml:space="preserve">(July </w:t>
+      </w:r>
+      <w:r>
+        <w:rPr>
+          <w:rFonts w:eastAsia="Noto Sans CJK SC Regular" w:cs="FreeSans"/>
           <w:b w:val="false"/>
           <w:bCs w:val="false"/>
           <w:i/>
@@ -2000,14 +1979,406 @@
           <w:sz w:val="20"/>
           <w:szCs w:val="20"/>
         </w:rPr>
-        <w:t xml:space="preserve"> - Present</w:t>
-      </w:r>
-      <w:r>
-        <w:rPr>
-          <w:b w:val="false"/>
-          <w:bCs w:val="false"/>
-          <w:i/>
-          <w:iCs/>
+        <w:t xml:space="preserve"> - Present)</w:t>
+      </w:r>
+    </w:p>
+    <w:p>
+      <w:pPr>
+        <w:pStyle w:val="TextBody"/>
+        <w:rPr>
+          <w:sz w:val="19"/>
+        </w:rPr>
+      </w:pPr>
+      <w:r>
+        <w:rPr>
+          <w:sz w:val="24"/>
+          <w:szCs w:val="24"/>
+        </w:rPr>
+        <w:t>Responsible for maintaining a Perl application written using the Dancer framework called UserPro. Tightened security by standardizing access to database as well as implemented an auditing facility for changes made to database records.</w:t>
+      </w:r>
+    </w:p>
+    <w:p>
+      <w:pPr>
+        <w:pStyle w:val="Heading3"/>
+        <w:rPr>
+          <w:sz w:val="19"/>
+        </w:rPr>
+      </w:pPr>
+      <w:r>
+        <w:rPr>
+          <w:color w:val="993330"/>
+          <w:sz w:val="24"/>
+          <w:szCs w:val="24"/>
+        </w:rPr>
+        <w:t xml:space="preserve">Solaris Administrator, PuppetMaster - General Dynamics </w:t>
+      </w:r>
+      <w:r>
+        <w:rPr>
+          <w:b w:val="false"/>
+          <w:bCs w:val="false"/>
+          <w:i/>
+          <w:iCs/>
+          <w:color w:val="000000"/>
+          <w:sz w:val="20"/>
+          <w:szCs w:val="20"/>
+        </w:rPr>
+        <w:t>(</w:t>
+      </w:r>
+      <w:r>
+        <w:rPr>
+          <w:rFonts w:eastAsia="Arial Unicode MS" w:cs="Arial Unicode MS"/>
+          <w:b w:val="false"/>
+          <w:bCs w:val="false"/>
+          <w:i/>
+          <w:iCs/>
+          <w:color w:val="000000"/>
+          <w:kern w:val="0"/>
+          <w:sz w:val="20"/>
+          <w:szCs w:val="20"/>
+          <w:lang w:val="en-US" w:eastAsia="zh-CN" w:bidi="hi-IN"/>
+        </w:rPr>
+        <w:t>March</w:t>
+      </w:r>
+      <w:r>
+        <w:rPr>
+          <w:b w:val="false"/>
+          <w:bCs w:val="false"/>
+          <w:i/>
+          <w:iCs/>
+          <w:color w:val="000000"/>
+          <w:sz w:val="20"/>
+          <w:szCs w:val="20"/>
+        </w:rPr>
+        <w:t xml:space="preserve"> </w:t>
+      </w:r>
+      <w:r>
+        <w:rPr>
+          <w:rFonts w:eastAsia="Noto Sans CJK SC Regular" w:cs="FreeSans"/>
+          <w:b w:val="false"/>
+          <w:bCs w:val="false"/>
+          <w:i/>
+          <w:iCs/>
+          <w:color w:val="000000"/>
+          <w:kern w:val="0"/>
+          <w:sz w:val="20"/>
+          <w:szCs w:val="20"/>
+          <w:lang w:val="en-US" w:eastAsia="zh-CN" w:bidi="hi-IN"/>
+        </w:rPr>
+        <w:t>2018</w:t>
+      </w:r>
+      <w:r>
+        <w:rPr>
+          <w:b w:val="false"/>
+          <w:bCs w:val="false"/>
+          <w:i/>
+          <w:iCs/>
+          <w:color w:val="000000"/>
+          <w:sz w:val="20"/>
+          <w:szCs w:val="20"/>
+        </w:rPr>
+        <w:t xml:space="preserve"> – April 2019)</w:t>
+      </w:r>
+    </w:p>
+    <w:p>
+      <w:pPr>
+        <w:pStyle w:val="TextBody"/>
+        <w:rPr>
+          <w:sz w:val="19"/>
+        </w:rPr>
+      </w:pPr>
+      <w:r>
+        <w:rPr>
+          <w:sz w:val="24"/>
+          <w:szCs w:val="24"/>
+        </w:rPr>
+        <w:t xml:space="preserve">For this technology refresh of over a decade ago, I was instrumental in setting up and maintain dozens of Solaris 5.11 zone systems and served as the primary Solaris System Administrator. This includes setup of many services like NIS, DNS, NTP, SMTP, AutoFS as well as a standard set of tools. </w:t>
+      </w:r>
+    </w:p>
+    <w:p>
+      <w:pPr>
+        <w:pStyle w:val="TextBody"/>
+        <w:rPr>
+          <w:sz w:val="19"/>
+        </w:rPr>
+      </w:pPr>
+      <w:r>
+        <w:rPr>
+          <w:sz w:val="24"/>
+          <w:szCs w:val="24"/>
+        </w:rPr>
+        <w:t>Introduced Puppet to the group and served as the Puppet Master.</w:t>
+      </w:r>
+    </w:p>
+    <w:p>
+      <w:pPr>
+        <w:pStyle w:val="TextBody"/>
+        <w:rPr>
+          <w:sz w:val="19"/>
+        </w:rPr>
+      </w:pPr>
+      <w:r>
+        <w:rPr>
+          <w:sz w:val="24"/>
+          <w:szCs w:val="24"/>
+        </w:rPr>
+        <w:t>Created Windows based VMs for specific roles such as , Application server, Domain Controllers, etc. These were managed under vCenter.</w:t>
+      </w:r>
+    </w:p>
+    <w:p>
+      <w:pPr>
+        <w:pStyle w:val="TextBody"/>
+        <w:rPr>
+          <w:sz w:val="19"/>
+        </w:rPr>
+      </w:pPr>
+      <w:r>
+        <w:rPr>
+          <w:sz w:val="24"/>
+          <w:szCs w:val="24"/>
+        </w:rPr>
+        <w:t>Developed Perl scripts for validation testing of Clearcase and Clearquest. Developed a Clearcase enhanced monitoring tool to monitor servers, loadavg and filesystems as well as Clearcase objects like VOBs and views.</w:t>
+      </w:r>
+    </w:p>
+    <w:p>
+      <w:pPr>
+        <w:pStyle w:val="Heading3"/>
+        <w:rPr>
+          <w:sz w:val="19"/>
+        </w:rPr>
+      </w:pPr>
+      <w:r>
+        <w:rPr>
+          <w:color w:val="993330"/>
+          <w:sz w:val="24"/>
+          <w:szCs w:val="24"/>
+        </w:rPr>
+        <w:t>Devops Engineer - Broadcom</w:t>
+      </w:r>
+      <w:r>
+        <w:rPr>
+          <w:color w:val="993330"/>
+          <w:sz w:val="19"/>
+          <w:szCs w:val="24"/>
+        </w:rPr>
+        <w:t xml:space="preserve"> </w:t>
+      </w:r>
+      <w:r>
+        <w:rPr>
+          <w:color w:val="993330"/>
+          <w:sz w:val="24"/>
+          <w:szCs w:val="24"/>
+        </w:rPr>
+        <w:t xml:space="preserve"> </w:t>
+      </w:r>
+      <w:r>
+        <w:rPr>
+          <w:b w:val="false"/>
+          <w:bCs w:val="false"/>
+          <w:i/>
+          <w:iCs/>
+          <w:color w:val="000000"/>
+          <w:sz w:val="20"/>
+          <w:szCs w:val="20"/>
+        </w:rPr>
+        <w:t>(</w:t>
+      </w:r>
+      <w:r>
+        <w:rPr>
+          <w:rFonts w:eastAsia="Arial Unicode MS" w:cs="Arial Unicode MS"/>
+          <w:b w:val="false"/>
+          <w:bCs w:val="false"/>
+          <w:i/>
+          <w:iCs/>
+          <w:color w:val="000000"/>
+          <w:kern w:val="0"/>
+          <w:sz w:val="20"/>
+          <w:szCs w:val="20"/>
+          <w:lang w:val="en-US" w:eastAsia="zh-CN" w:bidi="hi-IN"/>
+        </w:rPr>
+        <w:t>August</w:t>
+      </w:r>
+      <w:r>
+        <w:rPr>
+          <w:b w:val="false"/>
+          <w:bCs w:val="false"/>
+          <w:i/>
+          <w:iCs/>
+          <w:color w:val="000000"/>
+          <w:sz w:val="20"/>
+          <w:szCs w:val="20"/>
+        </w:rPr>
+        <w:t xml:space="preserve"> </w:t>
+      </w:r>
+      <w:r>
+        <w:rPr>
+          <w:rFonts w:eastAsia="Noto Sans CJK SC Regular" w:cs="FreeSans"/>
+          <w:b w:val="false"/>
+          <w:bCs w:val="false"/>
+          <w:i/>
+          <w:iCs/>
+          <w:color w:val="000000"/>
+          <w:kern w:val="0"/>
+          <w:sz w:val="20"/>
+          <w:szCs w:val="20"/>
+          <w:lang w:val="en-US" w:eastAsia="zh-CN" w:bidi="hi-IN"/>
+        </w:rPr>
+        <w:t>2016</w:t>
+      </w:r>
+      <w:r>
+        <w:rPr>
+          <w:b w:val="false"/>
+          <w:bCs w:val="false"/>
+          <w:i/>
+          <w:iCs/>
+          <w:color w:val="000000"/>
+          <w:sz w:val="20"/>
+          <w:szCs w:val="20"/>
+        </w:rPr>
+        <w:t xml:space="preserve"> – January 2018)</w:t>
+      </w:r>
+    </w:p>
+    <w:p>
+      <w:pPr>
+        <w:pStyle w:val="TextBody"/>
+        <w:rPr>
+          <w:sz w:val="19"/>
+        </w:rPr>
+      </w:pPr>
+      <w:r>
+        <w:rPr>
+          <w:sz w:val="24"/>
+          <w:szCs w:val="24"/>
+        </w:rPr>
+        <w:t>Converted an internal project from a Jenkins/ Perforce build system to the Broadcom/Avago standard of Electric Commander/ Git. Developed Perl scripts to sign executables and remotely execute commands on Windows systems using Cygwin/ssh thus streamlining and standardizing remote building and signing of executables.</w:t>
+      </w:r>
+    </w:p>
+    <w:p>
+      <w:pPr>
+        <w:pStyle w:val="Heading3"/>
+        <w:rPr>
+          <w:sz w:val="19"/>
+        </w:rPr>
+      </w:pPr>
+      <w:r>
+        <w:rPr>
+          <w:color w:val="993330"/>
+          <w:sz w:val="24"/>
+          <w:szCs w:val="24"/>
+        </w:rPr>
+        <w:t xml:space="preserve">Python Developer - ICANN </w:t>
+      </w:r>
+      <w:r>
+        <w:rPr>
+          <w:b w:val="false"/>
+          <w:bCs w:val="false"/>
+          <w:i/>
+          <w:iCs/>
+          <w:color w:val="000000"/>
+          <w:sz w:val="20"/>
+          <w:szCs w:val="20"/>
+        </w:rPr>
+        <w:t>(</w:t>
+      </w:r>
+      <w:r>
+        <w:rPr>
+          <w:rFonts w:eastAsia="Arial Unicode MS" w:cs="Arial Unicode MS"/>
+          <w:b w:val="false"/>
+          <w:bCs w:val="false"/>
+          <w:i/>
+          <w:iCs/>
+          <w:color w:val="000000"/>
+          <w:kern w:val="0"/>
+          <w:sz w:val="20"/>
+          <w:szCs w:val="20"/>
+          <w:lang w:val="en-US" w:eastAsia="zh-CN" w:bidi="hi-IN"/>
+        </w:rPr>
+        <w:t>May</w:t>
+      </w:r>
+      <w:r>
+        <w:rPr>
+          <w:b w:val="false"/>
+          <w:bCs w:val="false"/>
+          <w:i/>
+          <w:iCs/>
+          <w:color w:val="000000"/>
+          <w:sz w:val="20"/>
+          <w:szCs w:val="20"/>
+        </w:rPr>
+        <w:t xml:space="preserve"> </w:t>
+      </w:r>
+      <w:r>
+        <w:rPr>
+          <w:rFonts w:eastAsia="Noto Sans CJK SC Regular" w:cs="FreeSans"/>
+          <w:b w:val="false"/>
+          <w:bCs w:val="false"/>
+          <w:i/>
+          <w:iCs/>
+          <w:color w:val="000000"/>
+          <w:kern w:val="0"/>
+          <w:sz w:val="20"/>
+          <w:szCs w:val="20"/>
+          <w:lang w:val="en-US" w:eastAsia="zh-CN" w:bidi="hi-IN"/>
+        </w:rPr>
+        <w:t>2016</w:t>
+      </w:r>
+      <w:r>
+        <w:rPr>
+          <w:b w:val="false"/>
+          <w:bCs w:val="false"/>
+          <w:i/>
+          <w:iCs/>
+          <w:color w:val="000000"/>
+          <w:sz w:val="20"/>
+          <w:szCs w:val="20"/>
+        </w:rPr>
+        <w:t xml:space="preserve"> – </w:t>
+      </w:r>
+      <w:r>
+        <w:rPr>
+          <w:rFonts w:eastAsia="Arial Unicode MS" w:cs="Arial Unicode MS"/>
+          <w:b w:val="false"/>
+          <w:bCs w:val="false"/>
+          <w:i/>
+          <w:iCs/>
+          <w:color w:val="000000"/>
+          <w:kern w:val="0"/>
+          <w:sz w:val="20"/>
+          <w:szCs w:val="20"/>
+          <w:lang w:val="en-US" w:eastAsia="zh-CN" w:bidi="hi-IN"/>
+        </w:rPr>
+        <w:t>July</w:t>
+      </w:r>
+      <w:r>
+        <w:rPr>
+          <w:b w:val="false"/>
+          <w:bCs w:val="false"/>
+          <w:i/>
+          <w:iCs/>
+          <w:color w:val="000000"/>
+          <w:sz w:val="20"/>
+          <w:szCs w:val="20"/>
+        </w:rPr>
+        <w:t xml:space="preserve"> 201</w:t>
+      </w:r>
+      <w:r>
+        <w:rPr>
+          <w:b w:val="false"/>
+          <w:bCs w:val="false"/>
+          <w:i/>
+          <w:iCs/>
+          <w:color w:val="000000"/>
+          <w:sz w:val="20"/>
+          <w:szCs w:val="20"/>
+        </w:rPr>
+        <w:t>6</w:t>
+      </w:r>
+      <w:r>
+        <w:rPr>
+          <w:b w:val="false"/>
+          <w:bCs w:val="false"/>
+          <w:i/>
+          <w:iCs/>
+          <w:color w:val="000000"/>
           <w:sz w:val="20"/>
           <w:szCs w:val="20"/>
         </w:rPr>
@@ -2017,425 +2388,6 @@
     <w:p>
       <w:pPr>
         <w:pStyle w:val="TextBody"/>
-        <w:rPr>
-          <w:sz w:val="19"/>
-        </w:rPr>
-      </w:pPr>
-      <w:r>
-        <w:rPr>
-          <w:sz w:val="24"/>
-          <w:szCs w:val="24"/>
-        </w:rPr>
-        <w:t>Responsible for maintaining a Perl application written using the Dancer framework called UserPro. Tightened security by standardizing access to database as well as implemented an auditing facility for changes made to database records.</w:t>
-      </w:r>
-    </w:p>
-    <w:p>
-      <w:pPr>
-        <w:pStyle w:val="Heading3"/>
-        <w:rPr>
-          <w:sz w:val="19"/>
-        </w:rPr>
-      </w:pPr>
-      <w:r>
-        <w:rPr>
-          <w:color w:val="993330"/>
-          <w:sz w:val="24"/>
-          <w:szCs w:val="24"/>
-        </w:rPr>
-        <w:t>Solaris Administrator, PuppetMaste</w:t>
-      </w:r>
-      <w:r>
-        <w:rPr>
-          <w:color w:val="993330"/>
-          <w:sz w:val="24"/>
-          <w:szCs w:val="24"/>
-        </w:rPr>
-        <w:t xml:space="preserve">r - General Dynamics </w:t>
-      </w:r>
-      <w:r>
-        <w:rPr>
-          <w:b w:val="false"/>
-          <w:bCs w:val="false"/>
-          <w:i/>
-          <w:iCs/>
-          <w:color w:val="000000"/>
-          <w:sz w:val="20"/>
-          <w:szCs w:val="20"/>
-        </w:rPr>
-        <w:t>(</w:t>
-      </w:r>
-      <w:r>
-        <w:rPr>
-          <w:rFonts w:eastAsia="Arial Unicode MS" w:cs="Arial Unicode MS"/>
-          <w:b w:val="false"/>
-          <w:bCs w:val="false"/>
-          <w:i/>
-          <w:iCs/>
-          <w:color w:val="000000"/>
-          <w:kern w:val="0"/>
-          <w:sz w:val="20"/>
-          <w:szCs w:val="20"/>
-          <w:lang w:val="en-US" w:eastAsia="zh-CN" w:bidi="hi-IN"/>
-        </w:rPr>
-        <w:t>March</w:t>
-      </w:r>
-      <w:r>
-        <w:rPr>
-          <w:b w:val="false"/>
-          <w:bCs w:val="false"/>
-          <w:i/>
-          <w:iCs/>
-          <w:color w:val="000000"/>
-          <w:sz w:val="20"/>
-          <w:szCs w:val="20"/>
-        </w:rPr>
-        <w:t xml:space="preserve"> </w:t>
-      </w:r>
-      <w:r>
-        <w:rPr>
-          <w:rFonts w:eastAsia="Noto Sans CJK SC Regular" w:cs="FreeSans" w:ascii="Arial Unicode MS" w:hAnsi="Arial Unicode MS"/>
-          <w:b w:val="false"/>
-          <w:bCs w:val="false"/>
-          <w:i/>
-          <w:iCs/>
-          <w:color w:val="000000"/>
-          <w:kern w:val="0"/>
-          <w:sz w:val="20"/>
-          <w:szCs w:val="20"/>
-          <w:lang w:val="en-US" w:eastAsia="zh-CN" w:bidi="hi-IN"/>
-        </w:rPr>
-        <w:t>2018</w:t>
-      </w:r>
-      <w:r>
-        <w:rPr>
-          <w:b w:val="false"/>
-          <w:bCs w:val="false"/>
-          <w:i/>
-          <w:iCs/>
-          <w:color w:val="000000"/>
-          <w:sz w:val="20"/>
-          <w:szCs w:val="20"/>
-        </w:rPr>
-        <w:t xml:space="preserve"> – April 2019)</w:t>
-      </w:r>
-    </w:p>
-    <w:p>
-      <w:pPr>
-        <w:pStyle w:val="TextBody"/>
-        <w:rPr>
-          <w:sz w:val="19"/>
-        </w:rPr>
-      </w:pPr>
-      <w:r>
-        <w:rPr>
-          <w:sz w:val="24"/>
-          <w:szCs w:val="24"/>
-        </w:rPr>
-        <w:t xml:space="preserve">For this technology refresh of over a decade ago, I was instrumental in setting up and maintain dozens of Solaris 5.11 zone systems and served as the primary Solaris System Administrator. This includes setup of many services like NIS, DNS, NTP, SMTP, AutoFS as well as a standard set of tools. </w:t>
-      </w:r>
-    </w:p>
-    <w:p>
-      <w:pPr>
-        <w:pStyle w:val="TextBody"/>
-        <w:rPr>
-          <w:sz w:val="19"/>
-        </w:rPr>
-      </w:pPr>
-      <w:r>
-        <w:rPr>
-          <w:sz w:val="24"/>
-          <w:szCs w:val="24"/>
-        </w:rPr>
-        <w:t>Introduced Puppet to the group and served as the Puppet Master.</w:t>
-      </w:r>
-    </w:p>
-    <w:p>
-      <w:pPr>
-        <w:pStyle w:val="TextBody"/>
-        <w:rPr>
-          <w:sz w:val="19"/>
-        </w:rPr>
-      </w:pPr>
-      <w:r>
-        <w:rPr>
-          <w:sz w:val="24"/>
-          <w:szCs w:val="24"/>
-        </w:rPr>
-        <w:t>Created Windows based VMs for specific roles such as , Application server, Domain Controllers, etc. These were managed under vCenter.</w:t>
-      </w:r>
-    </w:p>
-    <w:p>
-      <w:pPr>
-        <w:pStyle w:val="TextBody"/>
-        <w:rPr>
-          <w:sz w:val="19"/>
-        </w:rPr>
-      </w:pPr>
-      <w:r>
-        <w:rPr>
-          <w:sz w:val="24"/>
-          <w:szCs w:val="24"/>
-        </w:rPr>
-        <w:t>Developed Perl scripts for validation testing of Clearcase and Clearquest. Developed a Clearcase enhanced monitoring tool to monitor servers, loadavg and filesystems as well as Clearcase objects like VOBs and views.</w:t>
-      </w:r>
-    </w:p>
-    <w:p>
-      <w:pPr>
-        <w:pStyle w:val="Heading3"/>
-        <w:rPr>
-          <w:sz w:val="19"/>
-        </w:rPr>
-      </w:pPr>
-      <w:r>
-        <w:rPr>
-          <w:color w:val="993330"/>
-          <w:sz w:val="24"/>
-          <w:szCs w:val="24"/>
-        </w:rPr>
-        <w:t>Devops Enginee</w:t>
-      </w:r>
-      <w:r>
-        <w:rPr>
-          <w:color w:val="993330"/>
-          <w:sz w:val="24"/>
-          <w:szCs w:val="24"/>
-        </w:rPr>
-        <w:t>r - B</w:t>
-      </w:r>
-      <w:r>
-        <w:rPr>
-          <w:color w:val="993330"/>
-          <w:sz w:val="24"/>
-          <w:szCs w:val="24"/>
-        </w:rPr>
-        <w:t>r</w:t>
-      </w:r>
-      <w:r>
-        <w:rPr>
-          <w:color w:val="993330"/>
-          <w:sz w:val="24"/>
-          <w:szCs w:val="24"/>
-        </w:rPr>
-        <w:t>oadcom</w:t>
-      </w:r>
-      <w:r>
-        <w:rPr>
-          <w:color w:val="993330"/>
-          <w:sz w:val="19"/>
-          <w:szCs w:val="24"/>
-        </w:rPr>
-        <w:t xml:space="preserve"> </w:t>
-      </w:r>
-      <w:r>
-        <w:rPr>
-          <w:color w:val="993330"/>
-          <w:sz w:val="24"/>
-          <w:szCs w:val="24"/>
-        </w:rPr>
-        <w:t xml:space="preserve"> </w:t>
-      </w:r>
-      <w:r>
-        <w:rPr>
-          <w:b w:val="false"/>
-          <w:bCs w:val="false"/>
-          <w:i/>
-          <w:iCs/>
-          <w:color w:val="000000"/>
-          <w:sz w:val="20"/>
-          <w:szCs w:val="20"/>
-        </w:rPr>
-        <w:t>(</w:t>
-      </w:r>
-      <w:r>
-        <w:rPr>
-          <w:rFonts w:eastAsia="Arial Unicode MS" w:cs="Arial Unicode MS"/>
-          <w:b w:val="false"/>
-          <w:bCs w:val="false"/>
-          <w:i/>
-          <w:iCs/>
-          <w:color w:val="000000"/>
-          <w:kern w:val="0"/>
-          <w:sz w:val="20"/>
-          <w:szCs w:val="20"/>
-          <w:lang w:val="en-US" w:eastAsia="zh-CN" w:bidi="hi-IN"/>
-        </w:rPr>
-        <w:t>August</w:t>
-      </w:r>
-      <w:r>
-        <w:rPr>
-          <w:b w:val="false"/>
-          <w:bCs w:val="false"/>
-          <w:i/>
-          <w:iCs/>
-          <w:color w:val="000000"/>
-          <w:sz w:val="20"/>
-          <w:szCs w:val="20"/>
-        </w:rPr>
-        <w:t xml:space="preserve"> </w:t>
-      </w:r>
-      <w:r>
-        <w:rPr>
-          <w:rFonts w:eastAsia="Noto Sans CJK SC Regular" w:cs="FreeSans" w:ascii="Arial Unicode MS" w:hAnsi="Arial Unicode MS"/>
-          <w:b w:val="false"/>
-          <w:bCs w:val="false"/>
-          <w:i/>
-          <w:iCs/>
-          <w:color w:val="000000"/>
-          <w:kern w:val="0"/>
-          <w:sz w:val="20"/>
-          <w:szCs w:val="20"/>
-          <w:lang w:val="en-US" w:eastAsia="zh-CN" w:bidi="hi-IN"/>
-        </w:rPr>
-        <w:t>2016</w:t>
-      </w:r>
-      <w:r>
-        <w:rPr>
-          <w:b w:val="false"/>
-          <w:bCs w:val="false"/>
-          <w:i/>
-          <w:iCs/>
-          <w:color w:val="000000"/>
-          <w:sz w:val="20"/>
-          <w:szCs w:val="20"/>
-        </w:rPr>
-        <w:t xml:space="preserve"> – January 2018)</w:t>
-      </w:r>
-    </w:p>
-    <w:p>
-      <w:pPr>
-        <w:pStyle w:val="TextBody"/>
-        <w:rPr>
-          <w:sz w:val="19"/>
-        </w:rPr>
-      </w:pPr>
-      <w:r>
-        <w:rPr>
-          <w:sz w:val="24"/>
-          <w:szCs w:val="24"/>
-        </w:rPr>
-        <w:t>Converted an internal project from a Jenkins/ Perforce build system to the Broadcom/Avago standard of Electric Commander/ Git. Developed Perl scripts to sign executables and remotely execute commands on Windows systems using Cygwin/ssh thus streamlining and standardizing remote building and signing of executables.</w:t>
-      </w:r>
-    </w:p>
-    <w:p>
-      <w:pPr>
-        <w:pStyle w:val="Heading3"/>
-        <w:rPr>
-          <w:sz w:val="19"/>
-        </w:rPr>
-      </w:pPr>
-      <w:r>
-        <w:rPr>
-          <w:color w:val="993330"/>
-          <w:sz w:val="24"/>
-          <w:szCs w:val="24"/>
-        </w:rPr>
-        <w:t>Python Develope</w:t>
-      </w:r>
-      <w:r>
-        <w:rPr>
-          <w:color w:val="993330"/>
-          <w:sz w:val="24"/>
-          <w:szCs w:val="24"/>
-        </w:rPr>
-        <w:t xml:space="preserve">r - ICANN </w:t>
-      </w:r>
-      <w:r>
-        <w:rPr>
-          <w:b w:val="false"/>
-          <w:bCs w:val="false"/>
-          <w:i/>
-          <w:iCs/>
-          <w:color w:val="000000"/>
-          <w:sz w:val="20"/>
-          <w:szCs w:val="20"/>
-        </w:rPr>
-        <w:t>(</w:t>
-      </w:r>
-      <w:r>
-        <w:rPr>
-          <w:rFonts w:eastAsia="Arial Unicode MS" w:cs="Arial Unicode MS"/>
-          <w:b w:val="false"/>
-          <w:bCs w:val="false"/>
-          <w:i/>
-          <w:iCs/>
-          <w:color w:val="000000"/>
-          <w:kern w:val="0"/>
-          <w:sz w:val="20"/>
-          <w:szCs w:val="20"/>
-          <w:lang w:val="en-US" w:eastAsia="zh-CN" w:bidi="hi-IN"/>
-        </w:rPr>
-        <w:t>May</w:t>
-      </w:r>
-      <w:r>
-        <w:rPr>
-          <w:b w:val="false"/>
-          <w:bCs w:val="false"/>
-          <w:i/>
-          <w:iCs/>
-          <w:color w:val="000000"/>
-          <w:sz w:val="20"/>
-          <w:szCs w:val="20"/>
-        </w:rPr>
-        <w:t xml:space="preserve"> </w:t>
-      </w:r>
-      <w:r>
-        <w:rPr>
-          <w:rFonts w:eastAsia="Noto Sans CJK SC Regular" w:cs="FreeSans" w:ascii="Arial Unicode MS" w:hAnsi="Arial Unicode MS"/>
-          <w:b w:val="false"/>
-          <w:bCs w:val="false"/>
-          <w:i/>
-          <w:iCs/>
-          <w:color w:val="000000"/>
-          <w:kern w:val="0"/>
-          <w:sz w:val="20"/>
-          <w:szCs w:val="20"/>
-          <w:lang w:val="en-US" w:eastAsia="zh-CN" w:bidi="hi-IN"/>
-        </w:rPr>
-        <w:t>2016</w:t>
-      </w:r>
-      <w:r>
-        <w:rPr>
-          <w:b w:val="false"/>
-          <w:bCs w:val="false"/>
-          <w:i/>
-          <w:iCs/>
-          <w:color w:val="000000"/>
-          <w:sz w:val="20"/>
-          <w:szCs w:val="20"/>
-        </w:rPr>
-        <w:t xml:space="preserve"> – </w:t>
-      </w:r>
-      <w:r>
-        <w:rPr>
-          <w:rFonts w:eastAsia="Arial Unicode MS" w:cs="Arial Unicode MS"/>
-          <w:b w:val="false"/>
-          <w:bCs w:val="false"/>
-          <w:i/>
-          <w:iCs/>
-          <w:color w:val="000000"/>
-          <w:kern w:val="0"/>
-          <w:sz w:val="20"/>
-          <w:szCs w:val="20"/>
-          <w:lang w:val="en-US" w:eastAsia="zh-CN" w:bidi="hi-IN"/>
-        </w:rPr>
-        <w:t>July</w:t>
-      </w:r>
-      <w:r>
-        <w:rPr>
-          <w:b w:val="false"/>
-          <w:bCs w:val="false"/>
-          <w:i/>
-          <w:iCs/>
-          <w:color w:val="000000"/>
-          <w:sz w:val="20"/>
-          <w:szCs w:val="20"/>
-        </w:rPr>
-        <w:t xml:space="preserve"> 2019)</w:t>
-      </w:r>
-    </w:p>
-    <w:p>
-      <w:pPr>
-        <w:pStyle w:val="TextBody"/>
         <w:rPr/>
       </w:pPr>
       <w:r>
@@ -2445,7 +2397,7 @@
         </w:rPr>
         <w:t xml:space="preserve">Developed </w:t>
       </w:r>
-      <w:hyperlink r:id="rId19">
+      <w:hyperlink r:id="rId17">
         <w:r>
           <w:rPr>
             <w:rStyle w:val="InternetLink"/>
@@ -2476,23 +2428,270 @@
           <w:sz w:val="24"/>
           <w:szCs w:val="24"/>
         </w:rPr>
-        <w:t>JIRA/Perforce/Linux Administrato</w:t>
-      </w:r>
+        <w:t xml:space="preserve">JIRA/Perforce/Linux Administrator - Knowles </w:t>
+      </w:r>
+      <w:r>
+        <w:rPr>
+          <w:b w:val="false"/>
+          <w:bCs w:val="false"/>
+          <w:i/>
+          <w:iCs/>
+          <w:color w:val="000000"/>
+          <w:sz w:val="20"/>
+          <w:szCs w:val="20"/>
+        </w:rPr>
+        <w:t>(</w:t>
+      </w:r>
+      <w:r>
+        <w:rPr>
+          <w:rFonts w:eastAsia="Arial Unicode MS" w:cs="Arial Unicode MS"/>
+          <w:b w:val="false"/>
+          <w:bCs w:val="false"/>
+          <w:i/>
+          <w:iCs/>
+          <w:color w:val="000000"/>
+          <w:kern w:val="0"/>
+          <w:sz w:val="20"/>
+          <w:szCs w:val="20"/>
+          <w:lang w:val="en-US" w:eastAsia="zh-CN" w:bidi="hi-IN"/>
+        </w:rPr>
+        <w:t>March</w:t>
+      </w:r>
+      <w:r>
+        <w:rPr>
+          <w:b w:val="false"/>
+          <w:bCs w:val="false"/>
+          <w:i/>
+          <w:iCs/>
+          <w:color w:val="000000"/>
+          <w:sz w:val="20"/>
+          <w:szCs w:val="20"/>
+        </w:rPr>
+        <w:t xml:space="preserve"> </w:t>
+      </w:r>
+      <w:r>
+        <w:rPr>
+          <w:rFonts w:eastAsia="Noto Sans CJK SC Regular" w:cs="FreeSans"/>
+          <w:b w:val="false"/>
+          <w:bCs w:val="false"/>
+          <w:i/>
+          <w:iCs/>
+          <w:color w:val="000000"/>
+          <w:kern w:val="0"/>
+          <w:sz w:val="20"/>
+          <w:szCs w:val="20"/>
+          <w:lang w:val="en-US" w:eastAsia="zh-CN" w:bidi="hi-IN"/>
+        </w:rPr>
+        <w:t>2014</w:t>
+      </w:r>
+      <w:r>
+        <w:rPr>
+          <w:b w:val="false"/>
+          <w:bCs w:val="false"/>
+          <w:i/>
+          <w:iCs/>
+          <w:color w:val="000000"/>
+          <w:sz w:val="20"/>
+          <w:szCs w:val="20"/>
+        </w:rPr>
+        <w:t xml:space="preserve"> – </w:t>
+      </w:r>
+      <w:r>
+        <w:rPr>
+          <w:rFonts w:eastAsia="Arial Unicode MS" w:cs="Arial Unicode MS"/>
+          <w:b w:val="false"/>
+          <w:bCs w:val="false"/>
+          <w:i/>
+          <w:iCs/>
+          <w:color w:val="000000"/>
+          <w:kern w:val="0"/>
+          <w:sz w:val="20"/>
+          <w:szCs w:val="20"/>
+          <w:lang w:val="en-US" w:eastAsia="zh-CN" w:bidi="hi-IN"/>
+        </w:rPr>
+        <w:t>April</w:t>
+      </w:r>
+      <w:r>
+        <w:rPr>
+          <w:b w:val="false"/>
+          <w:bCs w:val="false"/>
+          <w:i/>
+          <w:iCs/>
+          <w:color w:val="000000"/>
+          <w:sz w:val="20"/>
+          <w:szCs w:val="20"/>
+        </w:rPr>
+        <w:t xml:space="preserve"> 2016)</w:t>
+      </w:r>
+    </w:p>
+    <w:p>
+      <w:pPr>
+        <w:pStyle w:val="TextBody"/>
+        <w:rPr>
+          <w:sz w:val="19"/>
+        </w:rPr>
+      </w:pPr>
+      <w:r>
+        <w:rPr>
+          <w:sz w:val="24"/>
+          <w:szCs w:val="24"/>
+        </w:rPr>
+        <w:t>Initially wrote scripts to import data from Bugzilla and other sources to JIRA thus automating the migration of several projects. Also administered Linux servers (Centos/Ubuntu/Redhat Enterprise) managing VM images in vSphere, Perforce, Swarm, Git Fusion.</w:t>
+      </w:r>
+    </w:p>
+    <w:p>
+      <w:pPr>
+        <w:pStyle w:val="TextBody"/>
+        <w:rPr>
+          <w:sz w:val="19"/>
+        </w:rPr>
+      </w:pPr>
+      <w:r>
+        <w:rPr>
+          <w:sz w:val="24"/>
+          <w:szCs w:val="24"/>
+        </w:rPr>
+        <w:t>Added functionality to custom build system that utilized Perl/PHP/Apache/Linux/Windows servers to allow engineers in the field to remotely perform customized builds. Integrated Bugzilla and Perforce (P4DTG). Assisted with JIRA setup and integration of Salesforce with JIRA. Assisted in the migration for users to new Knowles domain.</w:t>
+      </w:r>
+    </w:p>
+    <w:p>
+      <w:pPr>
+        <w:pStyle w:val="Heading3"/>
+        <w:rPr>
+          <w:sz w:val="19"/>
+        </w:rPr>
+      </w:pPr>
       <w:r>
         <w:rPr>
           <w:color w:val="993330"/>
           <w:sz w:val="24"/>
           <w:szCs w:val="24"/>
         </w:rPr>
-        <w:t>r - Knowles</w:t>
-      </w:r>
+        <w:t xml:space="preserve">Build Release Engineer - Axcient </w:t>
+      </w:r>
+      <w:r>
+        <w:rPr>
+          <w:b w:val="false"/>
+          <w:bCs w:val="false"/>
+          <w:i/>
+          <w:iCs/>
+          <w:color w:val="000000"/>
+          <w:sz w:val="20"/>
+          <w:szCs w:val="20"/>
+        </w:rPr>
+        <w:t>(</w:t>
+      </w:r>
+      <w:r>
+        <w:rPr>
+          <w:rFonts w:eastAsia="Arial Unicode MS" w:cs="Arial Unicode MS"/>
+          <w:b w:val="false"/>
+          <w:bCs w:val="false"/>
+          <w:i/>
+          <w:iCs/>
+          <w:color w:val="000000"/>
+          <w:kern w:val="0"/>
+          <w:sz w:val="20"/>
+          <w:szCs w:val="20"/>
+          <w:lang w:val="en-US" w:eastAsia="zh-CN" w:bidi="hi-IN"/>
+        </w:rPr>
+        <w:t>July</w:t>
+      </w:r>
+      <w:r>
+        <w:rPr>
+          <w:b w:val="false"/>
+          <w:bCs w:val="false"/>
+          <w:i/>
+          <w:iCs/>
+          <w:color w:val="000000"/>
+          <w:sz w:val="20"/>
+          <w:szCs w:val="20"/>
+        </w:rPr>
+        <w:t xml:space="preserve"> </w:t>
+      </w:r>
+      <w:r>
+        <w:rPr>
+          <w:rFonts w:eastAsia="Noto Sans CJK SC Regular" w:cs="FreeSans"/>
+          <w:b w:val="false"/>
+          <w:bCs w:val="false"/>
+          <w:i/>
+          <w:iCs/>
+          <w:color w:val="000000"/>
+          <w:kern w:val="0"/>
+          <w:sz w:val="20"/>
+          <w:szCs w:val="20"/>
+          <w:lang w:val="en-US" w:eastAsia="zh-CN" w:bidi="hi-IN"/>
+        </w:rPr>
+        <w:t>2013</w:t>
+      </w:r>
+      <w:r>
+        <w:rPr>
+          <w:b w:val="false"/>
+          <w:bCs w:val="false"/>
+          <w:i/>
+          <w:iCs/>
+          <w:color w:val="000000"/>
+          <w:sz w:val="20"/>
+          <w:szCs w:val="20"/>
+        </w:rPr>
+        <w:t xml:space="preserve"> – </w:t>
+      </w:r>
+      <w:r>
+        <w:rPr>
+          <w:rFonts w:eastAsia="Arial Unicode MS" w:cs="Arial Unicode MS"/>
+          <w:b w:val="false"/>
+          <w:bCs w:val="false"/>
+          <w:i/>
+          <w:iCs/>
+          <w:color w:val="000000"/>
+          <w:kern w:val="0"/>
+          <w:sz w:val="20"/>
+          <w:szCs w:val="20"/>
+          <w:lang w:val="en-US" w:eastAsia="zh-CN" w:bidi="hi-IN"/>
+        </w:rPr>
+        <w:t xml:space="preserve">December </w:t>
+      </w:r>
+      <w:r>
+        <w:rPr>
+          <w:b w:val="false"/>
+          <w:bCs w:val="false"/>
+          <w:i/>
+          <w:iCs/>
+          <w:color w:val="000000"/>
+          <w:sz w:val="20"/>
+          <w:szCs w:val="20"/>
+        </w:rPr>
+        <w:t>2013)</w:t>
+      </w:r>
+    </w:p>
+    <w:p>
+      <w:pPr>
+        <w:pStyle w:val="TextBody"/>
+        <w:rPr>
+          <w:sz w:val="19"/>
+        </w:rPr>
+      </w:pPr>
+      <w:r>
+        <w:rPr>
+          <w:sz w:val="24"/>
+          <w:szCs w:val="24"/>
+        </w:rPr>
+        <w:t>Worked as a Build and Release Engineer for AxOS. The Axcient product is a customized derivative of Ubuntu. The SCM system being used is git. Developed and standardized procedures for performing builds.</w:t>
+      </w:r>
+    </w:p>
+    <w:p>
+      <w:pPr>
+        <w:pStyle w:val="Heading3"/>
+        <w:rPr>
+          <w:sz w:val="19"/>
+        </w:rPr>
+      </w:pPr>
       <w:r>
         <w:rPr>
           <w:color w:val="993330"/>
           <w:sz w:val="24"/>
           <w:szCs w:val="24"/>
         </w:rPr>
-        <w:t xml:space="preserve"> </w:t>
+        <w:t xml:space="preserve">Clearquest Administrator - Broadcom </w:t>
       </w:r>
       <w:r>
         <w:rPr>
@@ -2519,23 +2718,11 @@
           <w:szCs w:val="20"/>
           <w:lang w:val="en-US" w:eastAsia="zh-CN" w:bidi="hi-IN"/>
         </w:rPr>
-        <w:t>March</w:t>
-      </w:r>
-      <w:r>
-        <w:rPr>
-          <w:b w:val="false"/>
-          <w:bCs w:val="false"/>
-          <w:i/>
-          <w:iCs/>
-          <w:color w:val="000000"/>
-          <w:sz w:val="20"/>
-          <w:szCs w:val="20"/>
-        </w:rPr>
-        <w:t xml:space="preserve"> </w:t>
-      </w:r>
-      <w:r>
-        <w:rPr>
-          <w:rFonts w:eastAsia="Noto Sans CJK SC Regular" w:cs="FreeSans" w:ascii="Arial Unicode MS" w:hAnsi="Arial Unicode MS"/>
+        <w:t xml:space="preserve">December </w:t>
+      </w:r>
+      <w:r>
+        <w:rPr>
+          <w:rFonts w:eastAsia="Noto Sans CJK SC Regular" w:cs="FreeSans"/>
           <w:b w:val="false"/>
           <w:bCs w:val="false"/>
           <w:i/>
@@ -2546,11 +2733,23 @@
           <w:szCs w:val="20"/>
           <w:lang w:val="en-US" w:eastAsia="zh-CN" w:bidi="hi-IN"/>
         </w:rPr>
-        <w:t>201</w:t>
-      </w:r>
-      <w:r>
-        <w:rPr>
-          <w:rFonts w:eastAsia="Noto Sans CJK SC Regular" w:cs="FreeSans" w:ascii="Arial Unicode MS" w:hAnsi="Arial Unicode MS"/>
+        <w:t>2011</w:t>
+      </w:r>
+      <w:r>
+        <w:rPr>
+          <w:b w:val="false"/>
+          <w:bCs w:val="false"/>
+          <w:i/>
+          <w:iCs/>
+          <w:color w:val="000000"/>
+          <w:sz w:val="20"/>
+          <w:szCs w:val="20"/>
+        </w:rPr>
+        <w:t xml:space="preserve"> – </w:t>
+      </w:r>
+      <w:r>
+        <w:rPr>
+          <w:rFonts w:eastAsia="Arial Unicode MS" w:cs="Arial Unicode MS"/>
           <w:b w:val="false"/>
           <w:bCs w:val="false"/>
           <w:i/>
@@ -2561,33 +2760,6 @@
           <w:szCs w:val="20"/>
           <w:lang w:val="en-US" w:eastAsia="zh-CN" w:bidi="hi-IN"/>
         </w:rPr>
-        <w:t>4</w:t>
-      </w:r>
-      <w:r>
-        <w:rPr>
-          <w:b w:val="false"/>
-          <w:bCs w:val="false"/>
-          <w:i/>
-          <w:iCs/>
-          <w:color w:val="000000"/>
-          <w:sz w:val="20"/>
-          <w:szCs w:val="20"/>
-        </w:rPr>
-        <w:t xml:space="preserve"> – </w:t>
-      </w:r>
-      <w:r>
-        <w:rPr>
-          <w:rFonts w:eastAsia="Arial Unicode MS" w:cs="Arial Unicode MS"/>
-          <w:b w:val="false"/>
-          <w:bCs w:val="false"/>
-          <w:i/>
-          <w:iCs/>
-          <w:color w:val="000000"/>
-          <w:kern w:val="0"/>
-          <w:sz w:val="20"/>
-          <w:szCs w:val="20"/>
-          <w:lang w:val="en-US" w:eastAsia="zh-CN" w:bidi="hi-IN"/>
-        </w:rPr>
         <w:t>April</w:t>
       </w:r>
       <w:r>
@@ -2600,392 +2772,7 @@
           <w:sz w:val="20"/>
           <w:szCs w:val="20"/>
         </w:rPr>
-        <w:t xml:space="preserve"> 201</w:t>
-      </w:r>
-      <w:r>
-        <w:rPr>
-          <w:b w:val="false"/>
-          <w:bCs w:val="false"/>
-          <w:i/>
-          <w:iCs/>
-          <w:color w:val="000000"/>
-          <w:sz w:val="20"/>
-          <w:szCs w:val="20"/>
-        </w:rPr>
-        <w:t>6</w:t>
-      </w:r>
-      <w:r>
-        <w:rPr>
-          <w:b w:val="false"/>
-          <w:bCs w:val="false"/>
-          <w:i/>
-          <w:iCs/>
-          <w:color w:val="000000"/>
-          <w:sz w:val="20"/>
-          <w:szCs w:val="20"/>
-        </w:rPr>
-        <w:t>)</w:t>
-      </w:r>
-    </w:p>
-    <w:p>
-      <w:pPr>
-        <w:pStyle w:val="TextBody"/>
-        <w:rPr>
-          <w:sz w:val="19"/>
-        </w:rPr>
-      </w:pPr>
-      <w:r>
-        <w:rPr>
-          <w:sz w:val="24"/>
-          <w:szCs w:val="24"/>
-        </w:rPr>
-        <w:t>Initially wrote scripts to import data from Bugzilla and other sources to JIRA thus automating the migration of several projects. Also administered Linux servers (Centos/Ubuntu/Redhat Enterprise) managing VM images in vSphere, Perforce, Swarm, Git Fusion.</w:t>
-      </w:r>
-    </w:p>
-    <w:p>
-      <w:pPr>
-        <w:pStyle w:val="TextBody"/>
-        <w:rPr>
-          <w:sz w:val="19"/>
-        </w:rPr>
-      </w:pPr>
-      <w:r>
-        <w:rPr>
-          <w:sz w:val="24"/>
-          <w:szCs w:val="24"/>
-        </w:rPr>
-        <w:t>Added functionality to custom build system that utilized Perl/PHP/Apache/Linux/Windows servers to allow engineers in the field to remotely perform customized builds. Integrated Bugzilla and Perforce (P4DTG). Assisted with JIRA setup and integration of Salesforce with JIRA. Assisted in the migration for users to new Knowles domain.</w:t>
-      </w:r>
-    </w:p>
-    <w:p>
-      <w:pPr>
-        <w:pStyle w:val="Heading3"/>
-        <w:rPr>
-          <w:sz w:val="19"/>
-        </w:rPr>
-      </w:pPr>
-      <w:r>
-        <w:rPr>
-          <w:color w:val="993330"/>
-          <w:sz w:val="24"/>
-          <w:szCs w:val="24"/>
-        </w:rPr>
-        <w:t>Build Release Enginee</w:t>
-      </w:r>
-      <w:r>
-        <w:rPr>
-          <w:color w:val="993330"/>
-          <w:sz w:val="24"/>
-          <w:szCs w:val="24"/>
-        </w:rPr>
-        <w:t>r - Axcient</w:t>
-      </w:r>
-      <w:r>
-        <w:rPr>
-          <w:color w:val="993330"/>
-          <w:sz w:val="24"/>
-          <w:szCs w:val="24"/>
-        </w:rPr>
-        <w:t xml:space="preserve"> </w:t>
-      </w:r>
-      <w:r>
-        <w:rPr>
-          <w:b w:val="false"/>
-          <w:bCs w:val="false"/>
-          <w:i/>
-          <w:iCs/>
-          <w:color w:val="000000"/>
-          <w:sz w:val="20"/>
-          <w:szCs w:val="20"/>
-        </w:rPr>
-        <w:t>(</w:t>
-      </w:r>
-      <w:r>
-        <w:rPr>
-          <w:rFonts w:eastAsia="Arial Unicode MS" w:cs="Arial Unicode MS"/>
-          <w:b w:val="false"/>
-          <w:bCs w:val="false"/>
-          <w:i/>
-          <w:iCs/>
-          <w:color w:val="000000"/>
-          <w:kern w:val="0"/>
-          <w:sz w:val="20"/>
-          <w:szCs w:val="20"/>
-          <w:lang w:val="en-US" w:eastAsia="zh-CN" w:bidi="hi-IN"/>
-        </w:rPr>
-        <w:t>July</w:t>
-      </w:r>
-      <w:r>
-        <w:rPr>
-          <w:b w:val="false"/>
-          <w:bCs w:val="false"/>
-          <w:i/>
-          <w:iCs/>
-          <w:color w:val="000000"/>
-          <w:sz w:val="20"/>
-          <w:szCs w:val="20"/>
-        </w:rPr>
-        <w:t xml:space="preserve"> </w:t>
-      </w:r>
-      <w:r>
-        <w:rPr>
-          <w:rFonts w:eastAsia="Noto Sans CJK SC Regular" w:cs="FreeSans" w:ascii="Arial Unicode MS" w:hAnsi="Arial Unicode MS"/>
-          <w:b w:val="false"/>
-          <w:bCs w:val="false"/>
-          <w:i/>
-          <w:iCs/>
-          <w:color w:val="000000"/>
-          <w:kern w:val="0"/>
-          <w:sz w:val="20"/>
-          <w:szCs w:val="20"/>
-          <w:lang w:val="en-US" w:eastAsia="zh-CN" w:bidi="hi-IN"/>
-        </w:rPr>
-        <w:t>201</w:t>
-      </w:r>
-      <w:r>
-        <w:rPr>
-          <w:rFonts w:eastAsia="Noto Sans CJK SC Regular" w:cs="FreeSans" w:ascii="Arial Unicode MS" w:hAnsi="Arial Unicode MS"/>
-          <w:b w:val="false"/>
-          <w:bCs w:val="false"/>
-          <w:i/>
-          <w:iCs/>
-          <w:color w:val="000000"/>
-          <w:kern w:val="0"/>
-          <w:sz w:val="20"/>
-          <w:szCs w:val="20"/>
-          <w:lang w:val="en-US" w:eastAsia="zh-CN" w:bidi="hi-IN"/>
-        </w:rPr>
-        <w:t>3</w:t>
-      </w:r>
-      <w:r>
-        <w:rPr>
-          <w:b w:val="false"/>
-          <w:bCs w:val="false"/>
-          <w:i/>
-          <w:iCs/>
-          <w:color w:val="000000"/>
-          <w:sz w:val="20"/>
-          <w:szCs w:val="20"/>
-        </w:rPr>
-        <w:t xml:space="preserve"> – </w:t>
-      </w:r>
-      <w:r>
-        <w:rPr>
-          <w:rFonts w:eastAsia="Arial Unicode MS" w:cs="Arial Unicode MS"/>
-          <w:b w:val="false"/>
-          <w:bCs w:val="false"/>
-          <w:i/>
-          <w:iCs/>
-          <w:color w:val="000000"/>
-          <w:kern w:val="0"/>
-          <w:sz w:val="20"/>
-          <w:szCs w:val="20"/>
-          <w:lang w:val="en-US" w:eastAsia="zh-CN" w:bidi="hi-IN"/>
-        </w:rPr>
-        <w:t xml:space="preserve">December </w:t>
-      </w:r>
-      <w:r>
-        <w:rPr>
-          <w:b w:val="false"/>
-          <w:bCs w:val="false"/>
-          <w:i/>
-          <w:iCs/>
-          <w:color w:val="000000"/>
-          <w:sz w:val="20"/>
-          <w:szCs w:val="20"/>
-        </w:rPr>
-        <w:t>201</w:t>
-      </w:r>
-      <w:r>
-        <w:rPr>
-          <w:b w:val="false"/>
-          <w:bCs w:val="false"/>
-          <w:i/>
-          <w:iCs/>
-          <w:color w:val="000000"/>
-          <w:sz w:val="20"/>
-          <w:szCs w:val="20"/>
-        </w:rPr>
-        <w:t>3</w:t>
-      </w:r>
-      <w:r>
-        <w:rPr>
-          <w:b w:val="false"/>
-          <w:bCs w:val="false"/>
-          <w:i/>
-          <w:iCs/>
-          <w:color w:val="000000"/>
-          <w:sz w:val="20"/>
-          <w:szCs w:val="20"/>
-        </w:rPr>
-        <w:t>)</w:t>
-      </w:r>
-    </w:p>
-    <w:p>
-      <w:pPr>
-        <w:pStyle w:val="TextBody"/>
-        <w:rPr>
-          <w:sz w:val="19"/>
-        </w:rPr>
-      </w:pPr>
-      <w:r>
-        <w:rPr>
-          <w:sz w:val="24"/>
-          <w:szCs w:val="24"/>
-        </w:rPr>
-        <w:t>Worked as a Build and Release Engineer for AxOS. The Axcient product is a customized derivative of Ubuntu. The SCM system being used is git. Developed and standardized procedures for performing builds.</w:t>
-      </w:r>
-    </w:p>
-    <w:p>
-      <w:pPr>
-        <w:pStyle w:val="Heading3"/>
-        <w:rPr>
-          <w:sz w:val="19"/>
-        </w:rPr>
-      </w:pPr>
-      <w:r>
-        <w:rPr>
-          <w:color w:val="993330"/>
-          <w:sz w:val="24"/>
-          <w:szCs w:val="24"/>
-        </w:rPr>
-        <w:t>Clearquest Administrato</w:t>
-      </w:r>
-      <w:r>
-        <w:rPr>
-          <w:color w:val="993330"/>
-          <w:sz w:val="24"/>
-          <w:szCs w:val="24"/>
-        </w:rPr>
-        <w:t>r - Broadcom</w:t>
-      </w:r>
-      <w:r>
-        <w:rPr>
-          <w:color w:val="993330"/>
-          <w:sz w:val="24"/>
-          <w:szCs w:val="24"/>
-        </w:rPr>
-        <w:t xml:space="preserve"> </w:t>
-      </w:r>
-      <w:r>
-        <w:rPr>
-          <w:b w:val="false"/>
-          <w:bCs w:val="false"/>
-          <w:i/>
-          <w:iCs/>
-          <w:color w:val="000000"/>
-          <w:sz w:val="20"/>
-          <w:szCs w:val="20"/>
-        </w:rPr>
-        <w:t>(</w:t>
-      </w:r>
-      <w:r>
-        <w:rPr>
-          <w:rFonts w:eastAsia="Arial Unicode MS" w:cs="Arial Unicode MS"/>
-          <w:b w:val="false"/>
-          <w:bCs w:val="false"/>
-          <w:i/>
-          <w:iCs/>
-          <w:color w:val="000000"/>
-          <w:kern w:val="0"/>
-          <w:sz w:val="20"/>
-          <w:szCs w:val="20"/>
-          <w:lang w:val="en-US" w:eastAsia="zh-CN" w:bidi="hi-IN"/>
-        </w:rPr>
-        <w:t xml:space="preserve">December </w:t>
-      </w:r>
-      <w:r>
-        <w:rPr>
-          <w:rFonts w:eastAsia="Noto Sans CJK SC Regular" w:cs="FreeSans" w:ascii="Arial Unicode MS" w:hAnsi="Arial Unicode MS"/>
-          <w:b w:val="false"/>
-          <w:bCs w:val="false"/>
-          <w:i/>
-          <w:iCs/>
-          <w:color w:val="000000"/>
-          <w:kern w:val="0"/>
-          <w:sz w:val="20"/>
-          <w:szCs w:val="20"/>
-          <w:lang w:val="en-US" w:eastAsia="zh-CN" w:bidi="hi-IN"/>
-        </w:rPr>
-        <w:t>201</w:t>
-      </w:r>
-      <w:r>
-        <w:rPr>
-          <w:rFonts w:eastAsia="Noto Sans CJK SC Regular" w:cs="FreeSans" w:ascii="Arial Unicode MS" w:hAnsi="Arial Unicode MS"/>
-          <w:b w:val="false"/>
-          <w:bCs w:val="false"/>
-          <w:i/>
-          <w:iCs/>
-          <w:color w:val="000000"/>
-          <w:kern w:val="0"/>
-          <w:sz w:val="20"/>
-          <w:szCs w:val="20"/>
-          <w:lang w:val="en-US" w:eastAsia="zh-CN" w:bidi="hi-IN"/>
-        </w:rPr>
-        <w:t>1</w:t>
-      </w:r>
-      <w:r>
-        <w:rPr>
-          <w:b w:val="false"/>
-          <w:bCs w:val="false"/>
-          <w:i/>
-          <w:iCs/>
-          <w:color w:val="000000"/>
-          <w:sz w:val="20"/>
-          <w:szCs w:val="20"/>
-        </w:rPr>
-        <w:t xml:space="preserve"> – </w:t>
-      </w:r>
-      <w:r>
-        <w:rPr>
-          <w:rFonts w:eastAsia="Arial Unicode MS" w:cs="Arial Unicode MS"/>
-          <w:b w:val="false"/>
-          <w:bCs w:val="false"/>
-          <w:i/>
-          <w:iCs/>
-          <w:color w:val="000000"/>
-          <w:kern w:val="0"/>
-          <w:sz w:val="20"/>
-          <w:szCs w:val="20"/>
-          <w:lang w:val="en-US" w:eastAsia="zh-CN" w:bidi="hi-IN"/>
-        </w:rPr>
-        <w:t>April</w:t>
-      </w:r>
-      <w:r>
-        <w:rPr>
-          <w:b w:val="false"/>
-          <w:bCs w:val="false"/>
-          <w:i/>
-          <w:iCs/>
-          <w:color w:val="000000"/>
-          <w:sz w:val="20"/>
-          <w:szCs w:val="20"/>
-        </w:rPr>
-        <w:t xml:space="preserve"> 201</w:t>
-      </w:r>
-      <w:r>
-        <w:rPr>
-          <w:b w:val="false"/>
-          <w:bCs w:val="false"/>
-          <w:i/>
-          <w:iCs/>
-          <w:color w:val="000000"/>
-          <w:sz w:val="20"/>
-          <w:szCs w:val="20"/>
-        </w:rPr>
-        <w:t>3</w:t>
-      </w:r>
-      <w:r>
-        <w:rPr>
-          <w:b w:val="false"/>
-          <w:bCs w:val="false"/>
-          <w:i/>
-          <w:iCs/>
-          <w:color w:val="000000"/>
-          <w:sz w:val="20"/>
-          <w:szCs w:val="20"/>
-        </w:rPr>
-        <w:t>)</w:t>
+        <w:t xml:space="preserve"> 2013)</w:t>
       </w:r>
     </w:p>
     <w:p>
@@ -3000,7 +2787,7 @@
         </w:rPr>
         <w:t xml:space="preserve">Clearquest Designer: Maintained Clearquest instances implementing functionality with Visual Basic. Using ClearSCM's </w:t>
       </w:r>
-      <w:hyperlink r:id="rId20">
+      <w:hyperlink r:id="rId18">
         <w:r>
           <w:rPr>
             <w:rStyle w:val="InternetLink"/>
@@ -3017,7 +2804,7 @@
         </w:rPr>
         <w:t xml:space="preserve">, </w:t>
       </w:r>
-      <w:hyperlink r:id="rId21">
+      <w:hyperlink r:id="rId19">
         <w:r>
           <w:rPr>
             <w:rStyle w:val="InternetLink"/>
@@ -3034,7 +2821,7 @@
         </w:rPr>
         <w:t xml:space="preserve">, </w:t>
       </w:r>
-      <w:hyperlink r:id="rId22">
+      <w:hyperlink r:id="rId20">
         <w:r>
           <w:rPr>
             <w:rStyle w:val="InternetLink"/>
@@ -3051,7 +2838,7 @@
         </w:rPr>
         <w:t xml:space="preserve"> and </w:t>
       </w:r>
-      <w:hyperlink r:id="rId23">
+      <w:hyperlink r:id="rId21">
         <w:r>
           <w:rPr>
             <w:rStyle w:val="InternetLink"/>
@@ -3081,7 +2868,7 @@
         </w:rPr>
         <w:t xml:space="preserve">Migrated a project from their unsupported build environment into the standard </w:t>
       </w:r>
-      <w:hyperlink r:id="rId24">
+      <w:hyperlink r:id="rId22">
         <w:r>
           <w:rPr>
             <w:rStyle w:val="InternetLink"/>
@@ -3112,35 +2899,73 @@
           <w:sz w:val="24"/>
           <w:szCs w:val="24"/>
         </w:rPr>
-        <w:t>Perl Develope</w:t>
-      </w:r>
-      <w:r>
-        <w:rPr>
-          <w:color w:val="993330"/>
-          <w:sz w:val="24"/>
-          <w:szCs w:val="24"/>
-        </w:rPr>
-        <w:t>r - Tellabs</w:t>
-      </w:r>
-      <w:r>
-        <w:rPr>
-          <w:color w:val="993330"/>
-          <w:sz w:val="24"/>
-          <w:szCs w:val="24"/>
+        <w:t xml:space="preserve">Perl Developer - Tellabs </w:t>
+      </w:r>
+      <w:r>
+        <w:rPr>
+          <w:b w:val="false"/>
+          <w:bCs w:val="false"/>
+          <w:i/>
+          <w:iCs/>
+          <w:color w:val="000000"/>
+          <w:sz w:val="20"/>
+          <w:szCs w:val="20"/>
+        </w:rPr>
+        <w:t>(</w:t>
+      </w:r>
+      <w:r>
+        <w:rPr>
+          <w:rFonts w:eastAsia="Arial Unicode MS" w:cs="Arial Unicode MS"/>
+          <w:b w:val="false"/>
+          <w:bCs w:val="false"/>
+          <w:i/>
+          <w:iCs/>
+          <w:color w:val="000000"/>
+          <w:kern w:val="0"/>
+          <w:sz w:val="20"/>
+          <w:szCs w:val="20"/>
+          <w:lang w:val="en-US" w:eastAsia="zh-CN" w:bidi="hi-IN"/>
+        </w:rPr>
+        <w:t>March</w:t>
+      </w:r>
+      <w:r>
+        <w:rPr>
+          <w:b w:val="false"/>
+          <w:bCs w:val="false"/>
+          <w:i/>
+          <w:iCs/>
+          <w:color w:val="000000"/>
+          <w:sz w:val="20"/>
+          <w:szCs w:val="20"/>
         </w:rPr>
         <w:t xml:space="preserve"> </w:t>
       </w:r>
       <w:r>
         <w:rPr>
-          <w:b w:val="false"/>
-          <w:bCs w:val="false"/>
-          <w:i/>
-          <w:iCs/>
-          <w:color w:val="000000"/>
-          <w:sz w:val="20"/>
-          <w:szCs w:val="20"/>
-        </w:rPr>
-        <w:t>(</w:t>
+          <w:rFonts w:eastAsia="Noto Sans CJK SC Regular" w:cs="FreeSans"/>
+          <w:b w:val="false"/>
+          <w:bCs w:val="false"/>
+          <w:i/>
+          <w:iCs/>
+          <w:color w:val="000000"/>
+          <w:kern w:val="0"/>
+          <w:sz w:val="20"/>
+          <w:szCs w:val="20"/>
+          <w:lang w:val="en-US" w:eastAsia="zh-CN" w:bidi="hi-IN"/>
+        </w:rPr>
+        <w:t>2011</w:t>
+      </w:r>
+      <w:r>
+        <w:rPr>
+          <w:b w:val="false"/>
+          <w:bCs w:val="false"/>
+          <w:i/>
+          <w:iCs/>
+          <w:color w:val="000000"/>
+          <w:sz w:val="20"/>
+          <w:szCs w:val="20"/>
+        </w:rPr>
+        <w:t xml:space="preserve"> – </w:t>
       </w:r>
       <w:r>
         <w:rPr>
@@ -3155,90 +2980,6 @@
           <w:szCs w:val="20"/>
           <w:lang w:val="en-US" w:eastAsia="zh-CN" w:bidi="hi-IN"/>
         </w:rPr>
-        <w:t>Ma</w:t>
-      </w:r>
-      <w:r>
-        <w:rPr>
-          <w:rFonts w:eastAsia="Arial Unicode MS" w:cs="Arial Unicode MS"/>
-          <w:b w:val="false"/>
-          <w:bCs w:val="false"/>
-          <w:i/>
-          <w:iCs/>
-          <w:color w:val="000000"/>
-          <w:kern w:val="0"/>
-          <w:sz w:val="20"/>
-          <w:szCs w:val="20"/>
-          <w:lang w:val="en-US" w:eastAsia="zh-CN" w:bidi="hi-IN"/>
-        </w:rPr>
-        <w:t>rch</w:t>
-      </w:r>
-      <w:r>
-        <w:rPr>
-          <w:b w:val="false"/>
-          <w:bCs w:val="false"/>
-          <w:i/>
-          <w:iCs/>
-          <w:color w:val="000000"/>
-          <w:sz w:val="20"/>
-          <w:szCs w:val="20"/>
-        </w:rPr>
-        <w:t xml:space="preserve"> </w:t>
-      </w:r>
-      <w:r>
-        <w:rPr>
-          <w:rFonts w:eastAsia="Noto Sans CJK SC Regular" w:cs="FreeSans" w:ascii="Arial Unicode MS" w:hAnsi="Arial Unicode MS"/>
-          <w:b w:val="false"/>
-          <w:bCs w:val="false"/>
-          <w:i/>
-          <w:iCs/>
-          <w:color w:val="000000"/>
-          <w:kern w:val="0"/>
-          <w:sz w:val="20"/>
-          <w:szCs w:val="20"/>
-          <w:lang w:val="en-US" w:eastAsia="zh-CN" w:bidi="hi-IN"/>
-        </w:rPr>
-        <w:t>201</w:t>
-      </w:r>
-      <w:r>
-        <w:rPr>
-          <w:rFonts w:eastAsia="Noto Sans CJK SC Regular" w:cs="FreeSans" w:ascii="Arial Unicode MS" w:hAnsi="Arial Unicode MS"/>
-          <w:b w:val="false"/>
-          <w:bCs w:val="false"/>
-          <w:i/>
-          <w:iCs/>
-          <w:color w:val="000000"/>
-          <w:kern w:val="0"/>
-          <w:sz w:val="20"/>
-          <w:szCs w:val="20"/>
-          <w:lang w:val="en-US" w:eastAsia="zh-CN" w:bidi="hi-IN"/>
-        </w:rPr>
-        <w:t>1</w:t>
-      </w:r>
-      <w:r>
-        <w:rPr>
-          <w:b w:val="false"/>
-          <w:bCs w:val="false"/>
-          <w:i/>
-          <w:iCs/>
-          <w:color w:val="000000"/>
-          <w:sz w:val="20"/>
-          <w:szCs w:val="20"/>
-        </w:rPr>
-        <w:t xml:space="preserve"> – </w:t>
-      </w:r>
-      <w:r>
-        <w:rPr>
-          <w:rFonts w:eastAsia="Arial Unicode MS" w:cs="Arial Unicode MS"/>
-          <w:b w:val="false"/>
-          <w:bCs w:val="false"/>
-          <w:i/>
-          <w:iCs/>
-          <w:color w:val="000000"/>
-          <w:kern w:val="0"/>
-          <w:sz w:val="20"/>
-          <w:szCs w:val="20"/>
-          <w:lang w:val="en-US" w:eastAsia="zh-CN" w:bidi="hi-IN"/>
-        </w:rPr>
         <w:t>December</w:t>
       </w:r>
       <w:r>
@@ -3251,31 +2992,7 @@
           <w:sz w:val="20"/>
           <w:szCs w:val="20"/>
         </w:rPr>
-        <w:t xml:space="preserve"> 201</w:t>
-      </w:r>
-      <w:r>
-        <w:rPr>
-          <w:b w:val="false"/>
-          <w:bCs w:val="false"/>
-          <w:i/>
-          <w:iCs/>
-          <w:color w:val="000000"/>
-          <w:sz w:val="20"/>
-          <w:szCs w:val="20"/>
-        </w:rPr>
-        <w:t>1</w:t>
-      </w:r>
-      <w:r>
-        <w:rPr>
-          <w:b w:val="false"/>
-          <w:bCs w:val="false"/>
-          <w:i/>
-          <w:iCs/>
-          <w:color w:val="000000"/>
-          <w:sz w:val="20"/>
-          <w:szCs w:val="20"/>
-        </w:rPr>
-        <w:t>)</w:t>
+        <w:t xml:space="preserve"> 2011)</w:t>
       </w:r>
     </w:p>
     <w:p>
@@ -3305,7 +3022,7 @@
         </w:rPr>
         <w:t xml:space="preserve">Developed a command line debugger called </w:t>
       </w:r>
-      <w:hyperlink r:id="rId25">
+      <w:hyperlink r:id="rId23">
         <w:r>
           <w:rPr>
             <w:rStyle w:val="InternetLink"/>
@@ -3322,7 +3039,7 @@
         </w:rPr>
         <w:t xml:space="preserve"> (a Real Aid In Debugging) which provided a consistent interface with complete command history and variable substitution courtesy of a Perl module that I wrote called </w:t>
       </w:r>
-      <w:hyperlink r:id="rId26">
+      <w:hyperlink r:id="rId24">
         <w:r>
           <w:rPr>
             <w:rStyle w:val="InternetLink"/>
@@ -3353,35 +3070,73 @@
           <w:sz w:val="24"/>
           <w:szCs w:val="24"/>
         </w:rPr>
-        <w:t>Clearcase/Clearquest Administrato</w:t>
-      </w:r>
-      <w:r>
-        <w:rPr>
-          <w:color w:val="993330"/>
-          <w:sz w:val="24"/>
-          <w:szCs w:val="24"/>
-        </w:rPr>
-        <w:t>r – General Electric Healthcare</w:t>
-      </w:r>
-      <w:r>
-        <w:rPr>
-          <w:color w:val="993330"/>
-          <w:sz w:val="24"/>
-          <w:szCs w:val="24"/>
+        <w:t xml:space="preserve">Clearcase/Clearquest Administrator – General Electric Healthcare </w:t>
+      </w:r>
+      <w:r>
+        <w:rPr>
+          <w:b w:val="false"/>
+          <w:bCs w:val="false"/>
+          <w:i/>
+          <w:iCs/>
+          <w:color w:val="000000"/>
+          <w:sz w:val="20"/>
+          <w:szCs w:val="20"/>
+        </w:rPr>
+        <w:t>(</w:t>
+      </w:r>
+      <w:r>
+        <w:rPr>
+          <w:rFonts w:eastAsia="Arial Unicode MS" w:cs="Arial Unicode MS"/>
+          <w:b w:val="false"/>
+          <w:bCs w:val="false"/>
+          <w:i/>
+          <w:iCs/>
+          <w:color w:val="000000"/>
+          <w:kern w:val="0"/>
+          <w:sz w:val="20"/>
+          <w:szCs w:val="20"/>
+          <w:lang w:val="en-US" w:eastAsia="zh-CN" w:bidi="hi-IN"/>
+        </w:rPr>
+        <w:t>January</w:t>
+      </w:r>
+      <w:r>
+        <w:rPr>
+          <w:b w:val="false"/>
+          <w:bCs w:val="false"/>
+          <w:i/>
+          <w:iCs/>
+          <w:color w:val="000000"/>
+          <w:sz w:val="20"/>
+          <w:szCs w:val="20"/>
         </w:rPr>
         <w:t xml:space="preserve"> </w:t>
       </w:r>
       <w:r>
         <w:rPr>
-          <w:b w:val="false"/>
-          <w:bCs w:val="false"/>
-          <w:i/>
-          <w:iCs/>
-          <w:color w:val="000000"/>
-          <w:sz w:val="20"/>
-          <w:szCs w:val="20"/>
-        </w:rPr>
-        <w:t>(</w:t>
+          <w:rFonts w:eastAsia="Noto Sans CJK SC Regular" w:cs="FreeSans"/>
+          <w:b w:val="false"/>
+          <w:bCs w:val="false"/>
+          <w:i/>
+          <w:iCs/>
+          <w:color w:val="000000"/>
+          <w:kern w:val="0"/>
+          <w:sz w:val="20"/>
+          <w:szCs w:val="20"/>
+          <w:lang w:val="en-US" w:eastAsia="zh-CN" w:bidi="hi-IN"/>
+        </w:rPr>
+        <w:t>2010</w:t>
+      </w:r>
+      <w:r>
+        <w:rPr>
+          <w:b w:val="false"/>
+          <w:bCs w:val="false"/>
+          <w:i/>
+          <w:iCs/>
+          <w:color w:val="000000"/>
+          <w:sz w:val="20"/>
+          <w:szCs w:val="20"/>
+        </w:rPr>
+        <w:t xml:space="preserve"> – </w:t>
       </w:r>
       <w:r>
         <w:rPr>
@@ -3396,75 +3151,6 @@
           <w:szCs w:val="20"/>
           <w:lang w:val="en-US" w:eastAsia="zh-CN" w:bidi="hi-IN"/>
         </w:rPr>
-        <w:t>January</w:t>
-      </w:r>
-      <w:r>
-        <w:rPr>
-          <w:b w:val="false"/>
-          <w:bCs w:val="false"/>
-          <w:i/>
-          <w:iCs/>
-          <w:color w:val="000000"/>
-          <w:sz w:val="20"/>
-          <w:szCs w:val="20"/>
-        </w:rPr>
-        <w:t xml:space="preserve"> </w:t>
-      </w:r>
-      <w:r>
-        <w:rPr>
-          <w:rFonts w:eastAsia="Noto Sans CJK SC Regular" w:cs="FreeSans" w:ascii="Arial Unicode MS" w:hAnsi="Arial Unicode MS"/>
-          <w:b w:val="false"/>
-          <w:bCs w:val="false"/>
-          <w:i/>
-          <w:iCs/>
-          <w:color w:val="000000"/>
-          <w:kern w:val="0"/>
-          <w:sz w:val="20"/>
-          <w:szCs w:val="20"/>
-          <w:lang w:val="en-US" w:eastAsia="zh-CN" w:bidi="hi-IN"/>
-        </w:rPr>
-        <w:t>201</w:t>
-      </w:r>
-      <w:r>
-        <w:rPr>
-          <w:rFonts w:eastAsia="Noto Sans CJK SC Regular" w:cs="FreeSans" w:ascii="Arial Unicode MS" w:hAnsi="Arial Unicode MS"/>
-          <w:b w:val="false"/>
-          <w:bCs w:val="false"/>
-          <w:i/>
-          <w:iCs/>
-          <w:color w:val="000000"/>
-          <w:kern w:val="0"/>
-          <w:sz w:val="20"/>
-          <w:szCs w:val="20"/>
-          <w:lang w:val="en-US" w:eastAsia="zh-CN" w:bidi="hi-IN"/>
-        </w:rPr>
-        <w:t>0</w:t>
-      </w:r>
-      <w:r>
-        <w:rPr>
-          <w:b w:val="false"/>
-          <w:bCs w:val="false"/>
-          <w:i/>
-          <w:iCs/>
-          <w:color w:val="000000"/>
-          <w:sz w:val="20"/>
-          <w:szCs w:val="20"/>
-        </w:rPr>
-        <w:t xml:space="preserve"> – </w:t>
-      </w:r>
-      <w:r>
-        <w:rPr>
-          <w:rFonts w:eastAsia="Arial Unicode MS" w:cs="Arial Unicode MS"/>
-          <w:b w:val="false"/>
-          <w:bCs w:val="false"/>
-          <w:i/>
-          <w:iCs/>
-          <w:color w:val="000000"/>
-          <w:kern w:val="0"/>
-          <w:sz w:val="20"/>
-          <w:szCs w:val="20"/>
-          <w:lang w:val="en-US" w:eastAsia="zh-CN" w:bidi="hi-IN"/>
-        </w:rPr>
         <w:t>October</w:t>
       </w:r>
       <w:r>
@@ -3477,31 +3163,7 @@
           <w:sz w:val="20"/>
           <w:szCs w:val="20"/>
         </w:rPr>
-        <w:t xml:space="preserve"> 201</w:t>
-      </w:r>
-      <w:r>
-        <w:rPr>
-          <w:b w:val="false"/>
-          <w:bCs w:val="false"/>
-          <w:i/>
-          <w:iCs/>
-          <w:color w:val="000000"/>
-          <w:sz w:val="20"/>
-          <w:szCs w:val="20"/>
-        </w:rPr>
-        <w:t>0</w:t>
-      </w:r>
-      <w:r>
-        <w:rPr>
-          <w:b w:val="false"/>
-          <w:bCs w:val="false"/>
-          <w:i/>
-          <w:iCs/>
-          <w:color w:val="000000"/>
-          <w:sz w:val="20"/>
-          <w:szCs w:val="20"/>
-        </w:rPr>
-        <w:t>)</w:t>
+        <w:t xml:space="preserve"> 2010)</w:t>
       </w:r>
     </w:p>
     <w:p>
@@ -3516,7 +3178,7 @@
         </w:rPr>
         <w:t xml:space="preserve">Performed Clearcase/Clearquest UCM administration. Developed an </w:t>
       </w:r>
-      <w:hyperlink r:id="rId27">
+      <w:hyperlink r:id="rId25">
         <w:r>
           <w:rPr>
             <w:rStyle w:val="InternetLink"/>
@@ -3547,35 +3209,73 @@
           <w:sz w:val="24"/>
           <w:szCs w:val="24"/>
         </w:rPr>
-        <w:t>Clearcase/Clearquest/Release Enginee</w:t>
-      </w:r>
-      <w:r>
-        <w:rPr>
-          <w:color w:val="993330"/>
-          <w:sz w:val="24"/>
-          <w:szCs w:val="24"/>
-        </w:rPr>
-        <w:t>r – General Dynamics</w:t>
-      </w:r>
-      <w:r>
-        <w:rPr>
-          <w:color w:val="993330"/>
-          <w:sz w:val="24"/>
-          <w:szCs w:val="24"/>
+        <w:t xml:space="preserve">Clearcase/Clearquest/Release Engineer – General Dynamics </w:t>
+      </w:r>
+      <w:r>
+        <w:rPr>
+          <w:b w:val="false"/>
+          <w:bCs w:val="false"/>
+          <w:i/>
+          <w:iCs/>
+          <w:color w:val="000000"/>
+          <w:sz w:val="20"/>
+          <w:szCs w:val="20"/>
+        </w:rPr>
+        <w:t>(</w:t>
+      </w:r>
+      <w:r>
+        <w:rPr>
+          <w:rFonts w:eastAsia="Arial Unicode MS" w:cs="Arial Unicode MS"/>
+          <w:b w:val="false"/>
+          <w:bCs w:val="false"/>
+          <w:i/>
+          <w:iCs/>
+          <w:color w:val="000000"/>
+          <w:kern w:val="0"/>
+          <w:sz w:val="20"/>
+          <w:szCs w:val="20"/>
+          <w:lang w:val="en-US" w:eastAsia="zh-CN" w:bidi="hi-IN"/>
+        </w:rPr>
+        <w:t>June</w:t>
+      </w:r>
+      <w:r>
+        <w:rPr>
+          <w:b w:val="false"/>
+          <w:bCs w:val="false"/>
+          <w:i/>
+          <w:iCs/>
+          <w:color w:val="000000"/>
+          <w:sz w:val="20"/>
+          <w:szCs w:val="20"/>
         </w:rPr>
         <w:t xml:space="preserve"> </w:t>
       </w:r>
       <w:r>
         <w:rPr>
-          <w:b w:val="false"/>
-          <w:bCs w:val="false"/>
-          <w:i/>
-          <w:iCs/>
-          <w:color w:val="000000"/>
-          <w:sz w:val="20"/>
-          <w:szCs w:val="20"/>
-        </w:rPr>
-        <w:t>(</w:t>
+          <w:rFonts w:eastAsia="Noto Sans CJK SC Regular" w:cs="FreeSans"/>
+          <w:b w:val="false"/>
+          <w:bCs w:val="false"/>
+          <w:i/>
+          <w:iCs/>
+          <w:color w:val="000000"/>
+          <w:kern w:val="0"/>
+          <w:sz w:val="20"/>
+          <w:szCs w:val="20"/>
+          <w:lang w:val="en-US" w:eastAsia="zh-CN" w:bidi="hi-IN"/>
+        </w:rPr>
+        <w:t>2007</w:t>
+      </w:r>
+      <w:r>
+        <w:rPr>
+          <w:b w:val="false"/>
+          <w:bCs w:val="false"/>
+          <w:i/>
+          <w:iCs/>
+          <w:color w:val="000000"/>
+          <w:sz w:val="20"/>
+          <w:szCs w:val="20"/>
+        </w:rPr>
+        <w:t xml:space="preserve"> – </w:t>
       </w:r>
       <w:r>
         <w:rPr>
@@ -3590,75 +3290,6 @@
           <w:szCs w:val="20"/>
           <w:lang w:val="en-US" w:eastAsia="zh-CN" w:bidi="hi-IN"/>
         </w:rPr>
-        <w:t>June</w:t>
-      </w:r>
-      <w:r>
-        <w:rPr>
-          <w:b w:val="false"/>
-          <w:bCs w:val="false"/>
-          <w:i/>
-          <w:iCs/>
-          <w:color w:val="000000"/>
-          <w:sz w:val="20"/>
-          <w:szCs w:val="20"/>
-        </w:rPr>
-        <w:t xml:space="preserve"> </w:t>
-      </w:r>
-      <w:r>
-        <w:rPr>
-          <w:rFonts w:eastAsia="Noto Sans CJK SC Regular" w:cs="FreeSans" w:ascii="Arial Unicode MS" w:hAnsi="Arial Unicode MS"/>
-          <w:b w:val="false"/>
-          <w:bCs w:val="false"/>
-          <w:i/>
-          <w:iCs/>
-          <w:color w:val="000000"/>
-          <w:kern w:val="0"/>
-          <w:sz w:val="20"/>
-          <w:szCs w:val="20"/>
-          <w:lang w:val="en-US" w:eastAsia="zh-CN" w:bidi="hi-IN"/>
-        </w:rPr>
-        <w:t>20</w:t>
-      </w:r>
-      <w:r>
-        <w:rPr>
-          <w:rFonts w:eastAsia="Noto Sans CJK SC Regular" w:cs="FreeSans" w:ascii="Arial Unicode MS" w:hAnsi="Arial Unicode MS"/>
-          <w:b w:val="false"/>
-          <w:bCs w:val="false"/>
-          <w:i/>
-          <w:iCs/>
-          <w:color w:val="000000"/>
-          <w:kern w:val="0"/>
-          <w:sz w:val="20"/>
-          <w:szCs w:val="20"/>
-          <w:lang w:val="en-US" w:eastAsia="zh-CN" w:bidi="hi-IN"/>
-        </w:rPr>
-        <w:t>07</w:t>
-      </w:r>
-      <w:r>
-        <w:rPr>
-          <w:b w:val="false"/>
-          <w:bCs w:val="false"/>
-          <w:i/>
-          <w:iCs/>
-          <w:color w:val="000000"/>
-          <w:sz w:val="20"/>
-          <w:szCs w:val="20"/>
-        </w:rPr>
-        <w:t xml:space="preserve"> – </w:t>
-      </w:r>
-      <w:r>
-        <w:rPr>
-          <w:rFonts w:eastAsia="Arial Unicode MS" w:cs="Arial Unicode MS"/>
-          <w:b w:val="false"/>
-          <w:bCs w:val="false"/>
-          <w:i/>
-          <w:iCs/>
-          <w:color w:val="000000"/>
-          <w:kern w:val="0"/>
-          <w:sz w:val="20"/>
-          <w:szCs w:val="20"/>
-          <w:lang w:val="en-US" w:eastAsia="zh-CN" w:bidi="hi-IN"/>
-        </w:rPr>
         <w:t>October</w:t>
       </w:r>
       <w:r>
@@ -3671,31 +3302,7 @@
           <w:sz w:val="20"/>
           <w:szCs w:val="20"/>
         </w:rPr>
-        <w:t xml:space="preserve"> 20</w:t>
-      </w:r>
-      <w:r>
-        <w:rPr>
-          <w:b w:val="false"/>
-          <w:bCs w:val="false"/>
-          <w:i/>
-          <w:iCs/>
-          <w:color w:val="000000"/>
-          <w:sz w:val="20"/>
-          <w:szCs w:val="20"/>
-        </w:rPr>
-        <w:t>09</w:t>
-      </w:r>
-      <w:r>
-        <w:rPr>
-          <w:b w:val="false"/>
-          <w:bCs w:val="false"/>
-          <w:i/>
-          <w:iCs/>
-          <w:color w:val="000000"/>
-          <w:sz w:val="20"/>
-          <w:szCs w:val="20"/>
-        </w:rPr>
-        <w:t>)</w:t>
+        <w:t xml:space="preserve"> 2009)</w:t>
       </w:r>
     </w:p>
     <w:p>
@@ -3725,7 +3332,7 @@
         </w:rPr>
         <w:t xml:space="preserve">Instrumental in establishment of Perl standards and introduction of Perl tools such as </w:t>
       </w:r>
-      <w:hyperlink r:id="rId28">
+      <w:hyperlink r:id="rId26">
         <w:r>
           <w:rPr>
             <w:rStyle w:val="InternetLink"/>
@@ -3742,7 +3349,7 @@
         </w:rPr>
         <w:t xml:space="preserve"> and </w:t>
       </w:r>
-      <w:hyperlink r:id="rId29">
+      <w:hyperlink r:id="rId27">
         <w:r>
           <w:rPr>
             <w:rStyle w:val="InternetLink"/>
@@ -3772,7 +3379,7 @@
         </w:rPr>
         <w:t xml:space="preserve">Developed an extensive test driver application in Perl to interface and drive tests using </w:t>
       </w:r>
-      <w:hyperlink r:id="rId30">
+      <w:hyperlink r:id="rId28">
         <w:r>
           <w:rPr>
             <w:rStyle w:val="InternetLink"/>
@@ -3789,7 +3396,7 @@
         </w:rPr>
         <w:t xml:space="preserve"> as well as interfacing to other simulators and external hardware. The system automates the running of regression tests, official testing before the customer, assists with validation of test results, collecting of log files, checking log files into Clearcase and records status into a MySQL database. Developed a PHP web page to present the data in various forms including graphs, reports, exporting to CSV files and emailing of reports. Implemented maintenance programs to scrub and keep the data clean. This system was instrumental in Functional Quality Testing for the </w:t>
       </w:r>
-      <w:hyperlink r:id="rId31">
+      <w:hyperlink r:id="rId29">
         <w:r>
           <w:rPr>
             <w:rStyle w:val="InternetLink"/>
@@ -3904,35 +3511,321 @@
           <w:sz w:val="24"/>
           <w:szCs w:val="24"/>
         </w:rPr>
-        <w:t>Clearcase/Clearquest Administrato</w:t>
-      </w:r>
+        <w:t xml:space="preserve">Clearcase/Clearquest Administrator – Texas Instruments </w:t>
+      </w:r>
+      <w:r>
+        <w:rPr>
+          <w:b w:val="false"/>
+          <w:bCs w:val="false"/>
+          <w:i/>
+          <w:iCs/>
+          <w:color w:val="000000"/>
+          <w:sz w:val="20"/>
+          <w:szCs w:val="20"/>
+        </w:rPr>
+        <w:t>(</w:t>
+      </w:r>
+      <w:r>
+        <w:rPr>
+          <w:rFonts w:eastAsia="Arial Unicode MS" w:cs="Arial Unicode MS"/>
+          <w:b w:val="false"/>
+          <w:bCs w:val="false"/>
+          <w:i/>
+          <w:iCs/>
+          <w:color w:val="000000"/>
+          <w:kern w:val="0"/>
+          <w:sz w:val="20"/>
+          <w:szCs w:val="20"/>
+          <w:lang w:val="en-US" w:eastAsia="zh-CN" w:bidi="hi-IN"/>
+        </w:rPr>
+        <w:t>October</w:t>
+      </w:r>
+      <w:r>
+        <w:rPr>
+          <w:b w:val="false"/>
+          <w:bCs w:val="false"/>
+          <w:i/>
+          <w:iCs/>
+          <w:color w:val="000000"/>
+          <w:sz w:val="20"/>
+          <w:szCs w:val="20"/>
+        </w:rPr>
+        <w:t xml:space="preserve"> </w:t>
+      </w:r>
+      <w:r>
+        <w:rPr>
+          <w:rFonts w:eastAsia="Noto Sans CJK SC Regular" w:cs="FreeSans"/>
+          <w:b w:val="false"/>
+          <w:bCs w:val="false"/>
+          <w:i/>
+          <w:iCs/>
+          <w:color w:val="000000"/>
+          <w:kern w:val="0"/>
+          <w:sz w:val="20"/>
+          <w:szCs w:val="20"/>
+          <w:lang w:val="en-US" w:eastAsia="zh-CN" w:bidi="hi-IN"/>
+        </w:rPr>
+        <w:t>2006</w:t>
+      </w:r>
+      <w:r>
+        <w:rPr>
+          <w:b w:val="false"/>
+          <w:bCs w:val="false"/>
+          <w:i/>
+          <w:iCs/>
+          <w:color w:val="000000"/>
+          <w:sz w:val="20"/>
+          <w:szCs w:val="20"/>
+        </w:rPr>
+        <w:t xml:space="preserve"> – </w:t>
+      </w:r>
+      <w:r>
+        <w:rPr>
+          <w:rFonts w:eastAsia="Arial Unicode MS" w:cs="Arial Unicode MS"/>
+          <w:b w:val="false"/>
+          <w:bCs w:val="false"/>
+          <w:i/>
+          <w:iCs/>
+          <w:color w:val="000000"/>
+          <w:kern w:val="0"/>
+          <w:sz w:val="20"/>
+          <w:szCs w:val="20"/>
+          <w:lang w:val="en-US" w:eastAsia="zh-CN" w:bidi="hi-IN"/>
+        </w:rPr>
+        <w:t xml:space="preserve">June </w:t>
+      </w:r>
+      <w:r>
+        <w:rPr>
+          <w:b w:val="false"/>
+          <w:bCs w:val="false"/>
+          <w:i/>
+          <w:iCs/>
+          <w:color w:val="000000"/>
+          <w:sz w:val="20"/>
+          <w:szCs w:val="20"/>
+        </w:rPr>
+        <w:t>2007)</w:t>
+      </w:r>
+    </w:p>
+    <w:p>
+      <w:pPr>
+        <w:pStyle w:val="TextBody"/>
+        <w:rPr>
+          <w:sz w:val="19"/>
+        </w:rPr>
+      </w:pPr>
+      <w:r>
+        <w:rPr>
+          <w:sz w:val="24"/>
+          <w:szCs w:val="24"/>
+        </w:rPr>
+        <w:t>Clearcase/Clearquest Administrator. Wrote a Perl/Oracle application to track information about projects worldwide. Automated Clearcase license usage reporting and load balancing of Clearquest web servers.</w:t>
+      </w:r>
+    </w:p>
+    <w:p>
+      <w:pPr>
+        <w:pStyle w:val="Heading3"/>
+        <w:rPr>
+          <w:sz w:val="19"/>
+        </w:rPr>
+      </w:pPr>
       <w:r>
         <w:rPr>
           <w:color w:val="993330"/>
           <w:sz w:val="24"/>
           <w:szCs w:val="24"/>
         </w:rPr>
-        <w:t>r – Texas Instruments</w:t>
-      </w:r>
+        <w:t xml:space="preserve">Build Release Engineer – Hewlett Packard </w:t>
+      </w:r>
+      <w:r>
+        <w:rPr>
+          <w:b w:val="false"/>
+          <w:bCs w:val="false"/>
+          <w:i/>
+          <w:iCs/>
+          <w:color w:val="000000"/>
+          <w:sz w:val="20"/>
+          <w:szCs w:val="20"/>
+        </w:rPr>
+        <w:t>(</w:t>
+      </w:r>
+      <w:r>
+        <w:rPr>
+          <w:rFonts w:eastAsia="Arial Unicode MS" w:cs="Arial Unicode MS"/>
+          <w:b w:val="false"/>
+          <w:bCs w:val="false"/>
+          <w:i/>
+          <w:iCs/>
+          <w:color w:val="000000"/>
+          <w:kern w:val="0"/>
+          <w:sz w:val="20"/>
+          <w:szCs w:val="20"/>
+          <w:lang w:val="en-US" w:eastAsia="zh-CN" w:bidi="hi-IN"/>
+        </w:rPr>
+        <w:t>February</w:t>
+      </w:r>
+      <w:r>
+        <w:rPr>
+          <w:b w:val="false"/>
+          <w:bCs w:val="false"/>
+          <w:i/>
+          <w:iCs/>
+          <w:color w:val="000000"/>
+          <w:sz w:val="20"/>
+          <w:szCs w:val="20"/>
+        </w:rPr>
+        <w:t xml:space="preserve"> </w:t>
+      </w:r>
+      <w:r>
+        <w:rPr>
+          <w:rFonts w:eastAsia="Noto Sans CJK SC Regular" w:cs="FreeSans"/>
+          <w:b w:val="false"/>
+          <w:bCs w:val="false"/>
+          <w:i/>
+          <w:iCs/>
+          <w:color w:val="000000"/>
+          <w:kern w:val="0"/>
+          <w:sz w:val="20"/>
+          <w:szCs w:val="20"/>
+          <w:lang w:val="en-US" w:eastAsia="zh-CN" w:bidi="hi-IN"/>
+        </w:rPr>
+        <w:t>2006</w:t>
+      </w:r>
+      <w:r>
+        <w:rPr>
+          <w:b w:val="false"/>
+          <w:bCs w:val="false"/>
+          <w:i/>
+          <w:iCs/>
+          <w:color w:val="000000"/>
+          <w:sz w:val="20"/>
+          <w:szCs w:val="20"/>
+        </w:rPr>
+        <w:t xml:space="preserve"> – </w:t>
+      </w:r>
+      <w:r>
+        <w:rPr>
+          <w:rFonts w:eastAsia="Arial Unicode MS" w:cs="Arial Unicode MS"/>
+          <w:b w:val="false"/>
+          <w:bCs w:val="false"/>
+          <w:i/>
+          <w:iCs/>
+          <w:color w:val="000000"/>
+          <w:kern w:val="0"/>
+          <w:sz w:val="20"/>
+          <w:szCs w:val="20"/>
+          <w:lang w:val="en-US" w:eastAsia="zh-CN" w:bidi="hi-IN"/>
+        </w:rPr>
+        <w:t>October</w:t>
+      </w:r>
+      <w:r>
+        <w:rPr>
+          <w:b w:val="false"/>
+          <w:bCs w:val="false"/>
+          <w:i/>
+          <w:iCs/>
+          <w:color w:val="000000"/>
+          <w:sz w:val="20"/>
+          <w:szCs w:val="20"/>
+        </w:rPr>
+        <w:t xml:space="preserve"> 2006)</w:t>
+      </w:r>
+    </w:p>
+    <w:p>
+      <w:pPr>
+        <w:pStyle w:val="TextBody"/>
+        <w:rPr>
+          <w:sz w:val="19"/>
+        </w:rPr>
+      </w:pPr>
+      <w:r>
+        <w:rPr>
+          <w:sz w:val="24"/>
+          <w:szCs w:val="24"/>
+        </w:rPr>
+        <w:t xml:space="preserve">Managed and executed day to day build and release duties. Served as Clearcase/Clearquest Administrator as well as overall support of systems. Assisted with creating UCM streams and handling of rebase and delivery issues for engineers and the build/release process. Wrote UCM triggers to notify users of deliveries from UCM development streams. Created baselines for official builds. Took over day to day build and release duties. Created a build script that united the various quick and dirty build scripts that were oriented per stream and per build option. This standardized the build process. Augmented this build script to be a daemon that continually builds software when deliveries are detected. Wrote a build status web page that tracks and monitors the continuous building. Created a dynamic web page to show Junit test history. Converted Windows build from bat files and scheduled tasks -&gt; Cygwin and cron thus making the build script identical on both Linux and Windows. Wrote triggers to notify users of deliveries. Baselined official builds. Automated the build process to perform simple continuous integration. Created a dynamic web page to show Junit test history. </w:t>
+      </w:r>
+    </w:p>
+    <w:p>
+      <w:pPr>
+        <w:pStyle w:val="Heading3"/>
+        <w:rPr>
+          <w:sz w:val="19"/>
+        </w:rPr>
+      </w:pPr>
       <w:r>
         <w:rPr>
           <w:color w:val="993330"/>
           <w:sz w:val="24"/>
           <w:szCs w:val="24"/>
         </w:rPr>
+        <w:t xml:space="preserve">Clearcase/Clearquest Administrator - Broadcom </w:t>
+      </w:r>
+      <w:r>
+        <w:rPr>
+          <w:b w:val="false"/>
+          <w:bCs w:val="false"/>
+          <w:i/>
+          <w:iCs/>
+          <w:color w:val="000000"/>
+          <w:sz w:val="20"/>
+          <w:szCs w:val="20"/>
+        </w:rPr>
+        <w:t>(</w:t>
+      </w:r>
+      <w:r>
+        <w:rPr>
+          <w:rFonts w:eastAsia="Arial Unicode MS" w:cs="Arial Unicode MS"/>
+          <w:b w:val="false"/>
+          <w:bCs w:val="false"/>
+          <w:i/>
+          <w:iCs/>
+          <w:color w:val="000000"/>
+          <w:kern w:val="0"/>
+          <w:sz w:val="20"/>
+          <w:szCs w:val="20"/>
+          <w:lang w:val="en-US" w:eastAsia="zh-CN" w:bidi="hi-IN"/>
+        </w:rPr>
+        <w:t>September</w:t>
+      </w:r>
+      <w:r>
+        <w:rPr>
+          <w:b w:val="false"/>
+          <w:bCs w:val="false"/>
+          <w:i/>
+          <w:iCs/>
+          <w:color w:val="000000"/>
+          <w:sz w:val="20"/>
+          <w:szCs w:val="20"/>
+        </w:rPr>
         <w:t xml:space="preserve"> </w:t>
       </w:r>
       <w:r>
         <w:rPr>
-          <w:b w:val="false"/>
-          <w:bCs w:val="false"/>
-          <w:i/>
-          <w:iCs/>
-          <w:color w:val="000000"/>
-          <w:sz w:val="20"/>
-          <w:szCs w:val="20"/>
-        </w:rPr>
-        <w:t>(</w:t>
+          <w:rFonts w:eastAsia="Noto Sans CJK SC Regular" w:cs="FreeSans"/>
+          <w:b w:val="false"/>
+          <w:bCs w:val="false"/>
+          <w:i/>
+          <w:iCs/>
+          <w:color w:val="000000"/>
+          <w:kern w:val="0"/>
+          <w:sz w:val="20"/>
+          <w:szCs w:val="20"/>
+          <w:lang w:val="en-US" w:eastAsia="zh-CN" w:bidi="hi-IN"/>
+        </w:rPr>
+        <w:t>2005</w:t>
+      </w:r>
+      <w:r>
+        <w:rPr>
+          <w:b w:val="false"/>
+          <w:bCs w:val="false"/>
+          <w:i/>
+          <w:iCs/>
+          <w:color w:val="000000"/>
+          <w:sz w:val="20"/>
+          <w:szCs w:val="20"/>
+        </w:rPr>
+        <w:t xml:space="preserve"> – </w:t>
       </w:r>
       <w:r>
         <w:rPr>
@@ -3947,433 +3840,6 @@
           <w:szCs w:val="20"/>
           <w:lang w:val="en-US" w:eastAsia="zh-CN" w:bidi="hi-IN"/>
         </w:rPr>
-        <w:t>October</w:t>
-      </w:r>
-      <w:r>
-        <w:rPr>
-          <w:b w:val="false"/>
-          <w:bCs w:val="false"/>
-          <w:i/>
-          <w:iCs/>
-          <w:color w:val="000000"/>
-          <w:sz w:val="20"/>
-          <w:szCs w:val="20"/>
-        </w:rPr>
-        <w:t xml:space="preserve"> </w:t>
-      </w:r>
-      <w:r>
-        <w:rPr>
-          <w:rFonts w:eastAsia="Noto Sans CJK SC Regular" w:cs="FreeSans" w:ascii="Arial Unicode MS" w:hAnsi="Arial Unicode MS"/>
-          <w:b w:val="false"/>
-          <w:bCs w:val="false"/>
-          <w:i/>
-          <w:iCs/>
-          <w:color w:val="000000"/>
-          <w:kern w:val="0"/>
-          <w:sz w:val="20"/>
-          <w:szCs w:val="20"/>
-          <w:lang w:val="en-US" w:eastAsia="zh-CN" w:bidi="hi-IN"/>
-        </w:rPr>
-        <w:t>20</w:t>
-      </w:r>
-      <w:r>
-        <w:rPr>
-          <w:rFonts w:eastAsia="Noto Sans CJK SC Regular" w:cs="FreeSans" w:ascii="Arial Unicode MS" w:hAnsi="Arial Unicode MS"/>
-          <w:b w:val="false"/>
-          <w:bCs w:val="false"/>
-          <w:i/>
-          <w:iCs/>
-          <w:color w:val="000000"/>
-          <w:kern w:val="0"/>
-          <w:sz w:val="20"/>
-          <w:szCs w:val="20"/>
-          <w:lang w:val="en-US" w:eastAsia="zh-CN" w:bidi="hi-IN"/>
-        </w:rPr>
-        <w:t>06</w:t>
-      </w:r>
-      <w:r>
-        <w:rPr>
-          <w:b w:val="false"/>
-          <w:bCs w:val="false"/>
-          <w:i/>
-          <w:iCs/>
-          <w:color w:val="000000"/>
-          <w:sz w:val="20"/>
-          <w:szCs w:val="20"/>
-        </w:rPr>
-        <w:t xml:space="preserve"> – </w:t>
-      </w:r>
-      <w:r>
-        <w:rPr>
-          <w:rFonts w:eastAsia="Arial Unicode MS" w:cs="Arial Unicode MS"/>
-          <w:b w:val="false"/>
-          <w:bCs w:val="false"/>
-          <w:i/>
-          <w:iCs/>
-          <w:color w:val="000000"/>
-          <w:kern w:val="0"/>
-          <w:sz w:val="20"/>
-          <w:szCs w:val="20"/>
-          <w:lang w:val="en-US" w:eastAsia="zh-CN" w:bidi="hi-IN"/>
-        </w:rPr>
-        <w:t xml:space="preserve">June </w:t>
-      </w:r>
-      <w:r>
-        <w:rPr>
-          <w:b w:val="false"/>
-          <w:bCs w:val="false"/>
-          <w:i/>
-          <w:iCs/>
-          <w:color w:val="000000"/>
-          <w:sz w:val="20"/>
-          <w:szCs w:val="20"/>
-        </w:rPr>
-        <w:t>20</w:t>
-      </w:r>
-      <w:r>
-        <w:rPr>
-          <w:b w:val="false"/>
-          <w:bCs w:val="false"/>
-          <w:i/>
-          <w:iCs/>
-          <w:color w:val="000000"/>
-          <w:sz w:val="20"/>
-          <w:szCs w:val="20"/>
-        </w:rPr>
-        <w:t>07</w:t>
-      </w:r>
-      <w:r>
-        <w:rPr>
-          <w:b w:val="false"/>
-          <w:bCs w:val="false"/>
-          <w:i/>
-          <w:iCs/>
-          <w:color w:val="000000"/>
-          <w:sz w:val="20"/>
-          <w:szCs w:val="20"/>
-        </w:rPr>
-        <w:t>)</w:t>
-      </w:r>
-    </w:p>
-    <w:p>
-      <w:pPr>
-        <w:pStyle w:val="TextBody"/>
-        <w:rPr>
-          <w:sz w:val="19"/>
-        </w:rPr>
-      </w:pPr>
-      <w:r>
-        <w:rPr>
-          <w:sz w:val="24"/>
-          <w:szCs w:val="24"/>
-        </w:rPr>
-        <w:t>Clearcase/Clearquest Administrator. Wrote a Perl/Oracle application to track information about projects worldwide. Automated Clearcase license usage reporting and load balancing of Clearquest web servers.</w:t>
-      </w:r>
-    </w:p>
-    <w:p>
-      <w:pPr>
-        <w:pStyle w:val="Heading3"/>
-        <w:rPr>
-          <w:sz w:val="19"/>
-        </w:rPr>
-      </w:pPr>
-      <w:r>
-        <w:rPr>
-          <w:color w:val="993330"/>
-          <w:sz w:val="24"/>
-          <w:szCs w:val="24"/>
-        </w:rPr>
-        <w:t>Build Release Enginee</w:t>
-      </w:r>
-      <w:r>
-        <w:rPr>
-          <w:color w:val="993330"/>
-          <w:sz w:val="24"/>
-          <w:szCs w:val="24"/>
-        </w:rPr>
-        <w:t>r – Hewlett Packard</w:t>
-      </w:r>
-      <w:r>
-        <w:rPr>
-          <w:color w:val="993330"/>
-          <w:sz w:val="24"/>
-          <w:szCs w:val="24"/>
-        </w:rPr>
-        <w:t xml:space="preserve"> </w:t>
-      </w:r>
-      <w:r>
-        <w:rPr>
-          <w:b w:val="false"/>
-          <w:bCs w:val="false"/>
-          <w:i/>
-          <w:iCs/>
-          <w:color w:val="000000"/>
-          <w:sz w:val="20"/>
-          <w:szCs w:val="20"/>
-        </w:rPr>
-        <w:t>(</w:t>
-      </w:r>
-      <w:r>
-        <w:rPr>
-          <w:rFonts w:eastAsia="Arial Unicode MS" w:cs="Arial Unicode MS"/>
-          <w:b w:val="false"/>
-          <w:bCs w:val="false"/>
-          <w:i/>
-          <w:iCs/>
-          <w:color w:val="000000"/>
-          <w:kern w:val="0"/>
-          <w:sz w:val="20"/>
-          <w:szCs w:val="20"/>
-          <w:lang w:val="en-US" w:eastAsia="zh-CN" w:bidi="hi-IN"/>
-        </w:rPr>
-        <w:t>February</w:t>
-      </w:r>
-      <w:r>
-        <w:rPr>
-          <w:b w:val="false"/>
-          <w:bCs w:val="false"/>
-          <w:i/>
-          <w:iCs/>
-          <w:color w:val="000000"/>
-          <w:sz w:val="20"/>
-          <w:szCs w:val="20"/>
-        </w:rPr>
-        <w:t xml:space="preserve"> </w:t>
-      </w:r>
-      <w:r>
-        <w:rPr>
-          <w:rFonts w:eastAsia="Noto Sans CJK SC Regular" w:cs="FreeSans" w:ascii="Arial Unicode MS" w:hAnsi="Arial Unicode MS"/>
-          <w:b w:val="false"/>
-          <w:bCs w:val="false"/>
-          <w:i/>
-          <w:iCs/>
-          <w:color w:val="000000"/>
-          <w:kern w:val="0"/>
-          <w:sz w:val="20"/>
-          <w:szCs w:val="20"/>
-          <w:lang w:val="en-US" w:eastAsia="zh-CN" w:bidi="hi-IN"/>
-        </w:rPr>
-        <w:t>20</w:t>
-      </w:r>
-      <w:r>
-        <w:rPr>
-          <w:rFonts w:eastAsia="Noto Sans CJK SC Regular" w:cs="FreeSans" w:ascii="Arial Unicode MS" w:hAnsi="Arial Unicode MS"/>
-          <w:b w:val="false"/>
-          <w:bCs w:val="false"/>
-          <w:i/>
-          <w:iCs/>
-          <w:color w:val="000000"/>
-          <w:kern w:val="0"/>
-          <w:sz w:val="20"/>
-          <w:szCs w:val="20"/>
-          <w:lang w:val="en-US" w:eastAsia="zh-CN" w:bidi="hi-IN"/>
-        </w:rPr>
-        <w:t>06</w:t>
-      </w:r>
-      <w:r>
-        <w:rPr>
-          <w:b w:val="false"/>
-          <w:bCs w:val="false"/>
-          <w:i/>
-          <w:iCs/>
-          <w:color w:val="000000"/>
-          <w:sz w:val="20"/>
-          <w:szCs w:val="20"/>
-        </w:rPr>
-        <w:t xml:space="preserve"> – </w:t>
-      </w:r>
-      <w:r>
-        <w:rPr>
-          <w:rFonts w:eastAsia="Arial Unicode MS" w:cs="Arial Unicode MS"/>
-          <w:b w:val="false"/>
-          <w:bCs w:val="false"/>
-          <w:i/>
-          <w:iCs/>
-          <w:color w:val="000000"/>
-          <w:kern w:val="0"/>
-          <w:sz w:val="20"/>
-          <w:szCs w:val="20"/>
-          <w:lang w:val="en-US" w:eastAsia="zh-CN" w:bidi="hi-IN"/>
-        </w:rPr>
-        <w:t>October</w:t>
-      </w:r>
-      <w:r>
-        <w:rPr>
-          <w:b w:val="false"/>
-          <w:bCs w:val="false"/>
-          <w:i/>
-          <w:iCs/>
-          <w:color w:val="000000"/>
-          <w:sz w:val="20"/>
-          <w:szCs w:val="20"/>
-        </w:rPr>
-        <w:t xml:space="preserve"> 20</w:t>
-      </w:r>
-      <w:r>
-        <w:rPr>
-          <w:b w:val="false"/>
-          <w:bCs w:val="false"/>
-          <w:i/>
-          <w:iCs/>
-          <w:color w:val="000000"/>
-          <w:sz w:val="20"/>
-          <w:szCs w:val="20"/>
-        </w:rPr>
-        <w:t>06</w:t>
-      </w:r>
-      <w:r>
-        <w:rPr>
-          <w:b w:val="false"/>
-          <w:bCs w:val="false"/>
-          <w:i/>
-          <w:iCs/>
-          <w:color w:val="000000"/>
-          <w:sz w:val="20"/>
-          <w:szCs w:val="20"/>
-        </w:rPr>
-        <w:t>)</w:t>
-      </w:r>
-    </w:p>
-    <w:p>
-      <w:pPr>
-        <w:pStyle w:val="TextBody"/>
-        <w:rPr>
-          <w:sz w:val="19"/>
-        </w:rPr>
-      </w:pPr>
-      <w:r>
-        <w:rPr>
-          <w:sz w:val="24"/>
-          <w:szCs w:val="24"/>
-        </w:rPr>
-        <w:t xml:space="preserve">Managed and executed day to day build and release duties. Served as Clearcase/Clearquest Administrator as well as overall support of systems. Assisted with creating UCM streams and handling of rebase and delivery issues for engineers and the build/release process. Wrote UCM triggers to notify users of deliveries from UCM development streams. Created baselines for official builds. Took over day to day build and release duties. Created a build script that united the various quick and dirty build scripts that were oriented per stream and per build option. This standardized the build process. Augmented this build script to be a daemon that continually builds software when deliveries are detected. Wrote a build status web page that tracks and monitors the continuous building. Created a dynamic web page to show Junit test history. Converted Windows build from bat files and scheduled tasks -&gt; Cygwin and cron thus making the build script identical on both Linux and Windows. Wrote triggers to notify users of deliveries. Baselined official builds. Automated the build process to perform simple continuous integration. Created a dynamic web page to show Junit test history. </w:t>
-      </w:r>
-    </w:p>
-    <w:p>
-      <w:pPr>
-        <w:pStyle w:val="Heading3"/>
-        <w:rPr>
-          <w:sz w:val="19"/>
-        </w:rPr>
-      </w:pPr>
-      <w:r>
-        <w:rPr>
-          <w:color w:val="993330"/>
-          <w:sz w:val="24"/>
-          <w:szCs w:val="24"/>
-        </w:rPr>
-        <w:t xml:space="preserve">Clearcase/Clearquest </w:t>
-      </w:r>
-      <w:r>
-        <w:rPr>
-          <w:color w:val="993330"/>
-          <w:sz w:val="24"/>
-          <w:szCs w:val="24"/>
-        </w:rPr>
-        <w:t>Administrator - Broadcom</w:t>
-      </w:r>
-      <w:r>
-        <w:rPr>
-          <w:color w:val="993330"/>
-          <w:sz w:val="24"/>
-          <w:szCs w:val="24"/>
-        </w:rPr>
-        <w:t xml:space="preserve"> </w:t>
-      </w:r>
-      <w:r>
-        <w:rPr>
-          <w:b w:val="false"/>
-          <w:bCs w:val="false"/>
-          <w:i/>
-          <w:iCs/>
-          <w:color w:val="000000"/>
-          <w:sz w:val="20"/>
-          <w:szCs w:val="20"/>
-        </w:rPr>
-        <w:t>(</w:t>
-      </w:r>
-      <w:r>
-        <w:rPr>
-          <w:rFonts w:eastAsia="Arial Unicode MS" w:cs="Arial Unicode MS"/>
-          <w:b w:val="false"/>
-          <w:bCs w:val="false"/>
-          <w:i/>
-          <w:iCs/>
-          <w:color w:val="000000"/>
-          <w:kern w:val="0"/>
-          <w:sz w:val="20"/>
-          <w:szCs w:val="20"/>
-          <w:lang w:val="en-US" w:eastAsia="zh-CN" w:bidi="hi-IN"/>
-        </w:rPr>
-        <w:t>September</w:t>
-      </w:r>
-      <w:r>
-        <w:rPr>
-          <w:b w:val="false"/>
-          <w:bCs w:val="false"/>
-          <w:i/>
-          <w:iCs/>
-          <w:color w:val="000000"/>
-          <w:sz w:val="20"/>
-          <w:szCs w:val="20"/>
-        </w:rPr>
-        <w:t xml:space="preserve"> </w:t>
-      </w:r>
-      <w:r>
-        <w:rPr>
-          <w:rFonts w:eastAsia="Noto Sans CJK SC Regular" w:cs="FreeSans" w:ascii="Arial Unicode MS" w:hAnsi="Arial Unicode MS"/>
-          <w:b w:val="false"/>
-          <w:bCs w:val="false"/>
-          <w:i/>
-          <w:iCs/>
-          <w:color w:val="000000"/>
-          <w:kern w:val="0"/>
-          <w:sz w:val="20"/>
-          <w:szCs w:val="20"/>
-          <w:lang w:val="en-US" w:eastAsia="zh-CN" w:bidi="hi-IN"/>
-        </w:rPr>
-        <w:t>20</w:t>
-      </w:r>
-      <w:r>
-        <w:rPr>
-          <w:rFonts w:eastAsia="Noto Sans CJK SC Regular" w:cs="FreeSans" w:ascii="Arial Unicode MS" w:hAnsi="Arial Unicode MS"/>
-          <w:b w:val="false"/>
-          <w:bCs w:val="false"/>
-          <w:i/>
-          <w:iCs/>
-          <w:color w:val="000000"/>
-          <w:kern w:val="0"/>
-          <w:sz w:val="20"/>
-          <w:szCs w:val="20"/>
-          <w:lang w:val="en-US" w:eastAsia="zh-CN" w:bidi="hi-IN"/>
-        </w:rPr>
-        <w:t>05</w:t>
-      </w:r>
-      <w:r>
-        <w:rPr>
-          <w:b w:val="false"/>
-          <w:bCs w:val="false"/>
-          <w:i/>
-          <w:iCs/>
-          <w:color w:val="000000"/>
-          <w:sz w:val="20"/>
-          <w:szCs w:val="20"/>
-        </w:rPr>
-        <w:t xml:space="preserve"> – </w:t>
-      </w:r>
-      <w:r>
-        <w:rPr>
-          <w:rFonts w:eastAsia="Arial Unicode MS" w:cs="Arial Unicode MS"/>
-          <w:b w:val="false"/>
-          <w:bCs w:val="false"/>
-          <w:i/>
-          <w:iCs/>
-          <w:color w:val="000000"/>
-          <w:kern w:val="0"/>
-          <w:sz w:val="20"/>
-          <w:szCs w:val="20"/>
-          <w:lang w:val="en-US" w:eastAsia="zh-CN" w:bidi="hi-IN"/>
-        </w:rPr>
         <w:t>January</w:t>
       </w:r>
       <w:r>
@@ -4386,31 +3852,7 @@
           <w:sz w:val="20"/>
           <w:szCs w:val="20"/>
         </w:rPr>
-        <w:t xml:space="preserve"> 20</w:t>
-      </w:r>
-      <w:r>
-        <w:rPr>
-          <w:b w:val="false"/>
-          <w:bCs w:val="false"/>
-          <w:i/>
-          <w:iCs/>
-          <w:color w:val="000000"/>
-          <w:sz w:val="20"/>
-          <w:szCs w:val="20"/>
-        </w:rPr>
-        <w:t>06</w:t>
-      </w:r>
-      <w:r>
-        <w:rPr>
-          <w:b w:val="false"/>
-          <w:bCs w:val="false"/>
-          <w:i/>
-          <w:iCs/>
-          <w:color w:val="000000"/>
-          <w:sz w:val="20"/>
-          <w:szCs w:val="20"/>
-        </w:rPr>
-        <w:t>)</w:t>
+        <w:t xml:space="preserve"> 2006)</w:t>
       </w:r>
     </w:p>
     <w:p>
@@ -4425,7 +3867,7 @@
         </w:rPr>
         <w:t xml:space="preserve">Served as Clearcase/Clearquest Administrator as well as overall support of systems. Developed several </w:t>
       </w:r>
-      <w:hyperlink r:id="rId32">
+      <w:hyperlink r:id="rId30">
         <w:r>
           <w:rPr>
             <w:rStyle w:val="InternetLink"/>
@@ -4442,7 +3884,7 @@
         </w:rPr>
         <w:t xml:space="preserve"> as well as ported my </w:t>
       </w:r>
-      <w:hyperlink r:id="rId33">
+      <w:hyperlink r:id="rId31">
         <w:r>
           <w:rPr>
             <w:rStyle w:val="InternetLink"/>
@@ -4533,35 +3975,73 @@
           <w:sz w:val="24"/>
           <w:szCs w:val="24"/>
         </w:rPr>
-        <w:t>Build Enginee</w:t>
-      </w:r>
-      <w:r>
-        <w:rPr>
-          <w:color w:val="993330"/>
-          <w:sz w:val="24"/>
-          <w:szCs w:val="24"/>
-        </w:rPr>
-        <w:t>r - Lynuxworks</w:t>
-      </w:r>
-      <w:r>
-        <w:rPr>
-          <w:color w:val="993330"/>
-          <w:sz w:val="24"/>
-          <w:szCs w:val="24"/>
+        <w:t xml:space="preserve">Build Engineer - Lynuxworks </w:t>
+      </w:r>
+      <w:r>
+        <w:rPr>
+          <w:b w:val="false"/>
+          <w:bCs w:val="false"/>
+          <w:i/>
+          <w:iCs/>
+          <w:color w:val="000000"/>
+          <w:sz w:val="20"/>
+          <w:szCs w:val="20"/>
+        </w:rPr>
+        <w:t>(</w:t>
+      </w:r>
+      <w:r>
+        <w:rPr>
+          <w:rFonts w:eastAsia="Arial Unicode MS" w:cs="Arial Unicode MS"/>
+          <w:b w:val="false"/>
+          <w:bCs w:val="false"/>
+          <w:i/>
+          <w:iCs/>
+          <w:color w:val="000000"/>
+          <w:kern w:val="0"/>
+          <w:sz w:val="20"/>
+          <w:szCs w:val="20"/>
+          <w:lang w:val="en-US" w:eastAsia="zh-CN" w:bidi="hi-IN"/>
+        </w:rPr>
+        <w:t>December</w:t>
+      </w:r>
+      <w:r>
+        <w:rPr>
+          <w:b w:val="false"/>
+          <w:bCs w:val="false"/>
+          <w:i/>
+          <w:iCs/>
+          <w:color w:val="000000"/>
+          <w:sz w:val="20"/>
+          <w:szCs w:val="20"/>
         </w:rPr>
         <w:t xml:space="preserve"> </w:t>
       </w:r>
       <w:r>
         <w:rPr>
-          <w:b w:val="false"/>
-          <w:bCs w:val="false"/>
-          <w:i/>
-          <w:iCs/>
-          <w:color w:val="000000"/>
-          <w:sz w:val="20"/>
-          <w:szCs w:val="20"/>
-        </w:rPr>
-        <w:t>(</w:t>
+          <w:rFonts w:eastAsia="Noto Sans CJK SC Regular" w:cs="FreeSans"/>
+          <w:b w:val="false"/>
+          <w:bCs w:val="false"/>
+          <w:i/>
+          <w:iCs/>
+          <w:color w:val="000000"/>
+          <w:kern w:val="0"/>
+          <w:sz w:val="20"/>
+          <w:szCs w:val="20"/>
+          <w:lang w:val="en-US" w:eastAsia="zh-CN" w:bidi="hi-IN"/>
+        </w:rPr>
+        <w:t>2004</w:t>
+      </w:r>
+      <w:r>
+        <w:rPr>
+          <w:b w:val="false"/>
+          <w:bCs w:val="false"/>
+          <w:i/>
+          <w:iCs/>
+          <w:color w:val="000000"/>
+          <w:sz w:val="20"/>
+          <w:szCs w:val="20"/>
+        </w:rPr>
+        <w:t xml:space="preserve"> – </w:t>
       </w:r>
       <w:r>
         <w:rPr>
@@ -4576,75 +4056,6 @@
           <w:szCs w:val="20"/>
           <w:lang w:val="en-US" w:eastAsia="zh-CN" w:bidi="hi-IN"/>
         </w:rPr>
-        <w:t>December</w:t>
-      </w:r>
-      <w:r>
-        <w:rPr>
-          <w:b w:val="false"/>
-          <w:bCs w:val="false"/>
-          <w:i/>
-          <w:iCs/>
-          <w:color w:val="000000"/>
-          <w:sz w:val="20"/>
-          <w:szCs w:val="20"/>
-        </w:rPr>
-        <w:t xml:space="preserve"> </w:t>
-      </w:r>
-      <w:r>
-        <w:rPr>
-          <w:rFonts w:eastAsia="Noto Sans CJK SC Regular" w:cs="FreeSans" w:ascii="Arial Unicode MS" w:hAnsi="Arial Unicode MS"/>
-          <w:b w:val="false"/>
-          <w:bCs w:val="false"/>
-          <w:i/>
-          <w:iCs/>
-          <w:color w:val="000000"/>
-          <w:kern w:val="0"/>
-          <w:sz w:val="20"/>
-          <w:szCs w:val="20"/>
-          <w:lang w:val="en-US" w:eastAsia="zh-CN" w:bidi="hi-IN"/>
-        </w:rPr>
-        <w:t>20</w:t>
-      </w:r>
-      <w:r>
-        <w:rPr>
-          <w:rFonts w:eastAsia="Noto Sans CJK SC Regular" w:cs="FreeSans" w:ascii="Arial Unicode MS" w:hAnsi="Arial Unicode MS"/>
-          <w:b w:val="false"/>
-          <w:bCs w:val="false"/>
-          <w:i/>
-          <w:iCs/>
-          <w:color w:val="000000"/>
-          <w:kern w:val="0"/>
-          <w:sz w:val="20"/>
-          <w:szCs w:val="20"/>
-          <w:lang w:val="en-US" w:eastAsia="zh-CN" w:bidi="hi-IN"/>
-        </w:rPr>
-        <w:t>04</w:t>
-      </w:r>
-      <w:r>
-        <w:rPr>
-          <w:b w:val="false"/>
-          <w:bCs w:val="false"/>
-          <w:i/>
-          <w:iCs/>
-          <w:color w:val="000000"/>
-          <w:sz w:val="20"/>
-          <w:szCs w:val="20"/>
-        </w:rPr>
-        <w:t xml:space="preserve"> – </w:t>
-      </w:r>
-      <w:r>
-        <w:rPr>
-          <w:rFonts w:eastAsia="Arial Unicode MS" w:cs="Arial Unicode MS"/>
-          <w:b w:val="false"/>
-          <w:bCs w:val="false"/>
-          <w:i/>
-          <w:iCs/>
-          <w:color w:val="000000"/>
-          <w:kern w:val="0"/>
-          <w:sz w:val="20"/>
-          <w:szCs w:val="20"/>
-          <w:lang w:val="en-US" w:eastAsia="zh-CN" w:bidi="hi-IN"/>
-        </w:rPr>
         <w:t>September</w:t>
       </w:r>
       <w:r>
@@ -4657,31 +4068,7 @@
           <w:sz w:val="20"/>
           <w:szCs w:val="20"/>
         </w:rPr>
-        <w:t xml:space="preserve"> 20</w:t>
-      </w:r>
-      <w:r>
-        <w:rPr>
-          <w:b w:val="false"/>
-          <w:bCs w:val="false"/>
-          <w:i/>
-          <w:iCs/>
-          <w:color w:val="000000"/>
-          <w:sz w:val="20"/>
-          <w:szCs w:val="20"/>
-        </w:rPr>
-        <w:t>05</w:t>
-      </w:r>
-      <w:r>
-        <w:rPr>
-          <w:b w:val="false"/>
-          <w:bCs w:val="false"/>
-          <w:i/>
-          <w:iCs/>
-          <w:color w:val="000000"/>
-          <w:sz w:val="20"/>
-          <w:szCs w:val="20"/>
-        </w:rPr>
-        <w:t>)</w:t>
+        <w:t xml:space="preserve"> 2005)</w:t>
       </w:r>
     </w:p>
     <w:p>
@@ -4711,7 +4098,7 @@
         </w:rPr>
         <w:t xml:space="preserve">Developed a process of providing full text search of the company's defect database using Perl and Htdig (See </w:t>
       </w:r>
-      <w:hyperlink r:id="rId34">
+      <w:hyperlink r:id="rId32">
         <w:r>
           <w:rPr>
             <w:rStyle w:val="InternetLink"/>
@@ -4728,7 +4115,7 @@
         </w:rPr>
         <w:t xml:space="preserve">). Developed a web based report to show CVS activity as well as several other CVS related utilities(See </w:t>
       </w:r>
-      <w:hyperlink r:id="rId35">
+      <w:hyperlink r:id="rId33">
         <w:r>
           <w:rPr>
             <w:rStyle w:val="InternetLink"/>
@@ -4774,23 +4161,7 @@
           <w:sz w:val="24"/>
           <w:szCs w:val="24"/>
         </w:rPr>
-        <w:t>Clearcase Administrato</w:t>
-      </w:r>
-      <w:r>
-        <w:rPr>
-          <w:color w:val="993330"/>
-          <w:sz w:val="24"/>
-          <w:szCs w:val="24"/>
-        </w:rPr>
-        <w:t>r - Ameriquest</w:t>
-      </w:r>
-      <w:r>
-        <w:rPr>
-          <w:color w:val="993330"/>
-          <w:sz w:val="24"/>
-          <w:szCs w:val="24"/>
-        </w:rPr>
-        <w:t xml:space="preserve"> </w:t>
+        <w:t xml:space="preserve">Clearcase Administrator - Ameriquest </w:t>
       </w:r>
       <w:r>
         <w:rPr>
@@ -4821,7 +4192,7 @@
       </w:r>
       <w:r>
         <w:rPr>
-          <w:rFonts w:eastAsia="Noto Sans CJK SC Regular" w:cs="FreeSans" w:ascii="Arial Unicode MS" w:hAnsi="Arial Unicode MS"/>
+          <w:rFonts w:eastAsia="Noto Sans CJK SC Regular" w:cs="FreeSans"/>
           <w:b w:val="false"/>
           <w:bCs w:val="false"/>
           <w:i/>
@@ -4832,11 +4203,23 @@
           <w:szCs w:val="20"/>
           <w:lang w:val="en-US" w:eastAsia="zh-CN" w:bidi="hi-IN"/>
         </w:rPr>
-        <w:t>20</w:t>
-      </w:r>
-      <w:r>
-        <w:rPr>
-          <w:rFonts w:eastAsia="Noto Sans CJK SC Regular" w:cs="FreeSans" w:ascii="Arial Unicode MS" w:hAnsi="Arial Unicode MS"/>
+        <w:t>2004</w:t>
+      </w:r>
+      <w:r>
+        <w:rPr>
+          <w:b w:val="false"/>
+          <w:bCs w:val="false"/>
+          <w:i/>
+          <w:iCs/>
+          <w:color w:val="000000"/>
+          <w:sz w:val="20"/>
+          <w:szCs w:val="20"/>
+        </w:rPr>
+        <w:t xml:space="preserve"> – </w:t>
+      </w:r>
+      <w:r>
+        <w:rPr>
+          <w:rFonts w:eastAsia="Arial Unicode MS" w:cs="Arial Unicode MS"/>
           <w:b w:val="false"/>
           <w:bCs w:val="false"/>
           <w:i/>
@@ -4847,33 +4230,6 @@
           <w:szCs w:val="20"/>
           <w:lang w:val="en-US" w:eastAsia="zh-CN" w:bidi="hi-IN"/>
         </w:rPr>
-        <w:t>04</w:t>
-      </w:r>
-      <w:r>
-        <w:rPr>
-          <w:b w:val="false"/>
-          <w:bCs w:val="false"/>
-          <w:i/>
-          <w:iCs/>
-          <w:color w:val="000000"/>
-          <w:sz w:val="20"/>
-          <w:szCs w:val="20"/>
-        </w:rPr>
-        <w:t xml:space="preserve"> – </w:t>
-      </w:r>
-      <w:r>
-        <w:rPr>
-          <w:rFonts w:eastAsia="Arial Unicode MS" w:cs="Arial Unicode MS"/>
-          <w:b w:val="false"/>
-          <w:bCs w:val="false"/>
-          <w:i/>
-          <w:iCs/>
-          <w:color w:val="000000"/>
-          <w:kern w:val="0"/>
-          <w:sz w:val="20"/>
-          <w:szCs w:val="20"/>
-          <w:lang w:val="en-US" w:eastAsia="zh-CN" w:bidi="hi-IN"/>
-        </w:rPr>
         <w:t xml:space="preserve">December </w:t>
       </w:r>
       <w:r>
@@ -4886,31 +4242,7 @@
           <w:sz w:val="20"/>
           <w:szCs w:val="20"/>
         </w:rPr>
-        <w:t>20</w:t>
-      </w:r>
-      <w:r>
-        <w:rPr>
-          <w:b w:val="false"/>
-          <w:bCs w:val="false"/>
-          <w:i/>
-          <w:iCs/>
-          <w:color w:val="000000"/>
-          <w:sz w:val="20"/>
-          <w:szCs w:val="20"/>
-        </w:rPr>
-        <w:t>05</w:t>
-      </w:r>
-      <w:r>
-        <w:rPr>
-          <w:b w:val="false"/>
-          <w:bCs w:val="false"/>
-          <w:i/>
-          <w:iCs/>
-          <w:color w:val="000000"/>
-          <w:sz w:val="20"/>
-          <w:szCs w:val="20"/>
-        </w:rPr>
-        <w:t>)</w:t>
+        <w:t>2005)</w:t>
       </w:r>
     </w:p>
     <w:p>
@@ -5031,7 +4363,7 @@
         </w:rPr>
         <w:t xml:space="preserve">I also served in the role of Release Engineer managing the build process. I employed wide usage of </w:t>
       </w:r>
-      <w:hyperlink r:id="rId36">
+      <w:hyperlink r:id="rId34">
         <w:r>
           <w:rPr>
             <w:rStyle w:val="InternetLink"/>
@@ -5091,7 +4423,7 @@
         </w:rPr>
         <w:t xml:space="preserve">I designed and implemented a </w:t>
       </w:r>
-      <w:hyperlink r:id="rId37">
+      <w:hyperlink r:id="rId35">
         <w:r>
           <w:rPr>
             <w:rStyle w:val="InternetLink"/>
@@ -5239,23 +4571,336 @@
           <w:sz w:val="24"/>
           <w:szCs w:val="24"/>
         </w:rPr>
-        <w:t>Unix Systems Administrato</w:t>
-      </w:r>
+        <w:t xml:space="preserve">Unix Systems Administrator – Hewlett Packard </w:t>
+      </w:r>
+      <w:r>
+        <w:rPr>
+          <w:b w:val="false"/>
+          <w:bCs w:val="false"/>
+          <w:i/>
+          <w:iCs/>
+          <w:color w:val="000000"/>
+          <w:sz w:val="20"/>
+          <w:szCs w:val="20"/>
+        </w:rPr>
+        <w:t>(</w:t>
+      </w:r>
+      <w:r>
+        <w:rPr>
+          <w:rFonts w:eastAsia="Arial Unicode MS" w:cs="Arial Unicode MS"/>
+          <w:b w:val="false"/>
+          <w:bCs w:val="false"/>
+          <w:i/>
+          <w:iCs/>
+          <w:color w:val="000000"/>
+          <w:kern w:val="0"/>
+          <w:sz w:val="20"/>
+          <w:szCs w:val="20"/>
+          <w:lang w:val="en-US" w:eastAsia="zh-CN" w:bidi="hi-IN"/>
+        </w:rPr>
+        <w:t xml:space="preserve">August </w:t>
+      </w:r>
+      <w:r>
+        <w:rPr>
+          <w:rFonts w:eastAsia="Noto Sans CJK SC Regular" w:cs="FreeSans"/>
+          <w:b w:val="false"/>
+          <w:bCs w:val="false"/>
+          <w:i/>
+          <w:iCs/>
+          <w:color w:val="000000"/>
+          <w:kern w:val="0"/>
+          <w:sz w:val="20"/>
+          <w:szCs w:val="20"/>
+          <w:lang w:val="en-US" w:eastAsia="zh-CN" w:bidi="hi-IN"/>
+        </w:rPr>
+        <w:t>1999</w:t>
+      </w:r>
+      <w:r>
+        <w:rPr>
+          <w:b w:val="false"/>
+          <w:bCs w:val="false"/>
+          <w:i/>
+          <w:iCs/>
+          <w:color w:val="000000"/>
+          <w:sz w:val="20"/>
+          <w:szCs w:val="20"/>
+        </w:rPr>
+        <w:t xml:space="preserve"> – February</w:t>
+      </w:r>
+      <w:r>
+        <w:rPr>
+          <w:rFonts w:eastAsia="Arial Unicode MS" w:cs="Arial Unicode MS"/>
+          <w:b w:val="false"/>
+          <w:bCs w:val="false"/>
+          <w:i/>
+          <w:iCs/>
+          <w:color w:val="000000"/>
+          <w:kern w:val="0"/>
+          <w:sz w:val="20"/>
+          <w:szCs w:val="20"/>
+          <w:lang w:val="en-US" w:eastAsia="zh-CN" w:bidi="hi-IN"/>
+        </w:rPr>
+        <w:t xml:space="preserve"> </w:t>
+      </w:r>
+      <w:r>
+        <w:rPr>
+          <w:b w:val="false"/>
+          <w:bCs w:val="false"/>
+          <w:i/>
+          <w:iCs/>
+          <w:color w:val="000000"/>
+          <w:sz w:val="20"/>
+          <w:szCs w:val="20"/>
+        </w:rPr>
+        <w:t>2001)</w:t>
+      </w:r>
+    </w:p>
+    <w:p>
+      <w:pPr>
+        <w:pStyle w:val="TextBody"/>
+        <w:rPr>
+          <w:sz w:val="19"/>
+        </w:rPr>
+      </w:pPr>
+      <w:r>
+        <w:rPr>
+          <w:sz w:val="24"/>
+          <w:szCs w:val="24"/>
+        </w:rPr>
+        <w:t>Setup security system automating the running of Medusa (an internal security audit tool) on approximately 100 machines. Reports are generated automatically and are viewable on the web. Setup and maintained security related patch depots.</w:t>
+      </w:r>
+    </w:p>
+    <w:p>
+      <w:pPr>
+        <w:pStyle w:val="TextBody"/>
+        <w:rPr>
+          <w:sz w:val="19"/>
+        </w:rPr>
+      </w:pPr>
+      <w:r>
+        <w:rPr>
+          <w:sz w:val="24"/>
+          <w:szCs w:val="24"/>
+        </w:rPr>
+        <w:t>Implemented nightly automation for the lab's machines including security checks, automatic installation of line printer models, etc. This automation was bundled into an SD-UX bundle.</w:t>
+      </w:r>
+    </w:p>
+    <w:p>
+      <w:pPr>
+        <w:pStyle w:val="TextBody"/>
+        <w:rPr>
+          <w:sz w:val="19"/>
+        </w:rPr>
+      </w:pPr>
+      <w:r>
+        <w:rPr>
+          <w:sz w:val="24"/>
+          <w:szCs w:val="24"/>
+        </w:rPr>
+        <w:t>Migrated user data to HP NetStorage 6000. Worked extensively with HP NetStorage 6000 Support on problems with this machines OS and interfacing with Windows 2000.</w:t>
+      </w:r>
+    </w:p>
+    <w:p>
+      <w:pPr>
+        <w:pStyle w:val="TextBody"/>
+        <w:rPr>
+          <w:sz w:val="19"/>
+        </w:rPr>
+      </w:pPr>
+      <w:r>
+        <w:rPr>
+          <w:sz w:val="24"/>
+          <w:szCs w:val="24"/>
+        </w:rPr>
+        <w:t xml:space="preserve">Migrated HP-UX applications from one application server to another. </w:t>
+      </w:r>
+    </w:p>
+    <w:p>
+      <w:pPr>
+        <w:pStyle w:val="TextBody"/>
+        <w:rPr>
+          <w:sz w:val="19"/>
+        </w:rPr>
+      </w:pPr>
+      <w:r>
+        <w:rPr>
+          <w:sz w:val="24"/>
+          <w:szCs w:val="24"/>
+        </w:rPr>
+        <w:t>Participated in several critical planned networked down times where the team was able to implement changes to the infrastructure, including migration to Clearcase 4.0, migration of project and user data to HP NetStorage 6000's and other such changes.</w:t>
+      </w:r>
+    </w:p>
+    <w:p>
+      <w:pPr>
+        <w:pStyle w:val="TextBody"/>
+        <w:rPr>
+          <w:sz w:val="19"/>
+        </w:rPr>
+      </w:pPr>
+      <w:r>
+        <w:rPr>
+          <w:sz w:val="24"/>
+          <w:szCs w:val="24"/>
+        </w:rPr>
+        <w:t>Set up Netscape Enterprise Web Server and iPlanet 4.1 Web Server.</w:t>
+      </w:r>
+    </w:p>
+    <w:p>
+      <w:pPr>
+        <w:pStyle w:val="Heading3"/>
+        <w:rPr>
+          <w:sz w:val="19"/>
+        </w:rPr>
+      </w:pPr>
       <w:r>
         <w:rPr>
           <w:color w:val="993330"/>
           <w:sz w:val="24"/>
           <w:szCs w:val="24"/>
         </w:rPr>
-        <w:t>r – Hewlett Packard</w:t>
-      </w:r>
+        <w:t xml:space="preserve">Clearcase Administrator – Cisco </w:t>
+      </w:r>
+      <w:r>
+        <w:rPr>
+          <w:b w:val="false"/>
+          <w:bCs w:val="false"/>
+          <w:i/>
+          <w:iCs/>
+          <w:color w:val="000000"/>
+          <w:sz w:val="20"/>
+          <w:szCs w:val="20"/>
+        </w:rPr>
+        <w:t>(</w:t>
+      </w:r>
+      <w:r>
+        <w:rPr>
+          <w:rFonts w:eastAsia="Arial Unicode MS" w:cs="Arial Unicode MS"/>
+          <w:b w:val="false"/>
+          <w:bCs w:val="false"/>
+          <w:i/>
+          <w:iCs/>
+          <w:color w:val="000000"/>
+          <w:kern w:val="0"/>
+          <w:sz w:val="20"/>
+          <w:szCs w:val="20"/>
+          <w:lang w:val="en-US" w:eastAsia="zh-CN" w:bidi="hi-IN"/>
+        </w:rPr>
+        <w:t xml:space="preserve">March </w:t>
+      </w:r>
+      <w:r>
+        <w:rPr>
+          <w:rFonts w:eastAsia="Noto Sans CJK SC Regular" w:cs="FreeSans"/>
+          <w:b w:val="false"/>
+          <w:bCs w:val="false"/>
+          <w:i/>
+          <w:iCs/>
+          <w:color w:val="000000"/>
+          <w:kern w:val="0"/>
+          <w:sz w:val="20"/>
+          <w:szCs w:val="20"/>
+          <w:lang w:val="en-US" w:eastAsia="zh-CN" w:bidi="hi-IN"/>
+        </w:rPr>
+        <w:t>1999</w:t>
+      </w:r>
+      <w:r>
+        <w:rPr>
+          <w:b w:val="false"/>
+          <w:bCs w:val="false"/>
+          <w:i/>
+          <w:iCs/>
+          <w:color w:val="000000"/>
+          <w:sz w:val="20"/>
+          <w:szCs w:val="20"/>
+        </w:rPr>
+        <w:t xml:space="preserve"> – August</w:t>
+      </w:r>
+      <w:r>
+        <w:rPr>
+          <w:rFonts w:eastAsia="Arial Unicode MS" w:cs="Arial Unicode MS"/>
+          <w:b w:val="false"/>
+          <w:bCs w:val="false"/>
+          <w:i/>
+          <w:iCs/>
+          <w:color w:val="000000"/>
+          <w:kern w:val="0"/>
+          <w:sz w:val="20"/>
+          <w:szCs w:val="20"/>
+          <w:lang w:val="en-US" w:eastAsia="zh-CN" w:bidi="hi-IN"/>
+        </w:rPr>
+        <w:t xml:space="preserve"> 1999</w:t>
+      </w:r>
+      <w:r>
+        <w:rPr>
+          <w:b w:val="false"/>
+          <w:bCs w:val="false"/>
+          <w:i/>
+          <w:iCs/>
+          <w:color w:val="000000"/>
+          <w:sz w:val="20"/>
+          <w:szCs w:val="20"/>
+        </w:rPr>
+        <w:t>)</w:t>
+      </w:r>
+    </w:p>
+    <w:p>
+      <w:pPr>
+        <w:pStyle w:val="TextBody"/>
+        <w:rPr>
+          <w:sz w:val="19"/>
+        </w:rPr>
+      </w:pPr>
+      <w:r>
+        <w:rPr>
+          <w:sz w:val="24"/>
+          <w:szCs w:val="24"/>
+        </w:rPr>
+        <w:t>Served as Clearcase/Unix Systems Administrator. Responsible for all Clearcase operations in CNS/AD on Sun Solaris, HP-UX, Windows NT 4.0 and Windows 2000. Assisted in creating additional View and Vob servers and balancing the Clearcase load amongst them. Participated in Rational's Beta program for Windows 2000. Installed, tested and documented Clearcase on Windows 2000 as well as Windows NT 4.0.</w:t>
+      </w:r>
+    </w:p>
+    <w:p>
+      <w:pPr>
+        <w:pStyle w:val="TextBody"/>
+        <w:rPr>
+          <w:sz w:val="19"/>
+        </w:rPr>
+      </w:pPr>
+      <w:r>
+        <w:rPr>
+          <w:sz w:val="24"/>
+          <w:szCs w:val="24"/>
+        </w:rPr>
+        <w:t>Assisted in recovery of a catastrophic disk failure in a critical vob. Assisted with implementing a backup strategy with Arcserve Open. Helped evaluate system monitoring packages.</w:t>
+      </w:r>
+    </w:p>
+    <w:p>
+      <w:pPr>
+        <w:pStyle w:val="TextBody"/>
+        <w:rPr>
+          <w:sz w:val="19"/>
+        </w:rPr>
+      </w:pPr>
+      <w:r>
+        <w:rPr>
+          <w:sz w:val="24"/>
+          <w:szCs w:val="24"/>
+        </w:rPr>
+        <w:t>As CNS/AD was in a secured and isolated network, learned and assisted users with ssh/scp.</w:t>
+      </w:r>
+    </w:p>
+    <w:p>
+      <w:pPr>
+        <w:pStyle w:val="Heading3"/>
+        <w:rPr>
+          <w:sz w:val="19"/>
+        </w:rPr>
+      </w:pPr>
       <w:r>
         <w:rPr>
           <w:color w:val="993330"/>
           <w:sz w:val="24"/>
           <w:szCs w:val="24"/>
         </w:rPr>
-        <w:t xml:space="preserve"> </w:t>
+        <w:t xml:space="preserve">Build Engineer – Sun Microsystems </w:t>
       </w:r>
       <w:r>
         <w:rPr>
@@ -5282,7 +4927,34 @@
           <w:szCs w:val="20"/>
           <w:lang w:val="en-US" w:eastAsia="zh-CN" w:bidi="hi-IN"/>
         </w:rPr>
-        <w:t>August</w:t>
+        <w:t xml:space="preserve">December </w:t>
+      </w:r>
+      <w:r>
+        <w:rPr>
+          <w:rFonts w:eastAsia="Noto Sans CJK SC Regular" w:cs="FreeSans"/>
+          <w:b w:val="false"/>
+          <w:bCs w:val="false"/>
+          <w:i/>
+          <w:iCs/>
+          <w:color w:val="000000"/>
+          <w:kern w:val="0"/>
+          <w:sz w:val="20"/>
+          <w:szCs w:val="20"/>
+          <w:lang w:val="en-US" w:eastAsia="zh-CN" w:bidi="hi-IN"/>
+        </w:rPr>
+        <w:t>1998</w:t>
+      </w:r>
+      <w:r>
+        <w:rPr>
+          <w:b w:val="false"/>
+          <w:bCs w:val="false"/>
+          <w:i/>
+          <w:iCs/>
+          <w:color w:val="000000"/>
+          <w:sz w:val="20"/>
+          <w:szCs w:val="20"/>
+        </w:rPr>
+        <w:t xml:space="preserve"> – </w:t>
       </w:r>
       <w:r>
         <w:rPr>
@@ -5297,560 +4969,7 @@
           <w:szCs w:val="20"/>
           <w:lang w:val="en-US" w:eastAsia="zh-CN" w:bidi="hi-IN"/>
         </w:rPr>
-        <w:t xml:space="preserve"> </w:t>
-      </w:r>
-      <w:r>
-        <w:rPr>
-          <w:rFonts w:eastAsia="Noto Sans CJK SC Regular" w:cs="FreeSans" w:ascii="Arial Unicode MS" w:hAnsi="Arial Unicode MS"/>
-          <w:b w:val="false"/>
-          <w:bCs w:val="false"/>
-          <w:i/>
-          <w:iCs/>
-          <w:color w:val="000000"/>
-          <w:kern w:val="0"/>
-          <w:sz w:val="20"/>
-          <w:szCs w:val="20"/>
-          <w:lang w:val="en-US" w:eastAsia="zh-CN" w:bidi="hi-IN"/>
-        </w:rPr>
-        <w:t>1999</w:t>
-      </w:r>
-      <w:r>
-        <w:rPr>
-          <w:b w:val="false"/>
-          <w:bCs w:val="false"/>
-          <w:i/>
-          <w:iCs/>
-          <w:color w:val="000000"/>
-          <w:sz w:val="20"/>
-          <w:szCs w:val="20"/>
-        </w:rPr>
-        <w:t xml:space="preserve"> – </w:t>
-      </w:r>
-      <w:r>
-        <w:rPr>
-          <w:b w:val="false"/>
-          <w:bCs w:val="false"/>
-          <w:i/>
-          <w:iCs/>
-          <w:color w:val="000000"/>
-          <w:sz w:val="20"/>
-          <w:szCs w:val="20"/>
-        </w:rPr>
-        <w:t>February</w:t>
-      </w:r>
-      <w:r>
-        <w:rPr>
-          <w:rFonts w:eastAsia="Arial Unicode MS" w:cs="Arial Unicode MS"/>
-          <w:b w:val="false"/>
-          <w:bCs w:val="false"/>
-          <w:i/>
-          <w:iCs/>
-          <w:color w:val="000000"/>
-          <w:kern w:val="0"/>
-          <w:sz w:val="20"/>
-          <w:szCs w:val="20"/>
-          <w:lang w:val="en-US" w:eastAsia="zh-CN" w:bidi="hi-IN"/>
-        </w:rPr>
-        <w:t xml:space="preserve"> </w:t>
-      </w:r>
-      <w:r>
-        <w:rPr>
-          <w:b w:val="false"/>
-          <w:bCs w:val="false"/>
-          <w:i/>
-          <w:iCs/>
-          <w:color w:val="000000"/>
-          <w:sz w:val="20"/>
-          <w:szCs w:val="20"/>
-        </w:rPr>
-        <w:t>20</w:t>
-      </w:r>
-      <w:r>
-        <w:rPr>
-          <w:b w:val="false"/>
-          <w:bCs w:val="false"/>
-          <w:i/>
-          <w:iCs/>
-          <w:color w:val="000000"/>
-          <w:sz w:val="20"/>
-          <w:szCs w:val="20"/>
-        </w:rPr>
-        <w:t>0</w:t>
-      </w:r>
-      <w:r>
-        <w:rPr>
-          <w:b w:val="false"/>
-          <w:bCs w:val="false"/>
-          <w:i/>
-          <w:iCs/>
-          <w:color w:val="000000"/>
-          <w:sz w:val="20"/>
-          <w:szCs w:val="20"/>
-        </w:rPr>
-        <w:t>1</w:t>
-      </w:r>
-      <w:r>
-        <w:rPr>
-          <w:b w:val="false"/>
-          <w:bCs w:val="false"/>
-          <w:i/>
-          <w:iCs/>
-          <w:color w:val="000000"/>
-          <w:sz w:val="20"/>
-          <w:szCs w:val="20"/>
-        </w:rPr>
-        <w:t>)</w:t>
-      </w:r>
-    </w:p>
-    <w:p>
-      <w:pPr>
-        <w:pStyle w:val="TextBody"/>
-        <w:rPr>
-          <w:sz w:val="19"/>
-        </w:rPr>
-      </w:pPr>
-      <w:r>
-        <w:rPr>
-          <w:sz w:val="24"/>
-          <w:szCs w:val="24"/>
-        </w:rPr>
-        <w:t>Setup security system automating the running of Medusa (an internal security audit tool) on approximately 100 machines. Reports are generated automatically and are viewable on the web. Setup and maintained security related patch depots.</w:t>
-      </w:r>
-    </w:p>
-    <w:p>
-      <w:pPr>
-        <w:pStyle w:val="TextBody"/>
-        <w:rPr>
-          <w:sz w:val="19"/>
-        </w:rPr>
-      </w:pPr>
-      <w:r>
-        <w:rPr>
-          <w:sz w:val="24"/>
-          <w:szCs w:val="24"/>
-        </w:rPr>
-        <w:t>Implemented nightly automation for the lab's machines including security checks, automatic installation of line printer models, etc. This automation was bundled into an SD-UX bundle.</w:t>
-      </w:r>
-    </w:p>
-    <w:p>
-      <w:pPr>
-        <w:pStyle w:val="TextBody"/>
-        <w:rPr>
-          <w:sz w:val="19"/>
-        </w:rPr>
-      </w:pPr>
-      <w:r>
-        <w:rPr>
-          <w:sz w:val="24"/>
-          <w:szCs w:val="24"/>
-        </w:rPr>
-        <w:t>Migrated user data to HP NetStorage 6000. Worked extensively with HP NetStorage 6000 Support on problems with this machines OS and interfacing with Windows 2000.</w:t>
-      </w:r>
-    </w:p>
-    <w:p>
-      <w:pPr>
-        <w:pStyle w:val="TextBody"/>
-        <w:rPr>
-          <w:sz w:val="19"/>
-        </w:rPr>
-      </w:pPr>
-      <w:r>
-        <w:rPr>
-          <w:sz w:val="24"/>
-          <w:szCs w:val="24"/>
-        </w:rPr>
-        <w:t xml:space="preserve">Migrated HP-UX applications from one application server to another. </w:t>
-      </w:r>
-    </w:p>
-    <w:p>
-      <w:pPr>
-        <w:pStyle w:val="TextBody"/>
-        <w:rPr>
-          <w:sz w:val="19"/>
-        </w:rPr>
-      </w:pPr>
-      <w:r>
-        <w:rPr>
-          <w:sz w:val="24"/>
-          <w:szCs w:val="24"/>
-        </w:rPr>
-        <w:t>Participated in several critical planned networked down times where the team was able to implement changes to the infrastructure, including migration to Clearcase 4.0, migration of project and user data to HP NetStorage 6000's and other such changes.</w:t>
-      </w:r>
-    </w:p>
-    <w:p>
-      <w:pPr>
-        <w:pStyle w:val="TextBody"/>
-        <w:rPr>
-          <w:sz w:val="19"/>
-        </w:rPr>
-      </w:pPr>
-      <w:r>
-        <w:rPr>
-          <w:sz w:val="24"/>
-          <w:szCs w:val="24"/>
-        </w:rPr>
-        <w:t>Set up Netscape Enterprise Web Server and iPlanet 4.1 Web Server.</w:t>
-      </w:r>
-    </w:p>
-    <w:p>
-      <w:pPr>
-        <w:pStyle w:val="Heading3"/>
-        <w:rPr>
-          <w:sz w:val="19"/>
-        </w:rPr>
-      </w:pPr>
-      <w:r>
-        <w:rPr>
-          <w:color w:val="993330"/>
-          <w:sz w:val="24"/>
-          <w:szCs w:val="24"/>
-        </w:rPr>
-        <w:t>Clearcase Administrato</w:t>
-      </w:r>
-      <w:r>
-        <w:rPr>
-          <w:color w:val="993330"/>
-          <w:sz w:val="24"/>
-          <w:szCs w:val="24"/>
-        </w:rPr>
-        <w:t>r – Cisco</w:t>
-      </w:r>
-      <w:r>
-        <w:rPr>
-          <w:color w:val="993330"/>
-          <w:sz w:val="24"/>
-          <w:szCs w:val="24"/>
-        </w:rPr>
-        <w:t xml:space="preserve"> </w:t>
-      </w:r>
-      <w:r>
-        <w:rPr>
-          <w:b w:val="false"/>
-          <w:bCs w:val="false"/>
-          <w:i/>
-          <w:iCs/>
-          <w:color w:val="000000"/>
-          <w:sz w:val="20"/>
-          <w:szCs w:val="20"/>
-        </w:rPr>
-        <w:t>(</w:t>
-      </w:r>
-      <w:r>
-        <w:rPr>
-          <w:rFonts w:eastAsia="Arial Unicode MS" w:cs="Arial Unicode MS"/>
-          <w:b w:val="false"/>
-          <w:bCs w:val="false"/>
-          <w:i/>
-          <w:iCs/>
-          <w:color w:val="000000"/>
-          <w:kern w:val="0"/>
-          <w:sz w:val="20"/>
-          <w:szCs w:val="20"/>
-          <w:lang w:val="en-US" w:eastAsia="zh-CN" w:bidi="hi-IN"/>
-        </w:rPr>
-        <w:t>March</w:t>
-      </w:r>
-      <w:r>
-        <w:rPr>
-          <w:rFonts w:eastAsia="Arial Unicode MS" w:cs="Arial Unicode MS"/>
-          <w:b w:val="false"/>
-          <w:bCs w:val="false"/>
-          <w:i/>
-          <w:iCs/>
-          <w:color w:val="000000"/>
-          <w:kern w:val="0"/>
-          <w:sz w:val="20"/>
-          <w:szCs w:val="20"/>
-          <w:lang w:val="en-US" w:eastAsia="zh-CN" w:bidi="hi-IN"/>
-        </w:rPr>
-        <w:t xml:space="preserve"> </w:t>
-      </w:r>
-      <w:r>
-        <w:rPr>
-          <w:rFonts w:eastAsia="Noto Sans CJK SC Regular" w:cs="FreeSans" w:ascii="Arial Unicode MS" w:hAnsi="Arial Unicode MS"/>
-          <w:b w:val="false"/>
-          <w:bCs w:val="false"/>
-          <w:i/>
-          <w:iCs/>
-          <w:color w:val="000000"/>
-          <w:kern w:val="0"/>
-          <w:sz w:val="20"/>
-          <w:szCs w:val="20"/>
-          <w:lang w:val="en-US" w:eastAsia="zh-CN" w:bidi="hi-IN"/>
-        </w:rPr>
-        <w:t>1999</w:t>
-      </w:r>
-      <w:r>
-        <w:rPr>
-          <w:b w:val="false"/>
-          <w:bCs w:val="false"/>
-          <w:i/>
-          <w:iCs/>
-          <w:color w:val="000000"/>
-          <w:sz w:val="20"/>
-          <w:szCs w:val="20"/>
-        </w:rPr>
-        <w:t xml:space="preserve"> – </w:t>
-      </w:r>
-      <w:r>
-        <w:rPr>
-          <w:b w:val="false"/>
-          <w:bCs w:val="false"/>
-          <w:i/>
-          <w:iCs/>
-          <w:color w:val="000000"/>
-          <w:sz w:val="20"/>
-          <w:szCs w:val="20"/>
-        </w:rPr>
-        <w:t>August</w:t>
-      </w:r>
-      <w:r>
-        <w:rPr>
-          <w:rFonts w:eastAsia="Arial Unicode MS" w:cs="Arial Unicode MS"/>
-          <w:b w:val="false"/>
-          <w:bCs w:val="false"/>
-          <w:i/>
-          <w:iCs/>
-          <w:color w:val="000000"/>
-          <w:kern w:val="0"/>
-          <w:sz w:val="20"/>
-          <w:szCs w:val="20"/>
-          <w:lang w:val="en-US" w:eastAsia="zh-CN" w:bidi="hi-IN"/>
-        </w:rPr>
-        <w:t xml:space="preserve"> </w:t>
-      </w:r>
-      <w:r>
-        <w:rPr>
-          <w:rFonts w:eastAsia="Arial Unicode MS" w:cs="Arial Unicode MS"/>
-          <w:b w:val="false"/>
-          <w:bCs w:val="false"/>
-          <w:i/>
-          <w:iCs/>
-          <w:color w:val="000000"/>
-          <w:kern w:val="0"/>
-          <w:sz w:val="20"/>
-          <w:szCs w:val="20"/>
-          <w:lang w:val="en-US" w:eastAsia="zh-CN" w:bidi="hi-IN"/>
-        </w:rPr>
-        <w:t>1999</w:t>
-      </w:r>
-      <w:r>
-        <w:rPr>
-          <w:b w:val="false"/>
-          <w:bCs w:val="false"/>
-          <w:i/>
-          <w:iCs/>
-          <w:color w:val="000000"/>
-          <w:sz w:val="20"/>
-          <w:szCs w:val="20"/>
-        </w:rPr>
-        <w:t>)</w:t>
-      </w:r>
-    </w:p>
-    <w:p>
-      <w:pPr>
-        <w:pStyle w:val="TextBody"/>
-        <w:rPr>
-          <w:sz w:val="19"/>
-        </w:rPr>
-      </w:pPr>
-      <w:r>
-        <w:rPr>
-          <w:sz w:val="24"/>
-          <w:szCs w:val="24"/>
-        </w:rPr>
-        <w:t>Served as Clearcase/Unix Systems Administrator. Responsible for all Clearcase operations in CNS/AD on Sun Solaris, HP-UX, Windows NT 4.0 and Windows 2000. Assisted in creating additional View and Vob servers and balancing the Clearcase load amongst them. Participated in Rational's Beta program for Windows 2000. Installed, tested and documented Clearcase on Windows 2000 as well as Windows NT 4.0.</w:t>
-      </w:r>
-    </w:p>
-    <w:p>
-      <w:pPr>
-        <w:pStyle w:val="TextBody"/>
-        <w:rPr>
-          <w:sz w:val="19"/>
-        </w:rPr>
-      </w:pPr>
-      <w:r>
-        <w:rPr>
-          <w:sz w:val="24"/>
-          <w:szCs w:val="24"/>
-        </w:rPr>
-        <w:t>Assisted in recovery of a catastrophic disk failure in a critical vob. Assisted with implementing a backup strategy with Arcserve Open. Helped evaluate system monitoring packages.</w:t>
-      </w:r>
-    </w:p>
-    <w:p>
-      <w:pPr>
-        <w:pStyle w:val="TextBody"/>
-        <w:rPr>
-          <w:sz w:val="19"/>
-        </w:rPr>
-      </w:pPr>
-      <w:r>
-        <w:rPr>
-          <w:sz w:val="24"/>
-          <w:szCs w:val="24"/>
-        </w:rPr>
-        <w:t>As CNS/AD was in a secured and isolated network, learned and assisted users with ssh/scp.</w:t>
-      </w:r>
-    </w:p>
-    <w:p>
-      <w:pPr>
-        <w:pStyle w:val="Heading3"/>
-        <w:rPr>
-          <w:sz w:val="19"/>
-        </w:rPr>
-      </w:pPr>
-      <w:r>
-        <w:rPr>
-          <w:color w:val="993330"/>
-          <w:sz w:val="24"/>
-          <w:szCs w:val="24"/>
-        </w:rPr>
-        <w:t>Build Enginee</w:t>
-      </w:r>
-      <w:r>
-        <w:rPr>
-          <w:color w:val="993330"/>
-          <w:sz w:val="24"/>
-          <w:szCs w:val="24"/>
-        </w:rPr>
-        <w:t>r – Sun Microsystems</w:t>
-      </w:r>
-      <w:r>
-        <w:rPr>
-          <w:color w:val="993330"/>
-          <w:sz w:val="24"/>
-          <w:szCs w:val="24"/>
-        </w:rPr>
-        <w:t xml:space="preserve"> </w:t>
-      </w:r>
-      <w:r>
-        <w:rPr>
-          <w:b w:val="false"/>
-          <w:bCs w:val="false"/>
-          <w:i/>
-          <w:iCs/>
-          <w:color w:val="000000"/>
-          <w:sz w:val="20"/>
-          <w:szCs w:val="20"/>
-        </w:rPr>
-        <w:t>(</w:t>
-      </w:r>
-      <w:r>
-        <w:rPr>
-          <w:rFonts w:eastAsia="Arial Unicode MS" w:cs="Arial Unicode MS"/>
-          <w:b w:val="false"/>
-          <w:bCs w:val="false"/>
-          <w:i/>
-          <w:iCs/>
-          <w:color w:val="000000"/>
-          <w:kern w:val="0"/>
-          <w:sz w:val="20"/>
-          <w:szCs w:val="20"/>
-          <w:lang w:val="en-US" w:eastAsia="zh-CN" w:bidi="hi-IN"/>
-        </w:rPr>
-        <w:t>December</w:t>
-      </w:r>
-      <w:r>
-        <w:rPr>
-          <w:rFonts w:eastAsia="Arial Unicode MS" w:cs="Arial Unicode MS"/>
-          <w:b w:val="false"/>
-          <w:bCs w:val="false"/>
-          <w:i/>
-          <w:iCs/>
-          <w:color w:val="000000"/>
-          <w:kern w:val="0"/>
-          <w:sz w:val="20"/>
-          <w:szCs w:val="20"/>
-          <w:lang w:val="en-US" w:eastAsia="zh-CN" w:bidi="hi-IN"/>
-        </w:rPr>
-        <w:t xml:space="preserve"> </w:t>
-      </w:r>
-      <w:r>
-        <w:rPr>
-          <w:rFonts w:eastAsia="Noto Sans CJK SC Regular" w:cs="FreeSans" w:ascii="Arial Unicode MS" w:hAnsi="Arial Unicode MS"/>
-          <w:b w:val="false"/>
-          <w:bCs w:val="false"/>
-          <w:i/>
-          <w:iCs/>
-          <w:color w:val="000000"/>
-          <w:kern w:val="0"/>
-          <w:sz w:val="20"/>
-          <w:szCs w:val="20"/>
-          <w:lang w:val="en-US" w:eastAsia="zh-CN" w:bidi="hi-IN"/>
-        </w:rPr>
-        <w:t>199</w:t>
-      </w:r>
-      <w:r>
-        <w:rPr>
-          <w:rFonts w:eastAsia="Noto Sans CJK SC Regular" w:cs="FreeSans" w:ascii="Arial Unicode MS" w:hAnsi="Arial Unicode MS"/>
-          <w:b w:val="false"/>
-          <w:bCs w:val="false"/>
-          <w:i/>
-          <w:iCs/>
-          <w:color w:val="000000"/>
-          <w:kern w:val="0"/>
-          <w:sz w:val="20"/>
-          <w:szCs w:val="20"/>
-          <w:lang w:val="en-US" w:eastAsia="zh-CN" w:bidi="hi-IN"/>
-        </w:rPr>
-        <w:t>8</w:t>
-      </w:r>
-      <w:r>
-        <w:rPr>
-          <w:b w:val="false"/>
-          <w:bCs w:val="false"/>
-          <w:i/>
-          <w:iCs/>
-          <w:color w:val="000000"/>
-          <w:sz w:val="20"/>
-          <w:szCs w:val="20"/>
-        </w:rPr>
-        <w:t xml:space="preserve"> – </w:t>
-      </w:r>
-      <w:r>
-        <w:rPr>
-          <w:rFonts w:eastAsia="Arial Unicode MS" w:cs="Arial Unicode MS"/>
-          <w:b w:val="false"/>
-          <w:bCs w:val="false"/>
-          <w:i/>
-          <w:iCs/>
-          <w:color w:val="000000"/>
-          <w:kern w:val="0"/>
-          <w:sz w:val="20"/>
-          <w:szCs w:val="20"/>
-          <w:lang w:val="en-US" w:eastAsia="zh-CN" w:bidi="hi-IN"/>
-        </w:rPr>
-        <w:t>March</w:t>
-      </w:r>
-      <w:r>
-        <w:rPr>
-          <w:rFonts w:eastAsia="Arial Unicode MS" w:cs="Arial Unicode MS"/>
-          <w:b w:val="false"/>
-          <w:bCs w:val="false"/>
-          <w:i/>
-          <w:iCs/>
-          <w:color w:val="000000"/>
-          <w:kern w:val="0"/>
-          <w:sz w:val="20"/>
-          <w:szCs w:val="20"/>
-          <w:lang w:val="en-US" w:eastAsia="zh-CN" w:bidi="hi-IN"/>
-        </w:rPr>
-        <w:t xml:space="preserve"> </w:t>
-      </w:r>
-      <w:r>
-        <w:rPr>
-          <w:rFonts w:eastAsia="Arial Unicode MS" w:cs="Arial Unicode MS"/>
-          <w:b w:val="false"/>
-          <w:bCs w:val="false"/>
-          <w:i/>
-          <w:iCs/>
-          <w:color w:val="000000"/>
-          <w:kern w:val="0"/>
-          <w:sz w:val="20"/>
-          <w:szCs w:val="20"/>
-          <w:lang w:val="en-US" w:eastAsia="zh-CN" w:bidi="hi-IN"/>
-        </w:rPr>
-        <w:t>1999</w:t>
+        <w:t>March 1999</w:t>
       </w:r>
       <w:r>
         <w:rPr>
@@ -5923,45 +5042,43 @@
       </w:pPr>
       <w:r>
         <w:rPr>
+          <w:sz w:val="19"/>
+        </w:rPr>
+      </w:r>
+    </w:p>
+    <w:p>
+      <w:pPr>
+        <w:pStyle w:val="TextBody"/>
+        <w:rPr>
+          <w:i/>
+          <w:i/>
+          <w:iCs/>
+          <w:color w:val="000000"/>
+          <w:sz w:val="24"/>
+          <w:szCs w:val="24"/>
+        </w:rPr>
+      </w:pPr>
+      <w:r>
+        <w:rPr>
+          <w:i/>
+          <w:iCs/>
+          <w:color w:val="000000"/>
+          <w:sz w:val="24"/>
+          <w:szCs w:val="24"/>
+        </w:rPr>
+        <w:t>February 1988 - November 1998</w:t>
+      </w:r>
+    </w:p>
+    <w:p>
+      <w:pPr>
+        <w:pStyle w:val="Heading3"/>
+        <w:rPr>
+          <w:sz w:val="19"/>
+        </w:rPr>
+      </w:pPr>
+      <w:r>
+        <w:rPr>
           <w:color w:val="993330"/>
-          <w:sz w:val="32"/>
-          <w:szCs w:val="32"/>
-        </w:rPr>
-      </w:r>
-    </w:p>
-    <w:p>
-      <w:pPr>
-        <w:pStyle w:val="TextBody"/>
-        <w:rPr>
-          <w:i/>
-          <w:i/>
-          <w:iCs/>
-          <w:color w:val="000000"/>
-          <w:sz w:val="24"/>
-          <w:szCs w:val="24"/>
-        </w:rPr>
-      </w:pPr>
-      <w:r>
-        <w:rPr>
-          <w:i/>
-          <w:iCs/>
-          <w:color w:val="000000"/>
-          <w:sz w:val="24"/>
-          <w:szCs w:val="24"/>
-        </w:rPr>
-        <w:t>February 1988 - November 1998</w:t>
-      </w:r>
-    </w:p>
-    <w:p>
-      <w:pPr>
-        <w:pStyle w:val="Heading3"/>
-        <w:rPr>
-          <w:sz w:val="19"/>
-        </w:rPr>
-      </w:pPr>
-      <w:r>
-        <w:rPr>
-          <w:color w:val="993330"/>
           <w:sz w:val="24"/>
           <w:szCs w:val="24"/>
         </w:rPr>
@@ -6010,7 +5127,7 @@
         </w:rPr>
         <w:t xml:space="preserve">Also served as webmaster for the lab as well as consult on HTML questions and design issues. Installed, configured and maintain the </w:t>
       </w:r>
-      <w:hyperlink r:id="rId38">
+      <w:hyperlink r:id="rId36">
         <w:r>
           <w:rPr>
             <w:rStyle w:val="InternetLink"/>
@@ -6027,7 +5144,7 @@
         </w:rPr>
         <w:t xml:space="preserve"> Suitespot Servers including the Enterprise and Directory servers. Developed several web pages and forms for the lab as well as run </w:t>
       </w:r>
-      <w:hyperlink r:id="rId39">
+      <w:hyperlink r:id="rId37">
         <w:r>
           <w:rPr>
             <w:rStyle w:val="InternetLink"/>
@@ -6137,8 +5254,7 @@
       </w:pPr>
       <w:r>
         <w:rPr>
-          <w:sz w:val="24"/>
-          <w:szCs w:val="24"/>
+          <w:sz w:val="19"/>
         </w:rPr>
       </w:r>
       <w:r>
@@ -6195,7 +5311,7 @@
         </w:rPr>
         <w:t xml:space="preserve"> that if you modify this resume you must include a copy of the original source or refer to its origin at </w:t>
       </w:r>
-      <w:hyperlink r:id="rId40">
+      <w:hyperlink r:id="rId38">
         <w:r>
           <w:rPr>
             <w:rStyle w:val="InternetLink"/>
@@ -6308,7 +5424,7 @@
     <w:pPr>
       <w:widowControl w:val="false"/>
       <w:suppressAutoHyphens w:val="true"/>
-      <w:overflowPunct w:val="true"/>
+      <w:overflowPunct w:val="false"/>
       <w:bidi w:val="0"/>
       <w:spacing w:before="0" w:after="0"/>
       <w:jc w:val="left"/>
@@ -6331,7 +5447,7 @@
       <w:keepNext w:val="true"/>
       <w:widowControl w:val="false"/>
       <w:suppressAutoHyphens w:val="true"/>
-      <w:overflowPunct w:val="true"/>
+      <w:overflowPunct w:val="false"/>
       <w:bidi w:val="0"/>
       <w:spacing w:before="0" w:after="0"/>
       <w:jc w:val="left"/>
@@ -6357,7 +5473,7 @@
       <w:keepNext w:val="true"/>
       <w:widowControl w:val="false"/>
       <w:suppressAutoHyphens w:val="true"/>
-      <w:overflowPunct w:val="true"/>
+      <w:overflowPunct w:val="false"/>
       <w:bidi w:val="0"/>
       <w:spacing w:before="0" w:after="0"/>
       <w:jc w:val="center"/>
@@ -6381,7 +5497,7 @@
     <w:pPr>
       <w:widowControl w:val="false"/>
       <w:suppressAutoHyphens w:val="true"/>
-      <w:overflowPunct w:val="true"/>
+      <w:overflowPunct w:val="false"/>
       <w:bidi w:val="0"/>
       <w:spacing w:before="280" w:after="280"/>
       <w:jc w:val="left"/>
@@ -6581,7 +5697,7 @@
       <w:keepNext w:val="true"/>
       <w:widowControl/>
       <w:suppressAutoHyphens w:val="true"/>
-      <w:overflowPunct w:val="true"/>
+      <w:overflowPunct w:val="false"/>
       <w:bidi w:val="0"/>
       <w:spacing w:before="240" w:after="120"/>
       <w:jc w:val="left"/>
@@ -6608,7 +5724,7 @@
     <w:pPr>
       <w:widowControl/>
       <w:suppressAutoHyphens w:val="true"/>
-      <w:overflowPunct w:val="true"/>
+      <w:overflowPunct w:val="false"/>
       <w:bidi w:val="0"/>
       <w:spacing w:before="0" w:after="0"/>
       <w:jc w:val="left"/>
@@ -6645,7 +5761,7 @@
       <w:widowControl/>
       <w:suppressLineNumbers/>
       <w:suppressAutoHyphens w:val="true"/>
-      <w:overflowPunct w:val="true"/>
+      <w:overflowPunct w:val="false"/>
       <w:bidi w:val="0"/>
       <w:spacing w:before="0" w:after="0"/>
       <w:jc w:val="left"/>
@@ -6665,7 +5781,7 @@
     <w:pPr>
       <w:widowControl/>
       <w:suppressAutoHyphens w:val="true"/>
-      <w:overflowPunct w:val="false"/>
+      <w:overflowPunct w:val="true"/>
       <w:bidi w:val="0"/>
       <w:spacing w:before="0" w:after="0"/>
       <w:jc w:val="left"/>

</xml_diff>

<commit_message>
Re-added Cpanel to Resume
</commit_message>
<xml_diff>
--- a/web/Resumes/Andrew/Resume.docx
+++ b/web/Resumes/Andrew/Resume.docx
@@ -4,8 +4,7 @@
   <w:body>
     <w:p>
       <w:pPr>
-        <w:pStyle w:val="Normal1"/>
-        <w:pBdr/>
+        <w:pStyle w:val="LOnormal"/>
         <w:shd w:val="clear" w:fill="auto"/>
         <w:rPr>
           <w:rFonts w:ascii="Arial" w:hAnsi="Arial" w:eastAsia="Arial" w:cs="Arial"/>
@@ -49,8 +48,7 @@
     </w:p>
     <w:p>
       <w:pPr>
-        <w:pStyle w:val="Normal1"/>
-        <w:pBdr/>
+        <w:pStyle w:val="LOnormal"/>
         <w:shd w:val="clear" w:fill="auto"/>
         <w:rPr>
           <w:rFonts w:ascii="Arial" w:hAnsi="Arial" w:eastAsia="Arial" w:cs="Arial"/>
@@ -95,7 +93,6 @@
     <w:p>
       <w:pPr>
         <w:pStyle w:val="Heading2"/>
-        <w:pBdr/>
         <w:shd w:val="clear" w:fill="auto"/>
         <w:spacing w:lineRule="auto" w:line="240" w:before="0" w:after="0"/>
         <w:rPr>
@@ -140,8 +137,7 @@
     </w:p>
     <w:p>
       <w:pPr>
-        <w:pStyle w:val="Normal1"/>
-        <w:pBdr/>
+        <w:pStyle w:val="LOnormal"/>
         <w:shd w:val="clear" w:fill="auto"/>
         <w:spacing w:lineRule="auto" w:line="240" w:before="225" w:after="225"/>
         <w:jc w:val="center"/>
@@ -172,8 +168,7 @@
     </w:p>
     <w:p>
       <w:pPr>
-        <w:pStyle w:val="Normal1"/>
-        <w:pBdr/>
+        <w:pStyle w:val="LOnormal"/>
         <w:shd w:val="clear" w:fill="auto"/>
         <w:jc w:val="center"/>
         <w:rPr/>
@@ -185,8 +180,7 @@
     </w:p>
     <w:p>
       <w:pPr>
-        <w:pStyle w:val="Normal1"/>
-        <w:pBdr/>
+        <w:pStyle w:val="LOnormal"/>
         <w:shd w:val="clear" w:fill="auto"/>
         <w:jc w:val="center"/>
         <w:rPr/>
@@ -198,8 +192,7 @@
     </w:p>
     <w:p>
       <w:pPr>
-        <w:pStyle w:val="Normal1"/>
-        <w:pBdr/>
+        <w:pStyle w:val="LOnormal"/>
         <w:shd w:val="clear" w:fill="auto"/>
         <w:jc w:val="center"/>
         <w:rPr/>
@@ -211,8 +204,7 @@
     </w:p>
     <w:p>
       <w:pPr>
-        <w:pStyle w:val="Normal1"/>
-        <w:pBdr/>
+        <w:pStyle w:val="LOnormal"/>
         <w:shd w:val="clear" w:fill="auto"/>
         <w:jc w:val="center"/>
         <w:rPr>
@@ -236,8 +228,7 @@
     </w:p>
     <w:p>
       <w:pPr>
-        <w:pStyle w:val="Normal1"/>
-        <w:pBdr/>
+        <w:pStyle w:val="LOnormal"/>
         <w:shd w:val="clear" w:fill="auto"/>
         <w:jc w:val="center"/>
         <w:rPr>
@@ -254,7 +245,7 @@
     </w:p>
     <w:p>
       <w:pPr>
-        <w:pStyle w:val="Normal1"/>
+        <w:pStyle w:val="LOnormal"/>
         <w:jc w:val="center"/>
         <w:rPr>
           <w:color w:val="FF0000"/>
@@ -283,7 +274,6 @@
     <w:p>
       <w:pPr>
         <w:pStyle w:val="Heading2"/>
-        <w:pBdr/>
         <w:shd w:val="clear" w:fill="auto"/>
         <w:spacing w:lineRule="auto" w:line="240" w:before="0" w:after="225"/>
         <w:rPr/>
@@ -295,7 +285,6 @@
     <w:p>
       <w:pPr>
         <w:pStyle w:val="Heading2"/>
-        <w:pBdr/>
         <w:shd w:val="clear" w:fill="auto"/>
         <w:spacing w:lineRule="auto" w:line="240" w:before="0" w:after="225"/>
         <w:rPr/>
@@ -314,9 +303,9 @@
         <w:tblLayout w:type="fixed"/>
         <w:tblCellMar>
           <w:top w:w="0" w:type="dxa"/>
-          <w:left w:w="0" w:type="dxa"/>
+          <w:left w:w="10" w:type="dxa"/>
           <w:bottom w:w="0" w:type="dxa"/>
-          <w:right w:w="0" w:type="dxa"/>
+          <w:right w:w="10" w:type="dxa"/>
         </w:tblCellMar>
         <w:tblLook w:val="0600"/>
       </w:tblPr>
@@ -339,9 +328,8 @@
           </w:tcPr>
           <w:p>
             <w:pPr>
-              <w:pStyle w:val="Normal1"/>
-              <w:widowControl w:val="false"/>
-              <w:pBdr/>
+              <w:pStyle w:val="LOnormal"/>
+              <w:widowControl w:val="false"/>
               <w:shd w:val="clear" w:fill="auto"/>
               <w:rPr>
                 <w:color w:val="FF0000"/>
@@ -372,9 +360,8 @@
           </w:tcPr>
           <w:p>
             <w:pPr>
-              <w:pStyle w:val="Normal1"/>
-              <w:widowControl w:val="false"/>
-              <w:pBdr/>
+              <w:pStyle w:val="LOnormal"/>
+              <w:widowControl w:val="false"/>
               <w:shd w:val="clear" w:fill="auto"/>
               <w:rPr/>
             </w:pPr>
@@ -406,9 +393,8 @@
           </w:tcPr>
           <w:p>
             <w:pPr>
-              <w:pStyle w:val="Normal1"/>
-              <w:widowControl w:val="false"/>
-              <w:pBdr/>
+              <w:pStyle w:val="LOnormal"/>
+              <w:widowControl w:val="false"/>
               <w:shd w:val="clear" w:fill="auto"/>
               <w:rPr>
                 <w:color w:val="FF0000"/>
@@ -439,9 +425,8 @@
           </w:tcPr>
           <w:p>
             <w:pPr>
-              <w:pStyle w:val="Normal1"/>
-              <w:widowControl w:val="false"/>
-              <w:pBdr/>
+              <w:pStyle w:val="LOnormal"/>
+              <w:widowControl w:val="false"/>
               <w:shd w:val="clear" w:fill="auto"/>
               <w:rPr/>
             </w:pPr>
@@ -467,9 +452,8 @@
           </w:tcPr>
           <w:p>
             <w:pPr>
-              <w:pStyle w:val="Normal1"/>
-              <w:widowControl w:val="false"/>
-              <w:pBdr/>
+              <w:pStyle w:val="LOnormal"/>
+              <w:widowControl w:val="false"/>
               <w:shd w:val="clear" w:fill="auto"/>
               <w:rPr>
                 <w:color w:val="FF0000"/>
@@ -500,9 +484,8 @@
           </w:tcPr>
           <w:p>
             <w:pPr>
-              <w:pStyle w:val="Normal1"/>
-              <w:widowControl w:val="false"/>
-              <w:pBdr/>
+              <w:pStyle w:val="LOnormal"/>
+              <w:widowControl w:val="false"/>
               <w:shd w:val="clear" w:fill="auto"/>
               <w:rPr/>
             </w:pPr>
@@ -528,9 +511,8 @@
           </w:tcPr>
           <w:p>
             <w:pPr>
-              <w:pStyle w:val="Normal1"/>
-              <w:widowControl w:val="false"/>
-              <w:pBdr/>
+              <w:pStyle w:val="LOnormal"/>
+              <w:widowControl w:val="false"/>
               <w:shd w:val="clear" w:fill="auto"/>
               <w:rPr>
                 <w:color w:val="FF0000"/>
@@ -561,9 +543,8 @@
           </w:tcPr>
           <w:p>
             <w:pPr>
-              <w:pStyle w:val="Normal1"/>
-              <w:widowControl w:val="false"/>
-              <w:pBdr/>
+              <w:pStyle w:val="LOnormal"/>
+              <w:widowControl w:val="false"/>
               <w:shd w:val="clear" w:fill="auto"/>
               <w:rPr/>
             </w:pPr>
@@ -578,7 +559,6 @@
     <w:p>
       <w:pPr>
         <w:pStyle w:val="Heading3"/>
-        <w:pBdr/>
         <w:shd w:val="clear" w:fill="auto"/>
         <w:spacing w:lineRule="auto" w:line="240" w:before="0" w:after="240"/>
         <w:rPr/>
@@ -590,7 +570,6 @@
     <w:p>
       <w:pPr>
         <w:pStyle w:val="Heading3"/>
-        <w:pBdr/>
         <w:shd w:val="clear" w:fill="auto"/>
         <w:spacing w:lineRule="auto" w:line="240" w:before="0" w:after="240"/>
         <w:rPr/>
@@ -602,8 +581,7 @@
     </w:p>
     <w:p>
       <w:pPr>
-        <w:pStyle w:val="Normal1"/>
-        <w:pBdr/>
+        <w:pStyle w:val="LOnormal"/>
         <w:shd w:val="clear" w:fill="auto"/>
         <w:spacing w:lineRule="auto" w:line="240" w:before="0" w:after="240"/>
         <w:rPr/>
@@ -616,7 +594,6 @@
     <w:p>
       <w:pPr>
         <w:pStyle w:val="Heading3"/>
-        <w:pBdr/>
         <w:shd w:val="clear" w:fill="auto"/>
         <w:spacing w:lineRule="auto" w:line="240" w:before="0" w:after="240"/>
         <w:rPr/>
@@ -628,8 +605,7 @@
     </w:p>
     <w:p>
       <w:pPr>
-        <w:pStyle w:val="Normal1"/>
-        <w:pBdr/>
+        <w:pStyle w:val="LOnormal"/>
         <w:shd w:val="clear" w:fill="auto"/>
         <w:spacing w:lineRule="auto" w:line="240" w:before="0" w:after="240"/>
         <w:rPr/>
@@ -642,7 +618,6 @@
     <w:p>
       <w:pPr>
         <w:pStyle w:val="Heading3"/>
-        <w:pBdr/>
         <w:shd w:val="clear" w:fill="auto"/>
         <w:spacing w:lineRule="auto" w:line="240" w:before="0" w:after="240"/>
         <w:rPr/>
@@ -654,8 +629,7 @@
     </w:p>
     <w:p>
       <w:pPr>
-        <w:pStyle w:val="Normal1"/>
-        <w:pBdr/>
+        <w:pStyle w:val="LOnormal"/>
         <w:shd w:val="clear" w:fill="auto"/>
         <w:spacing w:lineRule="auto" w:line="240" w:before="0" w:after="240"/>
         <w:rPr>
@@ -680,7 +654,6 @@
     <w:p>
       <w:pPr>
         <w:pStyle w:val="Heading3"/>
-        <w:pBdr/>
         <w:shd w:val="clear" w:fill="auto"/>
         <w:spacing w:lineRule="auto" w:line="240" w:before="0" w:after="240"/>
         <w:rPr/>
@@ -692,8 +665,7 @@
     </w:p>
     <w:p>
       <w:pPr>
-        <w:pStyle w:val="Normal1"/>
-        <w:pBdr/>
+        <w:pStyle w:val="LOnormal"/>
         <w:shd w:val="clear" w:fill="auto"/>
         <w:spacing w:lineRule="auto" w:line="240" w:before="0" w:after="240"/>
         <w:rPr/>
@@ -706,7 +678,6 @@
     <w:p>
       <w:pPr>
         <w:pStyle w:val="Heading3"/>
-        <w:pBdr/>
         <w:shd w:val="clear" w:fill="auto"/>
         <w:spacing w:lineRule="auto" w:line="240" w:before="0" w:after="240"/>
         <w:rPr/>
@@ -718,8 +689,7 @@
     </w:p>
     <w:p>
       <w:pPr>
-        <w:pStyle w:val="Normal1"/>
-        <w:pBdr/>
+        <w:pStyle w:val="LOnormal"/>
         <w:shd w:val="clear" w:fill="auto"/>
         <w:spacing w:lineRule="auto" w:line="240" w:before="0" w:after="240"/>
         <w:jc w:val="center"/>
@@ -763,9 +733,8 @@
           </w:tcPr>
           <w:p>
             <w:pPr>
-              <w:pStyle w:val="Normal1"/>
-              <w:widowControl w:val="false"/>
-              <w:pBdr/>
+              <w:pStyle w:val="LOnormal"/>
+              <w:widowControl w:val="false"/>
               <w:shd w:val="clear" w:fill="auto"/>
               <w:rPr/>
             </w:pPr>
@@ -788,9 +757,8 @@
           </w:tcPr>
           <w:p>
             <w:pPr>
-              <w:pStyle w:val="Normal1"/>
-              <w:widowControl w:val="false"/>
-              <w:pBdr/>
+              <w:pStyle w:val="LOnormal"/>
+              <w:widowControl w:val="false"/>
               <w:shd w:val="clear" w:fill="auto"/>
               <w:rPr/>
             </w:pPr>
@@ -818,9 +786,8 @@
           </w:tcPr>
           <w:p>
             <w:pPr>
-              <w:pStyle w:val="Normal1"/>
-              <w:widowControl w:val="false"/>
-              <w:pBdr/>
+              <w:pStyle w:val="LOnormal"/>
+              <w:widowControl w:val="false"/>
               <w:shd w:val="clear" w:fill="auto"/>
               <w:rPr/>
             </w:pPr>
@@ -845,9 +812,8 @@
           </w:tcPr>
           <w:p>
             <w:pPr>
-              <w:pStyle w:val="Normal1"/>
-              <w:widowControl w:val="false"/>
-              <w:pBdr/>
+              <w:pStyle w:val="LOnormal"/>
+              <w:widowControl w:val="false"/>
               <w:shd w:val="clear" w:fill="auto"/>
               <w:rPr/>
             </w:pPr>
@@ -875,9 +841,8 @@
           </w:tcPr>
           <w:p>
             <w:pPr>
-              <w:pStyle w:val="Normal1"/>
-              <w:widowControl w:val="false"/>
-              <w:pBdr/>
+              <w:pStyle w:val="LOnormal"/>
+              <w:widowControl w:val="false"/>
               <w:shd w:val="clear" w:fill="auto"/>
               <w:rPr/>
             </w:pPr>
@@ -902,9 +867,8 @@
           </w:tcPr>
           <w:p>
             <w:pPr>
-              <w:pStyle w:val="Normal1"/>
-              <w:widowControl w:val="false"/>
-              <w:pBdr/>
+              <w:pStyle w:val="LOnormal"/>
+              <w:widowControl w:val="false"/>
               <w:shd w:val="clear" w:fill="auto"/>
               <w:rPr/>
             </w:pPr>
@@ -932,9 +896,8 @@
           </w:tcPr>
           <w:p>
             <w:pPr>
-              <w:pStyle w:val="Normal1"/>
-              <w:widowControl w:val="false"/>
-              <w:pBdr/>
+              <w:pStyle w:val="LOnormal"/>
+              <w:widowControl w:val="false"/>
               <w:shd w:val="clear" w:fill="auto"/>
               <w:rPr/>
             </w:pPr>
@@ -959,9 +922,8 @@
           </w:tcPr>
           <w:p>
             <w:pPr>
-              <w:pStyle w:val="Normal1"/>
-              <w:widowControl w:val="false"/>
-              <w:pBdr/>
+              <w:pStyle w:val="LOnormal"/>
+              <w:widowControl w:val="false"/>
               <w:shd w:val="clear" w:fill="auto"/>
               <w:rPr/>
             </w:pPr>
@@ -989,9 +951,8 @@
           </w:tcPr>
           <w:p>
             <w:pPr>
-              <w:pStyle w:val="Normal1"/>
-              <w:widowControl w:val="false"/>
-              <w:pBdr/>
+              <w:pStyle w:val="LOnormal"/>
+              <w:widowControl w:val="false"/>
               <w:shd w:val="clear" w:fill="auto"/>
               <w:rPr/>
             </w:pPr>
@@ -1016,9 +977,8 @@
           </w:tcPr>
           <w:p>
             <w:pPr>
-              <w:pStyle w:val="Normal1"/>
-              <w:widowControl w:val="false"/>
-              <w:pBdr/>
+              <w:pStyle w:val="LOnormal"/>
+              <w:widowControl w:val="false"/>
               <w:shd w:val="clear" w:fill="auto"/>
               <w:rPr/>
             </w:pPr>
@@ -1046,9 +1006,8 @@
           </w:tcPr>
           <w:p>
             <w:pPr>
-              <w:pStyle w:val="Normal1"/>
-              <w:widowControl w:val="false"/>
-              <w:pBdr/>
+              <w:pStyle w:val="LOnormal"/>
+              <w:widowControl w:val="false"/>
               <w:shd w:val="clear" w:fill="auto"/>
               <w:rPr/>
             </w:pPr>
@@ -1073,9 +1032,8 @@
           </w:tcPr>
           <w:p>
             <w:pPr>
-              <w:pStyle w:val="Normal1"/>
-              <w:widowControl w:val="false"/>
-              <w:pBdr/>
+              <w:pStyle w:val="LOnormal"/>
+              <w:widowControl w:val="false"/>
               <w:shd w:val="clear" w:fill="auto"/>
               <w:rPr/>
             </w:pPr>
@@ -1103,9 +1061,8 @@
           </w:tcPr>
           <w:p>
             <w:pPr>
-              <w:pStyle w:val="Normal1"/>
-              <w:widowControl w:val="false"/>
-              <w:pBdr/>
+              <w:pStyle w:val="LOnormal"/>
+              <w:widowControl w:val="false"/>
               <w:shd w:val="clear" w:fill="auto"/>
               <w:rPr/>
             </w:pPr>
@@ -1130,9 +1087,8 @@
           </w:tcPr>
           <w:p>
             <w:pPr>
-              <w:pStyle w:val="Normal1"/>
-              <w:widowControl w:val="false"/>
-              <w:pBdr/>
+              <w:pStyle w:val="LOnormal"/>
+              <w:widowControl w:val="false"/>
               <w:shd w:val="clear" w:fill="auto"/>
               <w:rPr/>
             </w:pPr>
@@ -1160,9 +1116,8 @@
           </w:tcPr>
           <w:p>
             <w:pPr>
-              <w:pStyle w:val="Normal1"/>
-              <w:widowControl w:val="false"/>
-              <w:pBdr/>
+              <w:pStyle w:val="LOnormal"/>
+              <w:widowControl w:val="false"/>
               <w:shd w:val="clear" w:fill="auto"/>
               <w:rPr/>
             </w:pPr>
@@ -1187,9 +1142,8 @@
           </w:tcPr>
           <w:p>
             <w:pPr>
-              <w:pStyle w:val="Normal1"/>
-              <w:widowControl w:val="false"/>
-              <w:pBdr/>
+              <w:pStyle w:val="LOnormal"/>
+              <w:widowControl w:val="false"/>
               <w:shd w:val="clear" w:fill="auto"/>
               <w:rPr/>
             </w:pPr>
@@ -1217,9 +1171,8 @@
           </w:tcPr>
           <w:p>
             <w:pPr>
-              <w:pStyle w:val="Normal1"/>
-              <w:widowControl w:val="false"/>
-              <w:pBdr/>
+              <w:pStyle w:val="LOnormal"/>
+              <w:widowControl w:val="false"/>
               <w:shd w:val="clear" w:fill="auto"/>
               <w:rPr/>
             </w:pPr>
@@ -1244,9 +1197,8 @@
           </w:tcPr>
           <w:p>
             <w:pPr>
-              <w:pStyle w:val="Normal1"/>
-              <w:widowControl w:val="false"/>
-              <w:pBdr/>
+              <w:pStyle w:val="LOnormal"/>
+              <w:widowControl w:val="false"/>
               <w:shd w:val="clear" w:fill="auto"/>
               <w:rPr/>
             </w:pPr>
@@ -1274,9 +1226,8 @@
           </w:tcPr>
           <w:p>
             <w:pPr>
-              <w:pStyle w:val="Normal1"/>
-              <w:widowControl w:val="false"/>
-              <w:pBdr/>
+              <w:pStyle w:val="LOnormal"/>
+              <w:widowControl w:val="false"/>
               <w:shd w:val="clear" w:fill="auto"/>
               <w:rPr/>
             </w:pPr>
@@ -1301,9 +1252,8 @@
           </w:tcPr>
           <w:p>
             <w:pPr>
-              <w:pStyle w:val="Normal1"/>
-              <w:widowControl w:val="false"/>
-              <w:pBdr/>
+              <w:pStyle w:val="LOnormal"/>
+              <w:widowControl w:val="false"/>
               <w:shd w:val="clear" w:fill="auto"/>
               <w:rPr/>
             </w:pPr>
@@ -1318,7 +1268,6 @@
     <w:p>
       <w:pPr>
         <w:pStyle w:val="Heading3"/>
-        <w:pBdr/>
         <w:shd w:val="clear" w:fill="auto"/>
         <w:spacing w:lineRule="auto" w:line="240" w:before="0" w:after="240"/>
         <w:rPr/>
@@ -1330,8 +1279,7 @@
     </w:p>
     <w:p>
       <w:pPr>
-        <w:pStyle w:val="Normal1"/>
-        <w:pBdr/>
+        <w:pStyle w:val="LOnormal"/>
         <w:shd w:val="clear" w:fill="auto"/>
         <w:spacing w:lineRule="auto" w:line="240" w:before="0" w:after="240"/>
         <w:rPr/>
@@ -1344,7 +1292,6 @@
     <w:p>
       <w:pPr>
         <w:pStyle w:val="Heading3"/>
-        <w:pBdr/>
         <w:shd w:val="clear" w:fill="auto"/>
         <w:spacing w:lineRule="auto" w:line="240" w:before="0" w:after="240"/>
         <w:rPr/>
@@ -1356,8 +1303,7 @@
     </w:p>
     <w:p>
       <w:pPr>
-        <w:pStyle w:val="Normal1"/>
-        <w:pBdr/>
+        <w:pStyle w:val="LOnormal"/>
         <w:shd w:val="clear" w:fill="auto"/>
         <w:jc w:val="center"/>
         <w:rPr/>
@@ -1402,9 +1348,8 @@
           </w:tcPr>
           <w:p>
             <w:pPr>
-              <w:pStyle w:val="Normal1"/>
-              <w:widowControl w:val="false"/>
-              <w:pBdr/>
+              <w:pStyle w:val="LOnormal"/>
+              <w:widowControl w:val="false"/>
               <w:shd w:val="clear" w:fill="auto"/>
               <w:rPr>
                 <w:color w:val="FF0000"/>
@@ -1435,9 +1380,8 @@
           </w:tcPr>
           <w:p>
             <w:pPr>
-              <w:pStyle w:val="Normal1"/>
-              <w:widowControl w:val="false"/>
-              <w:pBdr/>
+              <w:pStyle w:val="LOnormal"/>
+              <w:widowControl w:val="false"/>
               <w:shd w:val="clear" w:fill="auto"/>
               <w:rPr/>
             </w:pPr>
@@ -1460,9 +1404,8 @@
           </w:tcPr>
           <w:p>
             <w:pPr>
-              <w:pStyle w:val="Normal1"/>
-              <w:widowControl w:val="false"/>
-              <w:pBdr/>
+              <w:pStyle w:val="LOnormal"/>
+              <w:widowControl w:val="false"/>
               <w:shd w:val="clear" w:fill="auto"/>
               <w:rPr>
                 <w:color w:val="FF0000"/>
@@ -1493,9 +1436,8 @@
           </w:tcPr>
           <w:p>
             <w:pPr>
-              <w:pStyle w:val="Normal1"/>
-              <w:widowControl w:val="false"/>
-              <w:pBdr/>
+              <w:pStyle w:val="LOnormal"/>
+              <w:widowControl w:val="false"/>
               <w:shd w:val="clear" w:fill="auto"/>
               <w:rPr/>
             </w:pPr>
@@ -1523,9 +1465,8 @@
           </w:tcPr>
           <w:p>
             <w:pPr>
-              <w:pStyle w:val="Normal1"/>
-              <w:widowControl w:val="false"/>
-              <w:pBdr/>
+              <w:pStyle w:val="LOnormal"/>
+              <w:widowControl w:val="false"/>
               <w:shd w:val="clear" w:fill="auto"/>
               <w:rPr>
                 <w:color w:val="FF0000"/>
@@ -1558,9 +1499,8 @@
           </w:tcPr>
           <w:p>
             <w:pPr>
-              <w:pStyle w:val="Normal1"/>
-              <w:widowControl w:val="false"/>
-              <w:pBdr/>
+              <w:pStyle w:val="LOnormal"/>
+              <w:widowControl w:val="false"/>
               <w:shd w:val="clear" w:fill="auto"/>
               <w:rPr/>
             </w:pPr>
@@ -1585,9 +1525,8 @@
           </w:tcPr>
           <w:p>
             <w:pPr>
-              <w:pStyle w:val="Normal1"/>
-              <w:widowControl w:val="false"/>
-              <w:pBdr/>
+              <w:pStyle w:val="LOnormal"/>
+              <w:widowControl w:val="false"/>
               <w:shd w:val="clear" w:fill="auto"/>
               <w:rPr>
                 <w:color w:val="FF0000"/>
@@ -1620,9 +1559,8 @@
           </w:tcPr>
           <w:p>
             <w:pPr>
-              <w:pStyle w:val="Normal1"/>
-              <w:widowControl w:val="false"/>
-              <w:pBdr/>
+              <w:pStyle w:val="LOnormal"/>
+              <w:widowControl w:val="false"/>
               <w:shd w:val="clear" w:fill="auto"/>
               <w:rPr/>
             </w:pPr>
@@ -1650,9 +1588,8 @@
           </w:tcPr>
           <w:p>
             <w:pPr>
-              <w:pStyle w:val="Normal1"/>
-              <w:widowControl w:val="false"/>
-              <w:pBdr/>
+              <w:pStyle w:val="LOnormal"/>
+              <w:widowControl w:val="false"/>
               <w:shd w:val="clear" w:fill="auto"/>
               <w:rPr>
                 <w:color w:val="FF0000"/>
@@ -1685,9 +1622,8 @@
           </w:tcPr>
           <w:p>
             <w:pPr>
-              <w:pStyle w:val="Normal1"/>
-              <w:widowControl w:val="false"/>
-              <w:pBdr/>
+              <w:pStyle w:val="LOnormal"/>
+              <w:widowControl w:val="false"/>
               <w:shd w:val="clear" w:fill="auto"/>
               <w:rPr/>
             </w:pPr>
@@ -1712,9 +1648,8 @@
           </w:tcPr>
           <w:p>
             <w:pPr>
-              <w:pStyle w:val="Normal1"/>
-              <w:widowControl w:val="false"/>
-              <w:pBdr/>
+              <w:pStyle w:val="LOnormal"/>
+              <w:widowControl w:val="false"/>
               <w:shd w:val="clear" w:fill="auto"/>
               <w:rPr>
                 <w:color w:val="FF0000"/>
@@ -1747,9 +1682,8 @@
           </w:tcPr>
           <w:p>
             <w:pPr>
-              <w:pStyle w:val="Normal1"/>
-              <w:widowControl w:val="false"/>
-              <w:pBdr/>
+              <w:pStyle w:val="LOnormal"/>
+              <w:widowControl w:val="false"/>
               <w:shd w:val="clear" w:fill="auto"/>
               <w:rPr/>
             </w:pPr>
@@ -1777,9 +1711,8 @@
           </w:tcPr>
           <w:p>
             <w:pPr>
-              <w:pStyle w:val="Normal1"/>
-              <w:widowControl w:val="false"/>
-              <w:pBdr/>
+              <w:pStyle w:val="LOnormal"/>
+              <w:widowControl w:val="false"/>
               <w:shd w:val="clear" w:fill="auto"/>
               <w:rPr>
                 <w:color w:val="FF0000"/>
@@ -1812,9 +1745,8 @@
           </w:tcPr>
           <w:p>
             <w:pPr>
-              <w:pStyle w:val="Normal1"/>
-              <w:widowControl w:val="false"/>
-              <w:pBdr/>
+              <w:pStyle w:val="LOnormal"/>
+              <w:widowControl w:val="false"/>
               <w:shd w:val="clear" w:fill="auto"/>
               <w:rPr/>
             </w:pPr>
@@ -1839,9 +1771,8 @@
           </w:tcPr>
           <w:p>
             <w:pPr>
-              <w:pStyle w:val="Normal1"/>
-              <w:widowControl w:val="false"/>
-              <w:pBdr/>
+              <w:pStyle w:val="LOnormal"/>
+              <w:widowControl w:val="false"/>
               <w:shd w:val="clear" w:fill="auto"/>
               <w:rPr>
                 <w:color w:val="FF0000"/>
@@ -1874,9 +1805,8 @@
           </w:tcPr>
           <w:p>
             <w:pPr>
-              <w:pStyle w:val="Normal1"/>
-              <w:widowControl w:val="false"/>
-              <w:pBdr/>
+              <w:pStyle w:val="LOnormal"/>
+              <w:widowControl w:val="false"/>
               <w:shd w:val="clear" w:fill="auto"/>
               <w:rPr/>
             </w:pPr>
@@ -1890,8 +1820,7 @@
     </w:tbl>
     <w:p>
       <w:pPr>
-        <w:pStyle w:val="Normal1"/>
-        <w:pBdr/>
+        <w:pStyle w:val="LOnormal"/>
         <w:shd w:val="clear" w:fill="auto"/>
         <w:rPr/>
       </w:pPr>
@@ -1902,20 +1831,30 @@
     <w:p>
       <w:pPr>
         <w:pStyle w:val="Heading2"/>
-        <w:pBdr/>
         <w:shd w:val="clear" w:fill="auto"/>
         <w:spacing w:lineRule="auto" w:line="240" w:before="0" w:after="225"/>
         <w:rPr/>
       </w:pPr>
       <w:r>
         <w:rPr/>
-        <w:t>ClearSCM, Inc</w:t>
-      </w:r>
-    </w:p>
-    <w:p>
-      <w:pPr>
-        <w:pStyle w:val="Normal1"/>
-        <w:pBdr/>
+        <w:t xml:space="preserve">Perl Developer - Cpanel/WebPros </w:t>
+      </w:r>
+    </w:p>
+    <w:p>
+      <w:pPr>
+        <w:pStyle w:val="Heading2"/>
+        <w:shd w:val="clear" w:fill="auto"/>
+        <w:spacing w:lineRule="auto" w:line="240" w:before="0" w:after="225"/>
+        <w:rPr/>
+      </w:pPr>
+      <w:r>
+        <w:rPr/>
+        <w:t>(October 2021 - Present)</w:t>
+      </w:r>
+    </w:p>
+    <w:p>
+      <w:pPr>
+        <w:pStyle w:val="LOnormal"/>
         <w:shd w:val="clear" w:fill="auto"/>
         <w:spacing w:lineRule="auto" w:line="240" w:before="0" w:after="240"/>
         <w:rPr>
@@ -1927,7 +1866,52 @@
         <w:rPr>
           <w:i/>
         </w:rPr>
-        <w:t>July 2007 – Present</w:t>
+        <w:t>October 2021 – Present</w:t>
+      </w:r>
+    </w:p>
+    <w:p>
+      <w:pPr>
+        <w:pStyle w:val="TextBody"/>
+        <w:rPr/>
+      </w:pPr>
+      <w:r>
+        <w:rPr/>
+        <w:t>Working on the Artemis Team implementing bug fixes and improvements to WHM as well as becoming accustomed to Cpanel's large code base and systems. Moved to the Release Team performing bug fixes and release activities. Worked on the WordPress Squared team implementing improvements and bug fixes on the backend</w:t>
+      </w:r>
+    </w:p>
+    <w:p>
+      <w:pPr>
+        <w:pStyle w:val="Heading2"/>
+        <w:shd w:val="clear" w:fill="auto"/>
+        <w:spacing w:lineRule="auto" w:line="240" w:before="0" w:after="225"/>
+        <w:rPr/>
+      </w:pPr>
+      <w:r>
+        <w:rPr/>
+        <w:t>ClearSCM, Inc</w:t>
+      </w:r>
+    </w:p>
+    <w:p>
+      <w:pPr>
+        <w:pStyle w:val="LOnormal"/>
+        <w:shd w:val="clear" w:fill="auto"/>
+        <w:spacing w:lineRule="auto" w:line="240" w:before="0" w:after="240"/>
+        <w:rPr>
+          <w:i/>
+          <w:i/>
+        </w:rPr>
+      </w:pPr>
+      <w:r>
+        <w:rPr>
+          <w:i/>
+        </w:rPr>
+        <w:t xml:space="preserve">July 2007 – </w:t>
+      </w:r>
+      <w:r>
+        <w:rPr>
+          <w:i/>
+        </w:rPr>
+        <w:t>September 2021</w:t>
       </w:r>
     </w:p>
     <w:p>
@@ -1944,18 +1928,7 @@
           <w:sz w:val="22"/>
           <w:szCs w:val="22"/>
         </w:rPr>
-        <w:t>D</w:t>
-      </w:r>
-      <w:r>
-        <w:rPr>
-          <w:b w:val="false"/>
-          <w:bCs w:val="false"/>
-          <w:i w:val="false"/>
-          <w:iCs w:val="false"/>
-          <w:sz w:val="22"/>
-          <w:szCs w:val="22"/>
-        </w:rPr>
-        <w:t>uring this time I ran a consulting firm specializing in Build Engineering, Linux Administration and Version Control Systems. I provided my services to many clients like Wells Fargo, General Dynamics, Broadcom, ICANN, and General Electric.</w:t>
+        <w:t>During this time I ran a consulting firm specializing in Build Engineering, Linux Administration and Version Control Systems. I provided my services to many clients like Wells Fargo, General Dynamics, Broadcom, ICANN, and General Electric.</w:t>
       </w:r>
     </w:p>
     <w:p>
@@ -1988,15 +1961,11 @@
               <wp:inline distT="0" distB="0" distL="0" distR="0">
                 <wp:extent cx="5943600" cy="19050"/>
                 <wp:effectExtent l="0" t="0" r="0" b="0"/>
-                <wp:docPr id="1" name=""/>
+                <wp:docPr id="1" name="Shape1"/>
                 <a:graphic xmlns:a="http://schemas.openxmlformats.org/drawingml/2006/main">
                   <a:graphicData uri="http://schemas.microsoft.com/office/word/2010/wordprocessingShape">
                     <wps:wsp>
                       <wps:cNvSpPr/>
-                      <wps:nvSpPr>
-                        <wps:cNvPr id="0" name=""/>
-                        <wps:cNvSpPr/>
-                      </wps:nvSpPr>
                       <wps:spPr>
                         <a:xfrm>
                           <a:off x="0" y="0"/>
@@ -2012,6 +1981,12 @@
                           <a:noFill/>
                         </a:ln>
                       </wps:spPr>
+                      <wps:style>
+                        <a:lnRef idx="0"/>
+                        <a:fillRef idx="0"/>
+                        <a:effectRef idx="0"/>
+                        <a:fontRef idx="minor"/>
+                      </wps:style>
                       <wps:bodyPr/>
                     </wps:wsp>
                   </a:graphicData>
@@ -2024,10 +1999,10 @@
           </mc:Choice>
           <mc:Fallback>
             <w:pict>
-              <v:rect id="shape_0" fillcolor="#a0a0a0" stroked="f" o:allowincell="f" style="position:absolute;margin-left:0pt;margin-top:-1.55pt;width:467.95pt;height:1.45pt;mso-wrap-style:none;v-text-anchor:middle;mso-position-horizontal:center;mso-position-vertical:top">
+              <v:rect id="shape_0" ID="Shape1" path="m0,0l-2147483645,0l-2147483645,-2147483646l0,-2147483646xe" fillcolor="#a0a0a0" stroked="f" o:allowincell="f" style="position:absolute;margin-left:0pt;margin-top:-1.55pt;width:467.95pt;height:1.45pt;mso-wrap-style:none;v-text-anchor:middle;mso-position-vertical:top">
                 <v:fill o:detectmouseclick="t" type="solid" color2="#5f5f5f"/>
                 <v:stroke color="#3465a4" joinstyle="round" endcap="flat"/>
-                <w10:wrap type="topAndBottom"/>
+                <w10:wrap type="square"/>
               </v:rect>
             </w:pict>
           </mc:Fallback>
@@ -2040,8 +2015,7 @@
     </w:p>
     <w:p>
       <w:pPr>
-        <w:pStyle w:val="Normal1"/>
-        <w:pBdr/>
+        <w:pStyle w:val="LOnormal"/>
         <w:shd w:val="clear" w:fill="auto"/>
         <w:spacing w:lineRule="auto" w:line="240" w:before="0" w:after="240"/>
         <w:rPr>
@@ -2059,7 +2033,6 @@
     <w:p>
       <w:pPr>
         <w:pStyle w:val="Heading3"/>
-        <w:pBdr/>
         <w:shd w:val="clear" w:fill="auto"/>
         <w:spacing w:lineRule="auto" w:line="240" w:before="0" w:after="240"/>
         <w:rPr>
@@ -2087,8 +2060,7 @@
     </w:p>
     <w:p>
       <w:pPr>
-        <w:pStyle w:val="Normal1"/>
-        <w:pBdr/>
+        <w:pStyle w:val="LOnormal"/>
         <w:shd w:val="clear" w:fill="auto"/>
         <w:spacing w:lineRule="auto" w:line="240" w:before="0" w:after="240"/>
         <w:rPr/>
@@ -2101,7 +2073,6 @@
     <w:p>
       <w:pPr>
         <w:pStyle w:val="Heading2"/>
-        <w:pBdr/>
         <w:shd w:val="clear" w:fill="auto"/>
         <w:rPr/>
       </w:pPr>
@@ -2113,15 +2084,11 @@
               <wp:inline distT="0" distB="0" distL="0" distR="0">
                 <wp:extent cx="5943600" cy="19050"/>
                 <wp:effectExtent l="0" t="0" r="0" b="0"/>
-                <wp:docPr id="2" name=""/>
+                <wp:docPr id="2" name="Shape2"/>
                 <a:graphic xmlns:a="http://schemas.openxmlformats.org/drawingml/2006/main">
                   <a:graphicData uri="http://schemas.microsoft.com/office/word/2010/wordprocessingShape">
                     <wps:wsp>
                       <wps:cNvSpPr/>
-                      <wps:nvSpPr>
-                        <wps:cNvPr id="1" name=""/>
-                        <wps:cNvSpPr/>
-                      </wps:nvSpPr>
                       <wps:spPr>
                         <a:xfrm>
                           <a:off x="0" y="0"/>
@@ -2137,6 +2104,12 @@
                           <a:noFill/>
                         </a:ln>
                       </wps:spPr>
+                      <wps:style>
+                        <a:lnRef idx="0"/>
+                        <a:fillRef idx="0"/>
+                        <a:effectRef idx="0"/>
+                        <a:fontRef idx="minor"/>
+                      </wps:style>
                       <wps:bodyPr/>
                     </wps:wsp>
                   </a:graphicData>
@@ -2149,10 +2122,10 @@
           </mc:Choice>
           <mc:Fallback>
             <w:pict>
-              <v:rect id="shape_0" fillcolor="#a0a0a0" stroked="f" o:allowincell="f" style="position:absolute;margin-left:0pt;margin-top:-1.55pt;width:467.95pt;height:1.45pt;mso-wrap-style:none;v-text-anchor:middle;mso-position-horizontal:center;mso-position-vertical:top">
+              <v:rect id="shape_0" ID="Shape2" path="m0,0l-2147483645,0l-2147483645,-2147483646l0,-2147483646xe" fillcolor="#a0a0a0" stroked="f" o:allowincell="f" style="position:absolute;margin-left:0pt;margin-top:-1.55pt;width:467.95pt;height:1.45pt;mso-wrap-style:none;v-text-anchor:middle;mso-position-vertical:top">
                 <v:fill o:detectmouseclick="t" type="solid" color2="#5f5f5f"/>
                 <v:stroke color="#3465a4" joinstyle="round" endcap="flat"/>
-                <w10:wrap type="topAndBottom"/>
+                <w10:wrap type="square"/>
               </v:rect>
             </w:pict>
           </mc:Fallback>
@@ -2165,8 +2138,7 @@
     </w:p>
     <w:p>
       <w:pPr>
-        <w:pStyle w:val="Normal1"/>
-        <w:pBdr/>
+        <w:pStyle w:val="LOnormal"/>
         <w:shd w:val="clear" w:fill="auto"/>
         <w:spacing w:lineRule="auto" w:line="240" w:before="0" w:after="240"/>
         <w:rPr>
@@ -2184,7 +2156,6 @@
     <w:p>
       <w:pPr>
         <w:pStyle w:val="Heading3"/>
-        <w:pBdr/>
         <w:shd w:val="clear" w:fill="auto"/>
         <w:spacing w:lineRule="auto" w:line="240" w:before="0" w:after="240"/>
         <w:rPr/>
@@ -2196,8 +2167,7 @@
     </w:p>
     <w:p>
       <w:pPr>
-        <w:pStyle w:val="Normal1"/>
-        <w:pBdr/>
+        <w:pStyle w:val="LOnormal"/>
         <w:shd w:val="clear" w:fill="auto"/>
         <w:rPr/>
       </w:pPr>
@@ -2208,19 +2178,17 @@
     </w:p>
     <w:p>
       <w:pPr>
-        <w:pStyle w:val="Normal1"/>
-        <w:pBdr/>
-        <w:shd w:val="clear" w:fill="auto"/>
-        <w:rPr/>
-      </w:pPr>
-      <w:r>
-        <w:rPr/>
-      </w:r>
-    </w:p>
-    <w:p>
-      <w:pPr>
-        <w:pStyle w:val="Normal1"/>
-        <w:pBdr/>
+        <w:pStyle w:val="LOnormal"/>
+        <w:shd w:val="clear" w:fill="auto"/>
+        <w:rPr/>
+      </w:pPr>
+      <w:r>
+        <w:rPr/>
+      </w:r>
+    </w:p>
+    <w:p>
+      <w:pPr>
+        <w:pStyle w:val="LOnormal"/>
         <w:shd w:val="clear" w:fill="auto"/>
         <w:rPr/>
       </w:pPr>
@@ -2244,19 +2212,17 @@
     </w:p>
     <w:p>
       <w:pPr>
-        <w:pStyle w:val="Normal1"/>
-        <w:pBdr/>
-        <w:shd w:val="clear" w:fill="auto"/>
-        <w:rPr/>
-      </w:pPr>
-      <w:r>
-        <w:rPr/>
-      </w:r>
-    </w:p>
-    <w:p>
-      <w:pPr>
-        <w:pStyle w:val="Normal1"/>
-        <w:pBdr/>
+        <w:pStyle w:val="LOnormal"/>
+        <w:shd w:val="clear" w:fill="auto"/>
+        <w:rPr/>
+      </w:pPr>
+      <w:r>
+        <w:rPr/>
+      </w:r>
+    </w:p>
+    <w:p>
+      <w:pPr>
+        <w:pStyle w:val="LOnormal"/>
         <w:shd w:val="clear" w:fill="auto"/>
         <w:rPr/>
       </w:pPr>
@@ -2267,8 +2233,7 @@
     </w:p>
     <w:p>
       <w:pPr>
-        <w:pStyle w:val="Normal1"/>
-        <w:pBdr/>
+        <w:pStyle w:val="LOnormal"/>
         <w:shd w:val="clear" w:fill="auto"/>
         <w:rPr/>
       </w:pPr>
@@ -2279,19 +2244,17 @@
     </w:p>
     <w:p>
       <w:pPr>
-        <w:pStyle w:val="Normal1"/>
-        <w:pBdr/>
-        <w:shd w:val="clear" w:fill="auto"/>
-        <w:rPr/>
-      </w:pPr>
-      <w:r>
-        <w:rPr/>
-      </w:r>
-    </w:p>
-    <w:p>
-      <w:pPr>
-        <w:pStyle w:val="Normal1"/>
-        <w:pBdr/>
+        <w:pStyle w:val="LOnormal"/>
+        <w:shd w:val="clear" w:fill="auto"/>
+        <w:rPr/>
+      </w:pPr>
+      <w:r>
+        <w:rPr/>
+      </w:r>
+    </w:p>
+    <w:p>
+      <w:pPr>
+        <w:pStyle w:val="LOnormal"/>
         <w:shd w:val="clear" w:fill="auto"/>
         <w:rPr/>
       </w:pPr>
@@ -2315,19 +2278,17 @@
     </w:p>
     <w:p>
       <w:pPr>
-        <w:pStyle w:val="Normal1"/>
-        <w:pBdr/>
-        <w:shd w:val="clear" w:fill="auto"/>
-        <w:rPr/>
-      </w:pPr>
-      <w:r>
-        <w:rPr/>
-      </w:r>
-    </w:p>
-    <w:p>
-      <w:pPr>
-        <w:pStyle w:val="Normal1"/>
-        <w:pBdr/>
+        <w:pStyle w:val="LOnormal"/>
+        <w:shd w:val="clear" w:fill="auto"/>
+        <w:rPr/>
+      </w:pPr>
+      <w:r>
+        <w:rPr/>
+      </w:r>
+    </w:p>
+    <w:p>
+      <w:pPr>
+        <w:pStyle w:val="LOnormal"/>
         <w:shd w:val="clear" w:fill="auto"/>
         <w:rPr/>
       </w:pPr>
@@ -2338,19 +2299,17 @@
     </w:p>
     <w:p>
       <w:pPr>
-        <w:pStyle w:val="Normal1"/>
-        <w:pBdr/>
-        <w:shd w:val="clear" w:fill="auto"/>
-        <w:rPr/>
-      </w:pPr>
-      <w:r>
-        <w:rPr/>
-      </w:r>
-    </w:p>
-    <w:p>
-      <w:pPr>
-        <w:pStyle w:val="Normal1"/>
-        <w:pBdr/>
+        <w:pStyle w:val="LOnormal"/>
+        <w:shd w:val="clear" w:fill="auto"/>
+        <w:rPr/>
+      </w:pPr>
+      <w:r>
+        <w:rPr/>
+      </w:r>
+    </w:p>
+    <w:p>
+      <w:pPr>
+        <w:pStyle w:val="LOnormal"/>
         <w:shd w:val="clear" w:fill="auto"/>
         <w:rPr/>
       </w:pPr>
@@ -2361,8 +2320,7 @@
     </w:p>
     <w:p>
       <w:pPr>
-        <w:pStyle w:val="Normal1"/>
-        <w:pBdr/>
+        <w:pStyle w:val="LOnormal"/>
         <w:shd w:val="clear" w:fill="auto"/>
         <w:rPr/>
       </w:pPr>
@@ -2373,8 +2331,7 @@
     </w:p>
     <w:p>
       <w:pPr>
-        <w:pStyle w:val="Normal1"/>
-        <w:pBdr/>
+        <w:pStyle w:val="LOnormal"/>
         <w:shd w:val="clear" w:fill="auto"/>
         <w:rPr/>
       </w:pPr>
@@ -2386,7 +2343,6 @@
     <w:p>
       <w:pPr>
         <w:pStyle w:val="Heading2"/>
-        <w:pBdr/>
         <w:shd w:val="clear" w:fill="auto"/>
         <w:rPr/>
       </w:pPr>
@@ -2398,15 +2354,11 @@
               <wp:inline distT="0" distB="0" distL="0" distR="0">
                 <wp:extent cx="5943600" cy="19050"/>
                 <wp:effectExtent l="0" t="0" r="0" b="0"/>
-                <wp:docPr id="3" name=""/>
+                <wp:docPr id="3" name="Shape3"/>
                 <a:graphic xmlns:a="http://schemas.openxmlformats.org/drawingml/2006/main">
                   <a:graphicData uri="http://schemas.microsoft.com/office/word/2010/wordprocessingShape">
                     <wps:wsp>
                       <wps:cNvSpPr/>
-                      <wps:nvSpPr>
-                        <wps:cNvPr id="2" name=""/>
-                        <wps:cNvSpPr/>
-                      </wps:nvSpPr>
                       <wps:spPr>
                         <a:xfrm>
                           <a:off x="0" y="0"/>
@@ -2422,6 +2374,12 @@
                           <a:noFill/>
                         </a:ln>
                       </wps:spPr>
+                      <wps:style>
+                        <a:lnRef idx="0"/>
+                        <a:fillRef idx="0"/>
+                        <a:effectRef idx="0"/>
+                        <a:fontRef idx="minor"/>
+                      </wps:style>
                       <wps:bodyPr/>
                     </wps:wsp>
                   </a:graphicData>
@@ -2434,10 +2392,10 @@
           </mc:Choice>
           <mc:Fallback>
             <w:pict>
-              <v:rect id="shape_0" fillcolor="#a0a0a0" stroked="f" o:allowincell="f" style="position:absolute;margin-left:0pt;margin-top:-1.55pt;width:467.95pt;height:1.45pt;mso-wrap-style:none;v-text-anchor:middle;mso-position-horizontal:center;mso-position-vertical:top">
+              <v:rect id="shape_0" ID="Shape3" path="m0,0l-2147483645,0l-2147483645,-2147483646l0,-2147483646xe" fillcolor="#a0a0a0" stroked="f" o:allowincell="f" style="position:absolute;margin-left:0pt;margin-top:-1.55pt;width:467.95pt;height:1.45pt;mso-wrap-style:none;v-text-anchor:middle;mso-position-vertical:top">
                 <v:fill o:detectmouseclick="t" type="solid" color2="#5f5f5f"/>
                 <v:stroke color="#3465a4" joinstyle="round" endcap="flat"/>
-                <w10:wrap type="topAndBottom"/>
+                <w10:wrap type="square"/>
               </v:rect>
             </w:pict>
           </mc:Fallback>
@@ -2450,8 +2408,7 @@
     </w:p>
     <w:p>
       <w:pPr>
-        <w:pStyle w:val="Normal1"/>
-        <w:pBdr/>
+        <w:pStyle w:val="LOnormal"/>
         <w:shd w:val="clear" w:fill="auto"/>
         <w:spacing w:lineRule="auto" w:line="240" w:before="0" w:after="240"/>
         <w:rPr>
@@ -2469,7 +2426,6 @@
     <w:p>
       <w:pPr>
         <w:pStyle w:val="Heading3"/>
-        <w:pBdr/>
         <w:shd w:val="clear" w:fill="auto"/>
         <w:spacing w:lineRule="auto" w:line="240" w:before="0" w:after="240"/>
         <w:rPr/>
@@ -2481,8 +2437,7 @@
     </w:p>
     <w:p>
       <w:pPr>
-        <w:pStyle w:val="Normal1"/>
-        <w:pBdr/>
+        <w:pStyle w:val="LOnormal"/>
         <w:shd w:val="clear" w:fill="auto"/>
         <w:rPr/>
       </w:pPr>
@@ -2493,8 +2448,7 @@
     </w:p>
     <w:p>
       <w:pPr>
-        <w:pStyle w:val="Normal1"/>
-        <w:pBdr/>
+        <w:pStyle w:val="LOnormal"/>
         <w:shd w:val="clear" w:fill="auto"/>
         <w:rPr/>
       </w:pPr>
@@ -2505,19 +2459,17 @@
     </w:p>
     <w:p>
       <w:pPr>
-        <w:pStyle w:val="Normal1"/>
-        <w:pBdr/>
-        <w:shd w:val="clear" w:fill="auto"/>
-        <w:rPr/>
-      </w:pPr>
-      <w:r>
-        <w:rPr/>
-      </w:r>
-    </w:p>
-    <w:p>
-      <w:pPr>
-        <w:pStyle w:val="Normal1"/>
-        <w:pBdr/>
+        <w:pStyle w:val="LOnormal"/>
+        <w:shd w:val="clear" w:fill="auto"/>
+        <w:rPr/>
+      </w:pPr>
+      <w:r>
+        <w:rPr/>
+      </w:r>
+    </w:p>
+    <w:p>
+      <w:pPr>
+        <w:pStyle w:val="LOnormal"/>
         <w:shd w:val="clear" w:fill="auto"/>
         <w:rPr>
           <w:color w:val="FF0000"/>
@@ -2553,8 +2505,7 @@
     </w:p>
     <w:p>
       <w:pPr>
-        <w:pStyle w:val="Normal1"/>
-        <w:pBdr/>
+        <w:pStyle w:val="LOnormal"/>
         <w:shd w:val="clear" w:fill="auto"/>
         <w:rPr>
           <w:color w:val="FF0000"/>
@@ -2570,8 +2521,7 @@
     </w:p>
     <w:p>
       <w:pPr>
-        <w:pStyle w:val="Normal1"/>
-        <w:pBdr/>
+        <w:pStyle w:val="LOnormal"/>
         <w:shd w:val="clear" w:fill="auto"/>
         <w:rPr/>
       </w:pPr>
@@ -2582,19 +2532,17 @@
     </w:p>
     <w:p>
       <w:pPr>
-        <w:pStyle w:val="Normal1"/>
-        <w:pBdr/>
-        <w:shd w:val="clear" w:fill="auto"/>
-        <w:rPr/>
-      </w:pPr>
-      <w:r>
-        <w:rPr/>
-      </w:r>
-    </w:p>
-    <w:p>
-      <w:pPr>
-        <w:pStyle w:val="Normal1"/>
-        <w:pBdr/>
+        <w:pStyle w:val="LOnormal"/>
+        <w:shd w:val="clear" w:fill="auto"/>
+        <w:rPr/>
+      </w:pPr>
+      <w:r>
+        <w:rPr/>
+      </w:r>
+    </w:p>
+    <w:p>
+      <w:pPr>
+        <w:pStyle w:val="LOnormal"/>
         <w:shd w:val="clear" w:fill="auto"/>
         <w:rPr/>
       </w:pPr>
@@ -2605,19 +2553,17 @@
     </w:p>
     <w:p>
       <w:pPr>
-        <w:pStyle w:val="Normal1"/>
-        <w:pBdr/>
-        <w:shd w:val="clear" w:fill="auto"/>
-        <w:rPr/>
-      </w:pPr>
-      <w:r>
-        <w:rPr/>
-      </w:r>
-    </w:p>
-    <w:p>
-      <w:pPr>
-        <w:pStyle w:val="Normal1"/>
-        <w:pBdr/>
+        <w:pStyle w:val="LOnormal"/>
+        <w:shd w:val="clear" w:fill="auto"/>
+        <w:rPr/>
+      </w:pPr>
+      <w:r>
+        <w:rPr/>
+      </w:r>
+    </w:p>
+    <w:p>
+      <w:pPr>
+        <w:pStyle w:val="LOnormal"/>
         <w:shd w:val="clear" w:fill="auto"/>
         <w:rPr/>
       </w:pPr>
@@ -2628,19 +2574,17 @@
     </w:p>
     <w:p>
       <w:pPr>
-        <w:pStyle w:val="Normal1"/>
-        <w:pBdr/>
-        <w:shd w:val="clear" w:fill="auto"/>
-        <w:rPr/>
-      </w:pPr>
-      <w:r>
-        <w:rPr/>
-      </w:r>
-    </w:p>
-    <w:p>
-      <w:pPr>
-        <w:pStyle w:val="Normal1"/>
-        <w:pBdr/>
+        <w:pStyle w:val="LOnormal"/>
+        <w:shd w:val="clear" w:fill="auto"/>
+        <w:rPr/>
+      </w:pPr>
+      <w:r>
+        <w:rPr/>
+      </w:r>
+    </w:p>
+    <w:p>
+      <w:pPr>
+        <w:pStyle w:val="LOnormal"/>
         <w:shd w:val="clear" w:fill="auto"/>
         <w:rPr/>
       </w:pPr>
@@ -2651,19 +2595,17 @@
     </w:p>
     <w:p>
       <w:pPr>
-        <w:pStyle w:val="Normal1"/>
-        <w:pBdr/>
-        <w:shd w:val="clear" w:fill="auto"/>
-        <w:rPr/>
-      </w:pPr>
-      <w:r>
-        <w:rPr/>
-      </w:r>
-    </w:p>
-    <w:p>
-      <w:pPr>
-        <w:pStyle w:val="Normal1"/>
-        <w:pBdr/>
+        <w:pStyle w:val="LOnormal"/>
+        <w:shd w:val="clear" w:fill="auto"/>
+        <w:rPr/>
+      </w:pPr>
+      <w:r>
+        <w:rPr/>
+      </w:r>
+    </w:p>
+    <w:p>
+      <w:pPr>
+        <w:pStyle w:val="LOnormal"/>
         <w:shd w:val="clear" w:fill="auto"/>
         <w:rPr/>
       </w:pPr>
@@ -2674,8 +2616,7 @@
     </w:p>
     <w:p>
       <w:pPr>
-        <w:pStyle w:val="Normal1"/>
-        <w:pBdr/>
+        <w:pStyle w:val="LOnormal"/>
         <w:shd w:val="clear" w:fill="auto"/>
         <w:rPr/>
       </w:pPr>
@@ -2687,7 +2628,6 @@
     <w:p>
       <w:pPr>
         <w:pStyle w:val="Heading2"/>
-        <w:pBdr/>
         <w:shd w:val="clear" w:fill="auto"/>
         <w:spacing w:before="225" w:after="225"/>
         <w:rPr/>
@@ -2700,15 +2640,11 @@
               <wp:inline distT="0" distB="0" distL="0" distR="0">
                 <wp:extent cx="5943600" cy="19050"/>
                 <wp:effectExtent l="0" t="0" r="0" b="0"/>
-                <wp:docPr id="4" name=""/>
+                <wp:docPr id="4" name="Shape4"/>
                 <a:graphic xmlns:a="http://schemas.openxmlformats.org/drawingml/2006/main">
                   <a:graphicData uri="http://schemas.microsoft.com/office/word/2010/wordprocessingShape">
                     <wps:wsp>
                       <wps:cNvSpPr/>
-                      <wps:nvSpPr>
-                        <wps:cNvPr id="3" name=""/>
-                        <wps:cNvSpPr/>
-                      </wps:nvSpPr>
                       <wps:spPr>
                         <a:xfrm>
                           <a:off x="0" y="0"/>
@@ -2724,6 +2660,12 @@
                           <a:noFill/>
                         </a:ln>
                       </wps:spPr>
+                      <wps:style>
+                        <a:lnRef idx="0"/>
+                        <a:fillRef idx="0"/>
+                        <a:effectRef idx="0"/>
+                        <a:fontRef idx="minor"/>
+                      </wps:style>
                       <wps:bodyPr/>
                     </wps:wsp>
                   </a:graphicData>
@@ -2736,10 +2678,10 @@
           </mc:Choice>
           <mc:Fallback>
             <w:pict>
-              <v:rect id="shape_0" fillcolor="#a0a0a0" stroked="f" o:allowincell="f" style="position:absolute;margin-left:0pt;margin-top:-1.55pt;width:467.95pt;height:1.45pt;mso-wrap-style:none;v-text-anchor:middle;mso-position-horizontal:center;mso-position-vertical:top">
+              <v:rect id="shape_0" ID="Shape4" path="m0,0l-2147483645,0l-2147483645,-2147483646l0,-2147483646xe" fillcolor="#a0a0a0" stroked="f" o:allowincell="f" style="position:absolute;margin-left:0pt;margin-top:-1.55pt;width:467.95pt;height:1.45pt;mso-wrap-style:none;v-text-anchor:middle;mso-position-vertical:top">
                 <v:fill o:detectmouseclick="t" type="solid" color2="#5f5f5f"/>
                 <v:stroke color="#3465a4" joinstyle="round" endcap="flat"/>
-                <w10:wrap type="topAndBottom"/>
+                <w10:wrap type="square"/>
               </v:rect>
             </w:pict>
           </mc:Fallback>
@@ -2781,6 +2723,7 @@
     <w:qFormat/>
     <w:pPr>
       <w:widowControl w:val="false"/>
+      <w:suppressAutoHyphens w:val="true"/>
       <w:bidi w:val="0"/>
       <w:spacing w:before="0" w:after="0"/>
       <w:jc w:val="left"/>
@@ -2796,11 +2739,10 @@
   </w:style>
   <w:style w:type="paragraph" w:styleId="Heading1">
     <w:name w:val="Heading 1"/>
-    <w:basedOn w:val="Normal1"/>
-    <w:next w:val="Normal1"/>
+    <w:basedOn w:val="LOnormal"/>
+    <w:next w:val="LOnormal"/>
     <w:qFormat/>
     <w:pPr>
-      <w:pBdr/>
       <w:shd w:val="clear" w:fill="auto"/>
       <w:spacing w:lineRule="auto" w:line="240" w:before="240" w:after="240"/>
     </w:pPr>
@@ -2813,11 +2755,10 @@
   </w:style>
   <w:style w:type="paragraph" w:styleId="Heading2">
     <w:name w:val="Heading 2"/>
-    <w:basedOn w:val="Normal1"/>
-    <w:next w:val="Normal1"/>
+    <w:basedOn w:val="LOnormal"/>
+    <w:next w:val="LOnormal"/>
     <w:qFormat/>
     <w:pPr>
-      <w:pBdr/>
       <w:shd w:val="clear" w:fill="auto"/>
       <w:spacing w:lineRule="auto" w:line="240" w:before="225" w:after="225"/>
     </w:pPr>
@@ -2830,11 +2771,10 @@
   </w:style>
   <w:style w:type="paragraph" w:styleId="Heading3">
     <w:name w:val="Heading 3"/>
-    <w:basedOn w:val="Normal1"/>
-    <w:next w:val="Normal1"/>
+    <w:basedOn w:val="LOnormal"/>
+    <w:next w:val="LOnormal"/>
     <w:qFormat/>
     <w:pPr>
-      <w:pBdr/>
       <w:shd w:val="clear" w:fill="auto"/>
       <w:spacing w:lineRule="auto" w:line="240" w:before="240" w:after="240"/>
     </w:pPr>
@@ -2847,11 +2787,10 @@
   </w:style>
   <w:style w:type="paragraph" w:styleId="Heading4">
     <w:name w:val="Heading 4"/>
-    <w:basedOn w:val="Normal1"/>
-    <w:next w:val="Normal1"/>
+    <w:basedOn w:val="LOnormal"/>
+    <w:next w:val="LOnormal"/>
     <w:qFormat/>
     <w:pPr>
-      <w:pBdr/>
       <w:shd w:val="clear" w:fill="auto"/>
       <w:spacing w:lineRule="auto" w:line="240" w:before="255" w:after="255"/>
     </w:pPr>
@@ -2864,11 +2803,10 @@
   </w:style>
   <w:style w:type="paragraph" w:styleId="Heading5">
     <w:name w:val="Heading 5"/>
-    <w:basedOn w:val="Normal1"/>
-    <w:next w:val="Normal1"/>
+    <w:basedOn w:val="LOnormal"/>
+    <w:next w:val="LOnormal"/>
     <w:qFormat/>
     <w:pPr>
-      <w:pBdr/>
       <w:shd w:val="clear" w:fill="auto"/>
       <w:spacing w:lineRule="auto" w:line="240" w:before="255" w:after="255"/>
     </w:pPr>
@@ -2881,11 +2819,10 @@
   </w:style>
   <w:style w:type="paragraph" w:styleId="Heading6">
     <w:name w:val="Heading 6"/>
-    <w:basedOn w:val="Normal1"/>
-    <w:next w:val="Normal1"/>
+    <w:basedOn w:val="LOnormal"/>
+    <w:next w:val="LOnormal"/>
     <w:qFormat/>
     <w:pPr>
-      <w:pBdr/>
       <w:shd w:val="clear" w:fill="auto"/>
       <w:spacing w:lineRule="auto" w:line="240" w:before="360" w:after="360"/>
     </w:pPr>
@@ -2961,11 +2898,12 @@
       <w:rFonts w:cs="Lohit Devanagari"/>
     </w:rPr>
   </w:style>
-  <w:style w:type="paragraph" w:styleId="Normal1" w:default="1">
+  <w:style w:type="paragraph" w:styleId="LOnormal" w:default="1">
     <w:name w:val="LO-normal"/>
     <w:qFormat/>
     <w:pPr>
       <w:widowControl w:val="false"/>
+      <w:suppressAutoHyphens w:val="true"/>
       <w:bidi w:val="0"/>
       <w:spacing w:before="0" w:after="0"/>
       <w:jc w:val="left"/>
@@ -2981,8 +2919,8 @@
   </w:style>
   <w:style w:type="paragraph" w:styleId="Title">
     <w:name w:val="Title"/>
-    <w:basedOn w:val="Normal1"/>
-    <w:next w:val="Normal1"/>
+    <w:basedOn w:val="LOnormal"/>
+    <w:next w:val="LOnormal"/>
     <w:qFormat/>
     <w:pPr>
       <w:keepNext w:val="true"/>
@@ -2998,8 +2936,8 @@
   </w:style>
   <w:style w:type="paragraph" w:styleId="Subtitle">
     <w:name w:val="Subtitle"/>
-    <w:basedOn w:val="Normal1"/>
-    <w:next w:val="Normal1"/>
+    <w:basedOn w:val="LOnormal"/>
+    <w:next w:val="LOnormal"/>
     <w:qFormat/>
     <w:pPr>
       <w:keepNext w:val="true"/>

</xml_diff>

<commit_message>
Resized Resume.docx by removing embedded fonts
</commit_message>
<xml_diff>
--- a/web/Resumes/Andrew/Resume.docx
+++ b/web/Resumes/Andrew/Resume.docx
@@ -627,25 +627,7 @@
                 <w:sz w:val="20"/>
                 <w:szCs w:val="20"/>
               </w:rPr>
-              <w:t>JIRA, Confluence, S</w:t>
-            </w:r>
-            <w:r>
-              <w:rPr>
-                <w:rFonts w:eastAsia="Raleway" w:cs="Raleway" w:ascii="Raleway" w:hAnsi="Raleway"/>
-                <w:color w:val="000000"/>
-                <w:sz w:val="20"/>
-                <w:szCs w:val="20"/>
-              </w:rPr>
-              <w:t>w</w:t>
-            </w:r>
-            <w:r>
-              <w:rPr>
-                <w:rFonts w:eastAsia="Raleway" w:cs="Raleway" w:ascii="Raleway" w:hAnsi="Raleway"/>
-                <w:color w:val="000000"/>
-                <w:sz w:val="20"/>
-                <w:szCs w:val="20"/>
-              </w:rPr>
-              <w:t>arm</w:t>
+              <w:t>JIRA, Confluence, Swarm</w:t>
             </w:r>
           </w:p>
         </w:tc>
@@ -746,25 +728,7 @@
                 <w:sz w:val="20"/>
                 <w:szCs w:val="20"/>
               </w:rPr>
-              <w:t xml:space="preserve"> Jenkins, </w:t>
-            </w:r>
-            <w:r>
-              <w:rPr>
-                <w:rFonts w:eastAsia="Raleway" w:cs="Raleway" w:ascii="Raleway" w:hAnsi="Raleway"/>
-                <w:color w:val="000000"/>
-                <w:sz w:val="20"/>
-                <w:szCs w:val="20"/>
-              </w:rPr>
-              <w:t>E</w:t>
-            </w:r>
-            <w:r>
-              <w:rPr>
-                <w:rFonts w:eastAsia="Raleway" w:cs="Raleway" w:ascii="Raleway" w:hAnsi="Raleway"/>
-                <w:color w:val="000000"/>
-                <w:sz w:val="20"/>
-                <w:szCs w:val="20"/>
-              </w:rPr>
-              <w:t>lectric Commander</w:t>
+              <w:t xml:space="preserve"> Jenkins, Electric Commander</w:t>
             </w:r>
           </w:p>
         </w:tc>
@@ -6024,6 +5988,23 @@
       <w:shd w:fill="E1DFDD" w:val="clear"/>
     </w:rPr>
   </w:style>
+  <w:style w:type="character" w:styleId="FootnoteCharacters">
+    <w:name w:val="Footnote Characters"/>
+    <w:qFormat/>
+    <w:rPr/>
+  </w:style>
+  <w:style w:type="character" w:styleId="EndnoteCharacters">
+    <w:name w:val="Endnote Characters"/>
+    <w:qFormat/>
+    <w:rPr/>
+  </w:style>
+  <w:style w:type="character" w:styleId="VisitedInternetLink">
+    <w:name w:val="FollowedHyperlink"/>
+    <w:rPr>
+      <w:color w:val="800000"/>
+      <w:u w:val="single"/>
+    </w:rPr>
+  </w:style>
   <w:style w:type="paragraph" w:styleId="Heading">
     <w:name w:val="Heading"/>
     <w:basedOn w:val="Normal"/>
@@ -6283,6 +6264,15 @@
     <w:basedOn w:val="Normal"/>
     <w:qFormat/>
     <w:pPr/>
+    <w:rPr/>
+  </w:style>
+  <w:style w:type="paragraph" w:styleId="ListContents">
+    <w:name w:val="List Contents"/>
+    <w:basedOn w:val="Normal"/>
+    <w:qFormat/>
+    <w:pPr>
+      <w:ind w:left="567" w:hanging="0"/>
+    </w:pPr>
     <w:rPr/>
   </w:style>
   <w:style w:type="numbering" w:styleId="NoList" w:default="1">

</xml_diff>